<commit_message>
Poprawki schematu i dokumentacji
</commit_message>
<xml_diff>
--- a/dokumentacja.docx
+++ b/dokumentacja.docx
@@ -1,6 +1,6 @@
 
 <file path=word/document.xml><?xml version="1.0" encoding="utf-8"?>
-<w:document xmlns:wpc="http://schemas.microsoft.com/office/word/2010/wordprocessingCanvas" xmlns:cx="http://schemas.microsoft.com/office/drawing/2014/chartex" xmlns:cx1="http://schemas.microsoft.com/office/drawing/2015/9/8/chartex" xmlns:cx2="http://schemas.microsoft.com/office/drawing/2015/10/21/chartex" xmlns:cx3="http://schemas.microsoft.com/office/drawing/2016/5/9/chartex" xmlns:cx4="http://schemas.microsoft.com/office/drawing/2016/5/10/chartex" xmlns:cx5="http://schemas.microsoft.com/office/drawing/2016/5/11/chartex" xmlns:cx6="http://schemas.microsoft.com/office/drawing/2016/5/12/chartex" xmlns:cx7="http://schemas.microsoft.com/office/drawing/2016/5/13/chartex" xmlns:cx8="http://schemas.microsoft.com/office/drawing/2016/5/14/chartex" xmlns:mc="http://schemas.openxmlformats.org/markup-compatibility/2006" xmlns:aink="http://schemas.microsoft.com/office/drawing/2016/ink" xmlns:am3d="http://schemas.microsoft.com/office/drawing/2017/model3d" xmlns:o="urn:schemas-microsoft-com:office:office" xmlns:oel="http://schemas.microsoft.com/office/2019/extlst" xmlns:r="http://schemas.openxmlformats.org/officeDocument/2006/relationships" xmlns:m="http://schemas.openxmlformats.org/officeDocument/2006/math" xmlns:v="urn:schemas-microsoft-com:vml" xmlns:wp14="http://schemas.microsoft.com/office/word/2010/wordprocessingDrawing" xmlns:wp="http://schemas.openxmlformats.org/drawingml/2006/wordprocessingDrawing" xmlns:w10="urn:schemas-microsoft-com:office:word" xmlns:w="http://schemas.openxmlformats.org/wordprocessingml/2006/main" xmlns:w14="http://schemas.microsoft.com/office/word/2010/wordml" xmlns:w15="http://schemas.microsoft.com/office/word/2012/wordml" xmlns:w16cex="http://schemas.microsoft.com/office/word/2018/wordml/cex" xmlns:w16cid="http://schemas.microsoft.com/office/word/2016/wordml/cid" xmlns:w16="http://schemas.microsoft.com/office/word/2018/wordml" xmlns:w16du="http://schemas.microsoft.com/office/word/2023/wordml/word16du" xmlns:w16sdtdh="http://schemas.microsoft.com/office/word/2020/wordml/sdtdatahash" xmlns:w16se="http://schemas.microsoft.com/office/word/2015/wordml/symex" xmlns:wpg="http://schemas.microsoft.com/office/word/2010/wordprocessingGroup" xmlns:wpi="http://schemas.microsoft.com/office/word/2010/wordprocessingInk" xmlns:wne="http://schemas.microsoft.com/office/word/2006/wordml" xmlns:wps="http://schemas.microsoft.com/office/word/2010/wordprocessingShape" mc:Ignorable="w14 w15 w16se w16cid w16 w16cex w16sdtdh wp14">
+<w:document xmlns:wpc="http://schemas.microsoft.com/office/word/2010/wordprocessingCanvas" xmlns:cx="http://schemas.microsoft.com/office/drawing/2014/chartex" xmlns:cx1="http://schemas.microsoft.com/office/drawing/2015/9/8/chartex" xmlns:cx2="http://schemas.microsoft.com/office/drawing/2015/10/21/chartex" xmlns:cx3="http://schemas.microsoft.com/office/drawing/2016/5/9/chartex" xmlns:cx4="http://schemas.microsoft.com/office/drawing/2016/5/10/chartex" xmlns:cx5="http://schemas.microsoft.com/office/drawing/2016/5/11/chartex" xmlns:cx6="http://schemas.microsoft.com/office/drawing/2016/5/12/chartex" xmlns:cx7="http://schemas.microsoft.com/office/drawing/2016/5/13/chartex" xmlns:cx8="http://schemas.microsoft.com/office/drawing/2016/5/14/chartex" xmlns:mc="http://schemas.openxmlformats.org/markup-compatibility/2006" xmlns:aink="http://schemas.microsoft.com/office/drawing/2016/ink" xmlns:am3d="http://schemas.microsoft.com/office/drawing/2017/model3d" xmlns:o="urn:schemas-microsoft-com:office:office" xmlns:oel="http://schemas.microsoft.com/office/2019/extlst" xmlns:r="http://schemas.openxmlformats.org/officeDocument/2006/relationships" xmlns:m="http://schemas.openxmlformats.org/officeDocument/2006/math" xmlns:v="urn:schemas-microsoft-com:vml" xmlns:wp14="http://schemas.microsoft.com/office/word/2010/wordprocessingDrawing" xmlns:wp="http://schemas.openxmlformats.org/drawingml/2006/wordprocessingDrawing" xmlns:w10="urn:schemas-microsoft-com:office:word" xmlns:w="http://schemas.openxmlformats.org/wordprocessingml/2006/main" xmlns:w14="http://schemas.microsoft.com/office/word/2010/wordml" xmlns:w15="http://schemas.microsoft.com/office/word/2012/wordml" xmlns:w16cex="http://schemas.microsoft.com/office/word/2018/wordml/cex" xmlns:w16cid="http://schemas.microsoft.com/office/word/2016/wordml/cid" xmlns:w16="http://schemas.microsoft.com/office/word/2018/wordml" xmlns:w16sdtdh="http://schemas.microsoft.com/office/word/2020/wordml/sdtdatahash" xmlns:w16se="http://schemas.microsoft.com/office/word/2015/wordml/symex" xmlns:wpg="http://schemas.microsoft.com/office/word/2010/wordprocessingGroup" xmlns:wpi="http://schemas.microsoft.com/office/word/2010/wordprocessingInk" xmlns:wne="http://schemas.microsoft.com/office/word/2006/wordml" xmlns:wps="http://schemas.microsoft.com/office/word/2010/wordprocessingShape" mc:Ignorable="w14 w15 w16se w16cid w16 w16cex w16sdtdh wp14">
   <w:body>
     <w:p>
       <w:pPr>
@@ -23,7 +23,7 @@
           <w:lang w:eastAsia="pl-PL"/>
         </w:rPr>
         <w:drawing>
-          <wp:anchor distT="0" distB="0" distL="114300" distR="114300" simplePos="0" relativeHeight="251658240" behindDoc="0" locked="0" layoutInCell="1" allowOverlap="1" wp14:anchorId="4430D424" wp14:editId="20474F35">
+          <wp:anchor distT="0" distB="0" distL="114300" distR="114300" simplePos="0" relativeHeight="251658240" behindDoc="0" locked="0" layoutInCell="1" allowOverlap="1" wp14:anchorId="4430D424" wp14:editId="7368CD78">
             <wp:simplePos x="0" y="0"/>
             <wp:positionH relativeFrom="column">
               <wp:posOffset>33655</wp:posOffset>
@@ -449,6 +449,718 @@
         <w:t>Rzeszów 2023</w:t>
       </w:r>
     </w:p>
+    <w:sdt>
+      <w:sdtPr>
+        <w:rPr>
+          <w:rFonts w:asciiTheme="minorHAnsi" w:eastAsiaTheme="minorHAnsi" w:hAnsiTheme="minorHAnsi" w:cstheme="minorBidi"/>
+          <w:color w:val="auto"/>
+          <w:sz w:val="22"/>
+          <w:szCs w:val="22"/>
+          <w:lang w:eastAsia="en-US"/>
+        </w:rPr>
+        <w:id w:val="-1174881247"/>
+        <w:docPartObj>
+          <w:docPartGallery w:val="Table of Contents"/>
+          <w:docPartUnique/>
+        </w:docPartObj>
+      </w:sdtPr>
+      <w:sdtEndPr>
+        <w:rPr>
+          <w:b/>
+          <w:bCs/>
+        </w:rPr>
+      </w:sdtEndPr>
+      <w:sdtContent>
+        <w:p>
+          <w:pPr>
+            <w:pStyle w:val="Nagwekspisutreci"/>
+          </w:pPr>
+          <w:r>
+            <w:t>Spis treści</w:t>
+          </w:r>
+        </w:p>
+        <w:p>
+          <w:pPr>
+            <w:pStyle w:val="Spistreci1"/>
+            <w:tabs>
+              <w:tab w:val="left" w:pos="440"/>
+              <w:tab w:val="right" w:leader="dot" w:pos="9062"/>
+            </w:tabs>
+            <w:rPr>
+              <w:noProof/>
+            </w:rPr>
+          </w:pPr>
+          <w:r>
+            <w:fldChar w:fldCharType="begin"/>
+          </w:r>
+          <w:r>
+            <w:instrText xml:space="preserve"> TOC \o "1-3" \h \z \u </w:instrText>
+          </w:r>
+          <w:r>
+            <w:fldChar w:fldCharType="separate"/>
+          </w:r>
+          <w:hyperlink w:anchor="_Toc136435127" w:history="1">
+            <w:r>
+              <w:rPr>
+                <w:rStyle w:val="Hipercze"/>
+                <w:rFonts w:cstheme="minorHAnsi"/>
+                <w:noProof/>
+              </w:rPr>
+              <w:t>1.</w:t>
+            </w:r>
+            <w:r>
+              <w:rPr>
+                <w:noProof/>
+              </w:rPr>
+              <w:tab/>
+            </w:r>
+            <w:r>
+              <w:rPr>
+                <w:rStyle w:val="Hipercze"/>
+                <w:rFonts w:cstheme="minorHAnsi"/>
+                <w:noProof/>
+              </w:rPr>
+              <w:t>Nazwa bazy danych i opis</w:t>
+            </w:r>
+            <w:r>
+              <w:rPr>
+                <w:noProof/>
+                <w:webHidden/>
+              </w:rPr>
+              <w:tab/>
+            </w:r>
+            <w:r>
+              <w:rPr>
+                <w:noProof/>
+                <w:webHidden/>
+              </w:rPr>
+              <w:fldChar w:fldCharType="begin"/>
+            </w:r>
+            <w:r>
+              <w:rPr>
+                <w:noProof/>
+                <w:webHidden/>
+              </w:rPr>
+              <w:instrText xml:space="preserve"> PAGEREF _Toc136435127 \h </w:instrText>
+            </w:r>
+            <w:r>
+              <w:rPr>
+                <w:noProof/>
+                <w:webHidden/>
+              </w:rPr>
+            </w:r>
+            <w:r>
+              <w:rPr>
+                <w:noProof/>
+                <w:webHidden/>
+              </w:rPr>
+              <w:fldChar w:fldCharType="separate"/>
+            </w:r>
+            <w:r>
+              <w:rPr>
+                <w:noProof/>
+                <w:webHidden/>
+              </w:rPr>
+              <w:t>2</w:t>
+            </w:r>
+            <w:r>
+              <w:rPr>
+                <w:noProof/>
+                <w:webHidden/>
+              </w:rPr>
+              <w:fldChar w:fldCharType="end"/>
+            </w:r>
+          </w:hyperlink>
+        </w:p>
+        <w:p>
+          <w:pPr>
+            <w:pStyle w:val="Spistreci1"/>
+            <w:tabs>
+              <w:tab w:val="left" w:pos="440"/>
+              <w:tab w:val="right" w:leader="dot" w:pos="9062"/>
+            </w:tabs>
+            <w:rPr>
+              <w:noProof/>
+            </w:rPr>
+          </w:pPr>
+          <w:hyperlink w:anchor="_Toc136435128" w:history="1">
+            <w:r>
+              <w:rPr>
+                <w:rStyle w:val="Hipercze"/>
+                <w:rFonts w:cstheme="minorHAnsi"/>
+                <w:noProof/>
+              </w:rPr>
+              <w:t>2.</w:t>
+            </w:r>
+            <w:r>
+              <w:rPr>
+                <w:noProof/>
+              </w:rPr>
+              <w:tab/>
+            </w:r>
+            <w:r>
+              <w:rPr>
+                <w:rStyle w:val="Hipercze"/>
+                <w:rFonts w:cstheme="minorHAnsi"/>
+                <w:noProof/>
+              </w:rPr>
+              <w:t>Opis źródeł danych</w:t>
+            </w:r>
+            <w:r>
+              <w:rPr>
+                <w:noProof/>
+                <w:webHidden/>
+              </w:rPr>
+              <w:tab/>
+            </w:r>
+            <w:r>
+              <w:rPr>
+                <w:noProof/>
+                <w:webHidden/>
+              </w:rPr>
+              <w:fldChar w:fldCharType="begin"/>
+            </w:r>
+            <w:r>
+              <w:rPr>
+                <w:noProof/>
+                <w:webHidden/>
+              </w:rPr>
+              <w:instrText xml:space="preserve"> PAGEREF _Toc136435128 \h </w:instrText>
+            </w:r>
+            <w:r>
+              <w:rPr>
+                <w:noProof/>
+                <w:webHidden/>
+              </w:rPr>
+            </w:r>
+            <w:r>
+              <w:rPr>
+                <w:noProof/>
+                <w:webHidden/>
+              </w:rPr>
+              <w:fldChar w:fldCharType="separate"/>
+            </w:r>
+            <w:r>
+              <w:rPr>
+                <w:noProof/>
+                <w:webHidden/>
+              </w:rPr>
+              <w:t>2</w:t>
+            </w:r>
+            <w:r>
+              <w:rPr>
+                <w:noProof/>
+                <w:webHidden/>
+              </w:rPr>
+              <w:fldChar w:fldCharType="end"/>
+            </w:r>
+          </w:hyperlink>
+        </w:p>
+        <w:p>
+          <w:pPr>
+            <w:pStyle w:val="Spistreci1"/>
+            <w:tabs>
+              <w:tab w:val="left" w:pos="440"/>
+              <w:tab w:val="right" w:leader="dot" w:pos="9062"/>
+            </w:tabs>
+            <w:rPr>
+              <w:noProof/>
+            </w:rPr>
+          </w:pPr>
+          <w:hyperlink w:anchor="_Toc136435129" w:history="1">
+            <w:r>
+              <w:rPr>
+                <w:rStyle w:val="Hipercze"/>
+                <w:rFonts w:cstheme="minorHAnsi"/>
+                <w:noProof/>
+              </w:rPr>
+              <w:t>3.</w:t>
+            </w:r>
+            <w:r>
+              <w:rPr>
+                <w:noProof/>
+              </w:rPr>
+              <w:tab/>
+            </w:r>
+            <w:r>
+              <w:rPr>
+                <w:rStyle w:val="Hipercze"/>
+                <w:rFonts w:cstheme="minorHAnsi"/>
+                <w:noProof/>
+              </w:rPr>
+              <w:t>Zdjęcie całej bazy danych</w:t>
+            </w:r>
+            <w:r>
+              <w:rPr>
+                <w:noProof/>
+                <w:webHidden/>
+              </w:rPr>
+              <w:tab/>
+            </w:r>
+            <w:r>
+              <w:rPr>
+                <w:noProof/>
+                <w:webHidden/>
+              </w:rPr>
+              <w:fldChar w:fldCharType="begin"/>
+            </w:r>
+            <w:r>
+              <w:rPr>
+                <w:noProof/>
+                <w:webHidden/>
+              </w:rPr>
+              <w:instrText xml:space="preserve"> PAGEREF _Toc136435129 \h </w:instrText>
+            </w:r>
+            <w:r>
+              <w:rPr>
+                <w:noProof/>
+                <w:webHidden/>
+              </w:rPr>
+            </w:r>
+            <w:r>
+              <w:rPr>
+                <w:noProof/>
+                <w:webHidden/>
+              </w:rPr>
+              <w:fldChar w:fldCharType="separate"/>
+            </w:r>
+            <w:r>
+              <w:rPr>
+                <w:noProof/>
+                <w:webHidden/>
+              </w:rPr>
+              <w:t>2</w:t>
+            </w:r>
+            <w:r>
+              <w:rPr>
+                <w:noProof/>
+                <w:webHidden/>
+              </w:rPr>
+              <w:fldChar w:fldCharType="end"/>
+            </w:r>
+          </w:hyperlink>
+        </w:p>
+        <w:p>
+          <w:pPr>
+            <w:pStyle w:val="Spistreci1"/>
+            <w:tabs>
+              <w:tab w:val="left" w:pos="440"/>
+              <w:tab w:val="right" w:leader="dot" w:pos="9062"/>
+            </w:tabs>
+            <w:rPr>
+              <w:noProof/>
+            </w:rPr>
+          </w:pPr>
+          <w:hyperlink w:anchor="_Toc136435130" w:history="1">
+            <w:r>
+              <w:rPr>
+                <w:rStyle w:val="Hipercze"/>
+                <w:noProof/>
+              </w:rPr>
+              <w:t>4.</w:t>
+            </w:r>
+            <w:r>
+              <w:rPr>
+                <w:noProof/>
+              </w:rPr>
+              <w:tab/>
+            </w:r>
+            <w:r>
+              <w:rPr>
+                <w:rStyle w:val="Hipercze"/>
+                <w:noProof/>
+              </w:rPr>
+              <w:t>Opis struktury bazy danych</w:t>
+            </w:r>
+            <w:r>
+              <w:rPr>
+                <w:noProof/>
+                <w:webHidden/>
+              </w:rPr>
+              <w:tab/>
+            </w:r>
+            <w:r>
+              <w:rPr>
+                <w:noProof/>
+                <w:webHidden/>
+              </w:rPr>
+              <w:fldChar w:fldCharType="begin"/>
+            </w:r>
+            <w:r>
+              <w:rPr>
+                <w:noProof/>
+                <w:webHidden/>
+              </w:rPr>
+              <w:instrText xml:space="preserve"> PAGEREF _Toc136435130 \h </w:instrText>
+            </w:r>
+            <w:r>
+              <w:rPr>
+                <w:noProof/>
+                <w:webHidden/>
+              </w:rPr>
+            </w:r>
+            <w:r>
+              <w:rPr>
+                <w:noProof/>
+                <w:webHidden/>
+              </w:rPr>
+              <w:fldChar w:fldCharType="separate"/>
+            </w:r>
+            <w:r>
+              <w:rPr>
+                <w:noProof/>
+                <w:webHidden/>
+              </w:rPr>
+              <w:t>4</w:t>
+            </w:r>
+            <w:r>
+              <w:rPr>
+                <w:noProof/>
+                <w:webHidden/>
+              </w:rPr>
+              <w:fldChar w:fldCharType="end"/>
+            </w:r>
+          </w:hyperlink>
+        </w:p>
+        <w:p>
+          <w:pPr>
+            <w:pStyle w:val="Spistreci1"/>
+            <w:tabs>
+              <w:tab w:val="left" w:pos="440"/>
+              <w:tab w:val="right" w:leader="dot" w:pos="9062"/>
+            </w:tabs>
+            <w:rPr>
+              <w:noProof/>
+            </w:rPr>
+          </w:pPr>
+          <w:hyperlink w:anchor="_Toc136435132" w:history="1">
+            <w:r>
+              <w:rPr>
+                <w:rStyle w:val="Hipercze"/>
+                <w:noProof/>
+              </w:rPr>
+              <w:t>5.</w:t>
+            </w:r>
+            <w:r>
+              <w:rPr>
+                <w:noProof/>
+              </w:rPr>
+              <w:tab/>
+            </w:r>
+            <w:r>
+              <w:rPr>
+                <w:rStyle w:val="Hipercze"/>
+                <w:noProof/>
+              </w:rPr>
+              <w:t>Nietrywialne zapytania</w:t>
+            </w:r>
+            <w:r>
+              <w:rPr>
+                <w:noProof/>
+                <w:webHidden/>
+              </w:rPr>
+              <w:tab/>
+            </w:r>
+            <w:r>
+              <w:rPr>
+                <w:noProof/>
+                <w:webHidden/>
+              </w:rPr>
+              <w:fldChar w:fldCharType="begin"/>
+            </w:r>
+            <w:r>
+              <w:rPr>
+                <w:noProof/>
+                <w:webHidden/>
+              </w:rPr>
+              <w:instrText xml:space="preserve"> PAGEREF _Toc136435132 \h </w:instrText>
+            </w:r>
+            <w:r>
+              <w:rPr>
+                <w:noProof/>
+                <w:webHidden/>
+              </w:rPr>
+            </w:r>
+            <w:r>
+              <w:rPr>
+                <w:noProof/>
+                <w:webHidden/>
+              </w:rPr>
+              <w:fldChar w:fldCharType="separate"/>
+            </w:r>
+            <w:r>
+              <w:rPr>
+                <w:noProof/>
+                <w:webHidden/>
+              </w:rPr>
+              <w:t>5</w:t>
+            </w:r>
+            <w:r>
+              <w:rPr>
+                <w:noProof/>
+                <w:webHidden/>
+              </w:rPr>
+              <w:fldChar w:fldCharType="end"/>
+            </w:r>
+          </w:hyperlink>
+        </w:p>
+        <w:p>
+          <w:pPr>
+            <w:pStyle w:val="Spistreci1"/>
+            <w:tabs>
+              <w:tab w:val="left" w:pos="440"/>
+              <w:tab w:val="right" w:leader="dot" w:pos="9062"/>
+            </w:tabs>
+            <w:rPr>
+              <w:noProof/>
+            </w:rPr>
+          </w:pPr>
+          <w:hyperlink w:anchor="_Toc136435133" w:history="1">
+            <w:r>
+              <w:rPr>
+                <w:rStyle w:val="Hipercze"/>
+                <w:noProof/>
+              </w:rPr>
+              <w:t>6.</w:t>
+            </w:r>
+            <w:r>
+              <w:rPr>
+                <w:noProof/>
+              </w:rPr>
+              <w:tab/>
+            </w:r>
+            <w:r>
+              <w:rPr>
+                <w:rStyle w:val="Hipercze"/>
+                <w:noProof/>
+              </w:rPr>
+              <w:t>Możliwości użycia</w:t>
+            </w:r>
+            <w:r>
+              <w:rPr>
+                <w:noProof/>
+                <w:webHidden/>
+              </w:rPr>
+              <w:tab/>
+            </w:r>
+            <w:r>
+              <w:rPr>
+                <w:noProof/>
+                <w:webHidden/>
+              </w:rPr>
+              <w:fldChar w:fldCharType="begin"/>
+            </w:r>
+            <w:r>
+              <w:rPr>
+                <w:noProof/>
+                <w:webHidden/>
+              </w:rPr>
+              <w:instrText xml:space="preserve"> PAGEREF _Toc136435133 \h </w:instrText>
+            </w:r>
+            <w:r>
+              <w:rPr>
+                <w:noProof/>
+                <w:webHidden/>
+              </w:rPr>
+            </w:r>
+            <w:r>
+              <w:rPr>
+                <w:noProof/>
+                <w:webHidden/>
+              </w:rPr>
+              <w:fldChar w:fldCharType="separate"/>
+            </w:r>
+            <w:r>
+              <w:rPr>
+                <w:noProof/>
+                <w:webHidden/>
+              </w:rPr>
+              <w:t>9</w:t>
+            </w:r>
+            <w:r>
+              <w:rPr>
+                <w:noProof/>
+                <w:webHidden/>
+              </w:rPr>
+              <w:fldChar w:fldCharType="end"/>
+            </w:r>
+          </w:hyperlink>
+        </w:p>
+        <w:p>
+          <w:pPr>
+            <w:pStyle w:val="Spistreci1"/>
+            <w:tabs>
+              <w:tab w:val="left" w:pos="440"/>
+              <w:tab w:val="right" w:leader="dot" w:pos="9062"/>
+            </w:tabs>
+            <w:rPr>
+              <w:noProof/>
+            </w:rPr>
+          </w:pPr>
+          <w:hyperlink w:anchor="_Toc136435134" w:history="1">
+            <w:r>
+              <w:rPr>
+                <w:rStyle w:val="Hipercze"/>
+                <w:noProof/>
+              </w:rPr>
+              <w:t>7.</w:t>
+            </w:r>
+            <w:r>
+              <w:rPr>
+                <w:noProof/>
+              </w:rPr>
+              <w:tab/>
+            </w:r>
+            <w:r>
+              <w:rPr>
+                <w:rStyle w:val="Hipercze"/>
+                <w:noProof/>
+              </w:rPr>
+              <w:t>Podsumowanie</w:t>
+            </w:r>
+            <w:r>
+              <w:rPr>
+                <w:noProof/>
+                <w:webHidden/>
+              </w:rPr>
+              <w:tab/>
+            </w:r>
+            <w:r>
+              <w:rPr>
+                <w:noProof/>
+                <w:webHidden/>
+              </w:rPr>
+              <w:fldChar w:fldCharType="begin"/>
+            </w:r>
+            <w:r>
+              <w:rPr>
+                <w:noProof/>
+                <w:webHidden/>
+              </w:rPr>
+              <w:instrText xml:space="preserve"> PAGEREF _Toc136435134 \h </w:instrText>
+            </w:r>
+            <w:r>
+              <w:rPr>
+                <w:noProof/>
+                <w:webHidden/>
+              </w:rPr>
+            </w:r>
+            <w:r>
+              <w:rPr>
+                <w:noProof/>
+                <w:webHidden/>
+              </w:rPr>
+              <w:fldChar w:fldCharType="separate"/>
+            </w:r>
+            <w:r>
+              <w:rPr>
+                <w:noProof/>
+                <w:webHidden/>
+              </w:rPr>
+              <w:t>10</w:t>
+            </w:r>
+            <w:r>
+              <w:rPr>
+                <w:noProof/>
+                <w:webHidden/>
+              </w:rPr>
+              <w:fldChar w:fldCharType="end"/>
+            </w:r>
+          </w:hyperlink>
+        </w:p>
+        <w:p>
+          <w:pPr>
+            <w:pStyle w:val="Spistreci1"/>
+            <w:tabs>
+              <w:tab w:val="left" w:pos="440"/>
+              <w:tab w:val="right" w:leader="dot" w:pos="9062"/>
+            </w:tabs>
+            <w:rPr>
+              <w:noProof/>
+            </w:rPr>
+          </w:pPr>
+          <w:hyperlink w:anchor="_Toc136435135" w:history="1">
+            <w:r>
+              <w:rPr>
+                <w:rStyle w:val="Hipercze"/>
+                <w:noProof/>
+              </w:rPr>
+              <w:t>8.</w:t>
+            </w:r>
+            <w:r>
+              <w:rPr>
+                <w:noProof/>
+              </w:rPr>
+              <w:tab/>
+            </w:r>
+            <w:r>
+              <w:rPr>
+                <w:rStyle w:val="Hipercze"/>
+                <w:noProof/>
+              </w:rPr>
+              <w:t>Literatura</w:t>
+            </w:r>
+            <w:r>
+              <w:rPr>
+                <w:noProof/>
+                <w:webHidden/>
+              </w:rPr>
+              <w:tab/>
+            </w:r>
+            <w:r>
+              <w:rPr>
+                <w:noProof/>
+                <w:webHidden/>
+              </w:rPr>
+              <w:fldChar w:fldCharType="begin"/>
+            </w:r>
+            <w:r>
+              <w:rPr>
+                <w:noProof/>
+                <w:webHidden/>
+              </w:rPr>
+              <w:instrText xml:space="preserve"> PAGEREF _Toc136435135 \h </w:instrText>
+            </w:r>
+            <w:r>
+              <w:rPr>
+                <w:noProof/>
+                <w:webHidden/>
+              </w:rPr>
+            </w:r>
+            <w:r>
+              <w:rPr>
+                <w:noProof/>
+                <w:webHidden/>
+              </w:rPr>
+              <w:fldChar w:fldCharType="separate"/>
+            </w:r>
+            <w:r>
+              <w:rPr>
+                <w:noProof/>
+                <w:webHidden/>
+              </w:rPr>
+              <w:t>10</w:t>
+            </w:r>
+            <w:r>
+              <w:rPr>
+                <w:noProof/>
+                <w:webHidden/>
+              </w:rPr>
+              <w:fldChar w:fldCharType="end"/>
+            </w:r>
+          </w:hyperlink>
+        </w:p>
+        <w:p>
+          <w:r>
+            <w:rPr>
+              <w:b/>
+              <w:bCs/>
+            </w:rPr>
+            <w:fldChar w:fldCharType="end"/>
+          </w:r>
+        </w:p>
+      </w:sdtContent>
+    </w:sdt>
     <w:p>
       <w:pPr>
         <w:pStyle w:val="Nagwek1"/>
@@ -462,15 +1174,16 @@
           <w:szCs w:val="32"/>
         </w:rPr>
       </w:pPr>
+      <w:bookmarkStart w:id="0" w:name="_Toc136435127"/>
       <w:r>
         <w:rPr>
           <w:rFonts w:asciiTheme="minorHAnsi" w:hAnsiTheme="minorHAnsi" w:cstheme="minorHAnsi"/>
           <w:sz w:val="32"/>
           <w:szCs w:val="32"/>
         </w:rPr>
-        <w:lastRenderedPageBreak/>
         <w:t>Nazwa bazy danych i opis</w:t>
       </w:r>
+      <w:bookmarkEnd w:id="0"/>
     </w:p>
     <w:p>
       <w:pPr>
@@ -495,8 +1208,6 @@
         <w:ind w:firstLine="360"/>
         <w:rPr>
           <w:rFonts w:cstheme="minorHAnsi"/>
-          <w:b/>
-          <w:bCs/>
           <w:sz w:val="28"/>
           <w:szCs w:val="28"/>
         </w:rPr>
@@ -563,7 +1274,7 @@
           <w:sz w:val="28"/>
           <w:szCs w:val="28"/>
         </w:rPr>
-        <w:t xml:space="preserve">oraz klub piłkarki w danym sezonie. </w:t>
+        <w:t>oraz klub piłkarki w danym sezonie.</w:t>
       </w:r>
     </w:p>
     <w:p>
@@ -579,6 +1290,7 @@
           <w:szCs w:val="32"/>
         </w:rPr>
       </w:pPr>
+      <w:bookmarkStart w:id="1" w:name="_Toc136435128"/>
       <w:r>
         <w:rPr>
           <w:rFonts w:asciiTheme="minorHAnsi" w:hAnsiTheme="minorHAnsi" w:cstheme="minorHAnsi"/>
@@ -587,6 +1299,7 @@
         </w:rPr>
         <w:t>Opis źródeł danych</w:t>
       </w:r>
+      <w:bookmarkEnd w:id="1"/>
     </w:p>
     <w:p>
       <w:pPr>
@@ -601,14 +1314,7 @@
           <w:sz w:val="28"/>
           <w:szCs w:val="28"/>
         </w:rPr>
-        <w:t xml:space="preserve">Źródłem </w:t>
-      </w:r>
-      <w:r>
-        <w:rPr>
-          <w:sz w:val="28"/>
-          <w:szCs w:val="28"/>
-        </w:rPr>
-        <w:t xml:space="preserve">była strona która zawiera mnóstwo informacji o piłce  </w:t>
+        <w:t xml:space="preserve">Źródłem była strona która zawiera mnóstwo informacji o piłce  </w:t>
       </w:r>
       <w:hyperlink r:id="rId10" w:history="1">
         <w:r>
@@ -636,39 +1342,56 @@
           <w:numId w:val="15"/>
         </w:numPr>
         <w:rPr>
-          <w:rFonts w:asciiTheme="minorHAnsi" w:hAnsiTheme="minorHAnsi"/>
+          <w:rFonts w:asciiTheme="minorHAnsi" w:hAnsiTheme="minorHAnsi" w:cstheme="minorHAnsi"/>
           <w:sz w:val="32"/>
           <w:szCs w:val="32"/>
         </w:rPr>
       </w:pPr>
-      <w:r>
-        <w:rPr>
-          <w:rFonts w:asciiTheme="minorHAnsi" w:hAnsiTheme="minorHAnsi"/>
+      <w:bookmarkStart w:id="2" w:name="_Toc136435129"/>
+      <w:r>
+        <w:rPr>
+          <w:rFonts w:asciiTheme="minorHAnsi" w:hAnsiTheme="minorHAnsi" w:cstheme="minorHAnsi"/>
           <w:sz w:val="32"/>
           <w:szCs w:val="32"/>
         </w:rPr>
-        <w:t>Opis struktury bazy danych</w:t>
-      </w:r>
-    </w:p>
-    <w:p>
-      <w:pPr>
-        <w:pStyle w:val="Nagwek1"/>
-        <w:ind w:left="360"/>
-        <w:rPr>
-          <w:rFonts w:asciiTheme="minorHAnsi" w:hAnsiTheme="minorHAnsi"/>
-          <w:sz w:val="32"/>
-          <w:szCs w:val="32"/>
-        </w:rPr>
-      </w:pPr>
-      <w:r>
-        <w:rPr>
+        <w:t>Zdjęcie całej bazy danych</w:t>
+      </w:r>
+      <w:bookmarkEnd w:id="2"/>
+    </w:p>
+    <w:p>
+      <w:pPr>
+        <w:rPr>
+          <w:rFonts w:cstheme="minorHAnsi"/>
+          <w:sz w:val="28"/>
+          <w:szCs w:val="28"/>
+        </w:rPr>
+      </w:pPr>
+    </w:p>
+    <w:p>
+      <w:pPr>
+        <w:ind w:firstLine="360"/>
+        <w:rPr>
+          <w:rFonts w:cstheme="minorHAnsi"/>
+          <w:sz w:val="28"/>
+          <w:szCs w:val="28"/>
+        </w:rPr>
+      </w:pPr>
+      <w:r>
+        <w:rPr>
+          <w:rFonts w:cstheme="minorHAnsi"/>
+          <w:b/>
+          <w:bCs/>
           <w:noProof/>
-        </w:rPr>
+          <w:sz w:val="40"/>
+          <w:szCs w:val="40"/>
+          <w:lang w:eastAsia="pl-PL"/>
+        </w:rPr>
+        <w:lastRenderedPageBreak/>
         <w:drawing>
-          <wp:inline distT="0" distB="0" distL="0" distR="0" wp14:anchorId="4462CB5D" wp14:editId="4EDA194F">
-            <wp:extent cx="5753100" cy="2905125"/>
-            <wp:effectExtent l="0" t="0" r="0" b="9525"/>
-            <wp:docPr id="792798172" name="Obraz 3" descr="Obraz zawierający tekst, zrzut ekranu, krąg, Czcionka&#10;&#10;Opis wygenerowany automatycznie"/>
+          <wp:inline distT="0" distB="0" distL="0" distR="0" wp14:anchorId="28CEC4B1" wp14:editId="1F5C84DB">
+            <wp:extent cx="5753100" cy="8934450"/>
+            <wp:effectExtent l="0" t="0" r="0" b="0"/>
+            <wp:docPr id="1725533118" name="Obraz 1" descr="Obraz zawierający fajerwerki&#10;&#10;Opis wygenerowany automatycznie"/>
             <wp:cNvGraphicFramePr>
               <a:graphicFrameLocks xmlns:a="http://schemas.openxmlformats.org/drawingml/2006/main" noChangeAspect="1"/>
             </wp:cNvGraphicFramePr>
@@ -676,13 +1399,13 @@
               <a:graphicData uri="http://schemas.openxmlformats.org/drawingml/2006/picture">
                 <pic:pic xmlns:pic="http://schemas.openxmlformats.org/drawingml/2006/picture">
                   <pic:nvPicPr>
-                    <pic:cNvPr id="792798172" name="Obraz 3" descr="Obraz zawierający tekst, zrzut ekranu, krąg, Czcionka&#10;&#10;Opis wygenerowany automatycznie"/>
+                    <pic:cNvPr id="1725533118" name="Obraz 1" descr="Obraz zawierający fajerwerki&#10;&#10;Opis wygenerowany automatycznie"/>
                     <pic:cNvPicPr>
                       <a:picLocks noChangeAspect="1" noChangeArrowheads="1"/>
                     </pic:cNvPicPr>
                   </pic:nvPicPr>
                   <pic:blipFill>
-                    <a:blip r:embed="rId11">
+                    <a:blip r:embed="rId11" cstate="print">
                       <a:extLst>
                         <a:ext uri="{28A0092B-C50C-407E-A947-70E740481C1C}">
                           <a14:useLocalDpi xmlns:a14="http://schemas.microsoft.com/office/drawing/2010/main" val="0"/>
@@ -697,7 +1420,7 @@
                   <pic:spPr bwMode="auto">
                     <a:xfrm>
                       <a:off x="0" y="0"/>
-                      <a:ext cx="5753100" cy="2905125"/>
+                      <a:ext cx="5753100" cy="8934450"/>
                     </a:xfrm>
                     <a:prstGeom prst="rect">
                       <a:avLst/>
@@ -716,343 +1439,6 @@
     </w:p>
     <w:p>
       <w:pPr>
-        <w:rPr>
-          <w:sz w:val="28"/>
-          <w:szCs w:val="28"/>
-        </w:rPr>
-      </w:pPr>
-      <w:r>
-        <w:rPr>
-          <w:sz w:val="28"/>
-          <w:szCs w:val="28"/>
-        </w:rPr>
-        <w:t xml:space="preserve">W bazie danych znajdują się węzły reprezentujące różne encje, takie jak kraje (Kraj), trofea (Trofeum), kluby (Klub), stadiony (Stadion), trenerzy (Trener) oraz zawodnicy (Zawodnik). Każdy węzeł ma określone właściwości, które opisują daną encję. </w:t>
-      </w:r>
-      <w:r>
-        <w:rPr>
-          <w:sz w:val="28"/>
-          <w:szCs w:val="28"/>
-        </w:rPr>
-        <w:t>W</w:t>
-      </w:r>
-      <w:r>
-        <w:rPr>
-          <w:sz w:val="28"/>
-          <w:szCs w:val="28"/>
-        </w:rPr>
-        <w:t xml:space="preserve">ęzły reprezentujące kraje mają właściwość </w:t>
-      </w:r>
-      <w:r>
-        <w:rPr>
-          <w:sz w:val="28"/>
-          <w:szCs w:val="28"/>
-        </w:rPr>
-        <w:t>„</w:t>
-      </w:r>
-      <w:r>
-        <w:rPr>
-          <w:sz w:val="28"/>
-          <w:szCs w:val="28"/>
-        </w:rPr>
-        <w:t>nazwa</w:t>
-      </w:r>
-      <w:r>
-        <w:rPr>
-          <w:sz w:val="28"/>
-          <w:szCs w:val="28"/>
-        </w:rPr>
-        <w:t>”</w:t>
-      </w:r>
-      <w:r>
-        <w:rPr>
-          <w:sz w:val="28"/>
-          <w:szCs w:val="28"/>
-        </w:rPr>
-        <w:t xml:space="preserve">, węzły reprezentujące kluby mają właściwość </w:t>
-      </w:r>
-      <w:r>
-        <w:rPr>
-          <w:sz w:val="28"/>
-          <w:szCs w:val="28"/>
-        </w:rPr>
-        <w:t>„</w:t>
-      </w:r>
-      <w:r>
-        <w:rPr>
-          <w:sz w:val="28"/>
-          <w:szCs w:val="28"/>
-        </w:rPr>
-        <w:t>nazwa</w:t>
-      </w:r>
-      <w:r>
-        <w:rPr>
-          <w:sz w:val="28"/>
-          <w:szCs w:val="28"/>
-        </w:rPr>
-        <w:t>”</w:t>
-      </w:r>
-      <w:r>
-        <w:rPr>
-          <w:sz w:val="28"/>
-          <w:szCs w:val="28"/>
-        </w:rPr>
-        <w:t xml:space="preserve">, a węzły reprezentujące trofea mają właściwość </w:t>
-      </w:r>
-      <w:r>
-        <w:rPr>
-          <w:sz w:val="28"/>
-          <w:szCs w:val="28"/>
-        </w:rPr>
-        <w:t>„</w:t>
-      </w:r>
-      <w:r>
-        <w:rPr>
-          <w:sz w:val="28"/>
-          <w:szCs w:val="28"/>
-        </w:rPr>
-        <w:t>nazwa</w:t>
-      </w:r>
-      <w:r>
-        <w:rPr>
-          <w:sz w:val="28"/>
-          <w:szCs w:val="28"/>
-        </w:rPr>
-        <w:t>”</w:t>
-      </w:r>
-      <w:r>
-        <w:rPr>
-          <w:sz w:val="28"/>
-          <w:szCs w:val="28"/>
-        </w:rPr>
-        <w:t xml:space="preserve"> i </w:t>
-      </w:r>
-      <w:r>
-        <w:rPr>
-          <w:sz w:val="28"/>
-          <w:szCs w:val="28"/>
-        </w:rPr>
-        <w:t>„</w:t>
-      </w:r>
-      <w:r>
-        <w:rPr>
-          <w:sz w:val="28"/>
-          <w:szCs w:val="28"/>
-        </w:rPr>
-        <w:t>sezon</w:t>
-      </w:r>
-      <w:r>
-        <w:rPr>
-          <w:sz w:val="28"/>
-          <w:szCs w:val="28"/>
-        </w:rPr>
-        <w:t>”</w:t>
-      </w:r>
-      <w:r>
-        <w:rPr>
-          <w:sz w:val="28"/>
-          <w:szCs w:val="28"/>
-        </w:rPr>
-        <w:t>, a za</w:t>
-      </w:r>
-      <w:r>
-        <w:rPr>
-          <w:sz w:val="28"/>
-          <w:szCs w:val="28"/>
-        </w:rPr>
-        <w:t>wodnik mają właściwość „Imię i nazwisko”, „pozycja”, „</w:t>
-      </w:r>
-      <w:r>
-        <w:rPr>
-          <w:sz w:val="28"/>
-          <w:szCs w:val="28"/>
-        </w:rPr>
-        <w:t>d</w:t>
-      </w:r>
-      <w:r>
-        <w:rPr>
-          <w:sz w:val="28"/>
-          <w:szCs w:val="28"/>
-        </w:rPr>
-        <w:t>ata urodzenia”</w:t>
-      </w:r>
-      <w:r>
-        <w:rPr>
-          <w:sz w:val="28"/>
-          <w:szCs w:val="28"/>
-        </w:rPr>
-        <w:t>.</w:t>
-      </w:r>
-      <w:r>
-        <w:rPr>
-          <w:sz w:val="28"/>
-          <w:szCs w:val="28"/>
-        </w:rPr>
-        <w:t xml:space="preserve"> Węzły stadiony mają właściwości „nazwa” i „pojemność”. Węzły trenerzy mają właściwości „imię i nazwisko” i „wiek”</w:t>
-      </w:r>
-    </w:p>
-    <w:p>
-      <w:pPr>
-        <w:rPr>
-          <w:sz w:val="28"/>
-          <w:szCs w:val="28"/>
-        </w:rPr>
-      </w:pPr>
-      <w:r>
-        <w:rPr>
-          <w:sz w:val="28"/>
-          <w:szCs w:val="28"/>
-        </w:rPr>
-        <w:lastRenderedPageBreak/>
-        <w:t>W bazie danych istnieją również relacje pomiędzy węzłami, które opisują różne zależności. Oto opis kilku z tych relacji:</w:t>
-      </w:r>
-    </w:p>
-    <w:p>
-      <w:pPr>
-        <w:rPr>
-          <w:sz w:val="28"/>
-          <w:szCs w:val="28"/>
-        </w:rPr>
-      </w:pPr>
-      <w:r>
-        <w:rPr>
-          <w:sz w:val="28"/>
-          <w:szCs w:val="28"/>
-        </w:rPr>
-        <w:t>Relacja "wygrali": Relacja pomiędzy węzłem reprezentującym kraj (Kraj) a węzłem reprezentującym trofeum (Trofeum). Ta relacja opisuje fakt, że kraj wygrał konkretne trofeum w określonym sezonie. Posiada również atrybut "sezon", który określa konkretny sezon, w którym trofeum zostało wygrane.</w:t>
-      </w:r>
-    </w:p>
-    <w:p>
-      <w:pPr>
-        <w:rPr>
-          <w:sz w:val="28"/>
-          <w:szCs w:val="28"/>
-        </w:rPr>
-      </w:pPr>
-      <w:r>
-        <w:rPr>
-          <w:sz w:val="28"/>
-          <w:szCs w:val="28"/>
-        </w:rPr>
-        <w:t>Relacja "nalezy": Relacja pomiędzy węzłem reprezentującym klub (Klub) a węzłem reprezentującym kraj (Kraj). Ta relacja wskazuje, że klub należy do określonego kraju. Posiada atrybut "nazwa", który opisuje przynależność klubu do konkretnej ligi</w:t>
-      </w:r>
-      <w:r>
-        <w:rPr>
-          <w:sz w:val="28"/>
-          <w:szCs w:val="28"/>
-        </w:rPr>
-        <w:t>.</w:t>
-      </w:r>
-    </w:p>
-    <w:p>
-      <w:pPr>
-        <w:rPr>
-          <w:sz w:val="28"/>
-          <w:szCs w:val="28"/>
-        </w:rPr>
-      </w:pPr>
-      <w:r>
-        <w:rPr>
-          <w:sz w:val="28"/>
-          <w:szCs w:val="28"/>
-        </w:rPr>
-        <w:t>Relacja "nalezy": Relacja pomiędzy węzłem reprezentującym stadion (Stadion) a węzłem reprezentującym klub (Klub). Ta relacja wskazuje, że stadion należy do określonego klubu.</w:t>
-      </w:r>
-    </w:p>
-    <w:p>
-      <w:pPr>
-        <w:rPr>
-          <w:sz w:val="28"/>
-          <w:szCs w:val="28"/>
-        </w:rPr>
-      </w:pPr>
-      <w:r>
-        <w:rPr>
-          <w:sz w:val="28"/>
-          <w:szCs w:val="28"/>
-        </w:rPr>
-        <w:t xml:space="preserve">Relacja "pochodzi": Relacja pomiędzy węzłem reprezentującym </w:t>
-      </w:r>
-      <w:r>
-        <w:rPr>
-          <w:sz w:val="28"/>
-          <w:szCs w:val="28"/>
-        </w:rPr>
-        <w:t>kraj</w:t>
-      </w:r>
-      <w:r>
-        <w:rPr>
-          <w:sz w:val="28"/>
-          <w:szCs w:val="28"/>
-        </w:rPr>
-        <w:t xml:space="preserve"> (</w:t>
-      </w:r>
-      <w:r>
-        <w:rPr>
-          <w:sz w:val="28"/>
-          <w:szCs w:val="28"/>
-        </w:rPr>
-        <w:t>Kraj</w:t>
-      </w:r>
-      <w:r>
-        <w:rPr>
-          <w:sz w:val="28"/>
-          <w:szCs w:val="28"/>
-        </w:rPr>
-        <w:t xml:space="preserve">) a węzłem reprezentującym </w:t>
-      </w:r>
-      <w:r>
-        <w:rPr>
-          <w:sz w:val="28"/>
-          <w:szCs w:val="28"/>
-        </w:rPr>
-        <w:t>zawodnika</w:t>
-      </w:r>
-      <w:r>
-        <w:rPr>
-          <w:sz w:val="28"/>
-          <w:szCs w:val="28"/>
-        </w:rPr>
-        <w:t xml:space="preserve"> (</w:t>
-      </w:r>
-      <w:r>
-        <w:rPr>
-          <w:sz w:val="28"/>
-          <w:szCs w:val="28"/>
-        </w:rPr>
-        <w:t>Zawodnik</w:t>
-      </w:r>
-      <w:r>
-        <w:rPr>
-          <w:sz w:val="28"/>
-          <w:szCs w:val="28"/>
-        </w:rPr>
-        <w:t>) lub trenera (Trener). Ta relacja wskazuje, że zawodnik lub trener pochodzi z określonego kraju.</w:t>
-      </w:r>
-    </w:p>
-    <w:p>
-      <w:pPr>
-        <w:rPr>
-          <w:sz w:val="28"/>
-          <w:szCs w:val="28"/>
-        </w:rPr>
-      </w:pPr>
-      <w:r>
-        <w:rPr>
-          <w:sz w:val="28"/>
-          <w:szCs w:val="28"/>
-        </w:rPr>
-        <w:t>Relacja "kontrakt": Relacja pomiędzy węzłem reprezentującym zawodnika (Zawodnik) lub trenera (Trener) a węzłem reprezentującym klub (Klub). Ta relacja opisuje fakt, że zawodnik lub trener ma kontrakt z danym klubem. Posiada atrybuty "od_kiedy" i "do_kiedy", które określają daty rozpoczęcia i zakończenia kontraktu.</w:t>
-      </w:r>
-      <w:r>
-        <w:rPr>
-          <w:sz w:val="28"/>
-          <w:szCs w:val="28"/>
-        </w:rPr>
-        <w:t xml:space="preserve"> Dodatkowo zawodnik ma wpisaną atrybut „wartość”.</w:t>
-      </w:r>
-    </w:p>
-    <w:p>
-      <w:pPr>
         <w:pStyle w:val="Nagwek1"/>
         <w:numPr>
           <w:ilvl w:val="0"/>
@@ -1064,14 +1450,1527 @@
           <w:szCs w:val="32"/>
         </w:rPr>
       </w:pPr>
+      <w:bookmarkStart w:id="3" w:name="_Toc136435130"/>
       <w:r>
         <w:rPr>
           <w:rFonts w:asciiTheme="minorHAnsi" w:hAnsiTheme="minorHAnsi"/>
           <w:sz w:val="32"/>
           <w:szCs w:val="32"/>
         </w:rPr>
+        <w:lastRenderedPageBreak/>
+        <w:t>Opis struktury bazy danych</w:t>
+      </w:r>
+      <w:bookmarkEnd w:id="3"/>
+    </w:p>
+    <w:p>
+      <w:pPr>
+        <w:pStyle w:val="Nagwek1"/>
+        <w:ind w:left="360"/>
+        <w:rPr>
+          <w:rFonts w:asciiTheme="minorHAnsi" w:hAnsiTheme="minorHAnsi"/>
+          <w:sz w:val="32"/>
+          <w:szCs w:val="32"/>
+        </w:rPr>
+      </w:pPr>
+      <w:r>
+        <w:rPr>
+          <w:noProof/>
+        </w:rPr>
+        <w:drawing>
+          <wp:inline distT="0" distB="0" distL="0" distR="0" wp14:anchorId="2758600F" wp14:editId="5A0C86B9">
+            <wp:extent cx="5572125" cy="3190875"/>
+            <wp:effectExtent l="0" t="0" r="9525" b="9525"/>
+            <wp:docPr id="293210420" name="Obraz 1" descr="Obraz zawierający tekst, zrzut ekranu, krąg, Czcionka&#10;&#10;Opis wygenerowany automatycznie"/>
+            <wp:cNvGraphicFramePr>
+              <a:graphicFrameLocks xmlns:a="http://schemas.openxmlformats.org/drawingml/2006/main" noChangeAspect="1"/>
+            </wp:cNvGraphicFramePr>
+            <a:graphic xmlns:a="http://schemas.openxmlformats.org/drawingml/2006/main">
+              <a:graphicData uri="http://schemas.openxmlformats.org/drawingml/2006/picture">
+                <pic:pic xmlns:pic="http://schemas.openxmlformats.org/drawingml/2006/picture">
+                  <pic:nvPicPr>
+                    <pic:cNvPr id="293210420" name="Obraz 1" descr="Obraz zawierający tekst, zrzut ekranu, krąg, Czcionka&#10;&#10;Opis wygenerowany automatycznie"/>
+                    <pic:cNvPicPr>
+                      <a:picLocks noChangeAspect="1" noChangeArrowheads="1"/>
+                    </pic:cNvPicPr>
+                  </pic:nvPicPr>
+                  <pic:blipFill>
+                    <a:blip r:embed="rId12">
+                      <a:extLst>
+                        <a:ext uri="{28A0092B-C50C-407E-A947-70E740481C1C}">
+                          <a14:useLocalDpi xmlns:a14="http://schemas.microsoft.com/office/drawing/2010/main" val="0"/>
+                        </a:ext>
+                      </a:extLst>
+                    </a:blip>
+                    <a:srcRect/>
+                    <a:stretch>
+                      <a:fillRect/>
+                    </a:stretch>
+                  </pic:blipFill>
+                  <pic:spPr bwMode="auto">
+                    <a:xfrm>
+                      <a:off x="0" y="0"/>
+                      <a:ext cx="5572125" cy="3190875"/>
+                    </a:xfrm>
+                    <a:prstGeom prst="rect">
+                      <a:avLst/>
+                    </a:prstGeom>
+                    <a:noFill/>
+                    <a:ln>
+                      <a:noFill/>
+                    </a:ln>
+                  </pic:spPr>
+                </pic:pic>
+              </a:graphicData>
+            </a:graphic>
+          </wp:inline>
+        </w:drawing>
+      </w:r>
+    </w:p>
+    <w:p/>
+    <w:p>
+      <w:pPr>
+        <w:rPr>
+          <w:sz w:val="28"/>
+          <w:szCs w:val="28"/>
+        </w:rPr>
+      </w:pPr>
+      <w:r>
+        <w:rPr>
+          <w:sz w:val="28"/>
+          <w:szCs w:val="28"/>
+        </w:rPr>
+        <w:t xml:space="preserve">W bazie danych znajdują się węzły reprezentujące różne encje, takie jak kraje (Kraj), trofea (Trofeum), kluby (Klub), stadiony (Stadion), trenerzy (Trener) oraz zawodnicy (Zawodnik). Każdy węzeł ma określone właściwości, które opisują daną encję. </w:t>
+      </w:r>
+      <w:r>
+        <w:rPr>
+          <w:sz w:val="28"/>
+          <w:szCs w:val="28"/>
+        </w:rPr>
+        <w:t>W</w:t>
+      </w:r>
+      <w:r>
+        <w:rPr>
+          <w:sz w:val="28"/>
+          <w:szCs w:val="28"/>
+        </w:rPr>
+        <w:t xml:space="preserve">ęzły reprezentujące kraje mają właściwość </w:t>
+      </w:r>
+      <w:r>
+        <w:rPr>
+          <w:sz w:val="28"/>
+          <w:szCs w:val="28"/>
+        </w:rPr>
+        <w:t>„</w:t>
+      </w:r>
+      <w:r>
+        <w:rPr>
+          <w:sz w:val="28"/>
+          <w:szCs w:val="28"/>
+        </w:rPr>
+        <w:t>nazwa</w:t>
+      </w:r>
+      <w:r>
+        <w:rPr>
+          <w:sz w:val="28"/>
+          <w:szCs w:val="28"/>
+        </w:rPr>
+        <w:t>”</w:t>
+      </w:r>
+      <w:r>
+        <w:rPr>
+          <w:sz w:val="28"/>
+          <w:szCs w:val="28"/>
+        </w:rPr>
+        <w:t xml:space="preserve">, węzły reprezentujące kluby mają właściwość </w:t>
+      </w:r>
+      <w:r>
+        <w:rPr>
+          <w:sz w:val="28"/>
+          <w:szCs w:val="28"/>
+        </w:rPr>
+        <w:t>„</w:t>
+      </w:r>
+      <w:r>
+        <w:rPr>
+          <w:sz w:val="28"/>
+          <w:szCs w:val="28"/>
+        </w:rPr>
+        <w:t>nazwa</w:t>
+      </w:r>
+      <w:r>
+        <w:rPr>
+          <w:sz w:val="28"/>
+          <w:szCs w:val="28"/>
+        </w:rPr>
+        <w:t>”</w:t>
+      </w:r>
+      <w:r>
+        <w:rPr>
+          <w:sz w:val="28"/>
+          <w:szCs w:val="28"/>
+        </w:rPr>
+        <w:t xml:space="preserve">, a węzły reprezentujące trofea mają właściwość </w:t>
+      </w:r>
+      <w:r>
+        <w:rPr>
+          <w:sz w:val="28"/>
+          <w:szCs w:val="28"/>
+        </w:rPr>
+        <w:t>„</w:t>
+      </w:r>
+      <w:r>
+        <w:rPr>
+          <w:sz w:val="28"/>
+          <w:szCs w:val="28"/>
+        </w:rPr>
+        <w:t>nazwa</w:t>
+      </w:r>
+      <w:r>
+        <w:rPr>
+          <w:sz w:val="28"/>
+          <w:szCs w:val="28"/>
+        </w:rPr>
+        <w:t>”</w:t>
+      </w:r>
+      <w:r>
+        <w:rPr>
+          <w:sz w:val="28"/>
+          <w:szCs w:val="28"/>
+        </w:rPr>
+        <w:t xml:space="preserve"> i </w:t>
+      </w:r>
+      <w:r>
+        <w:rPr>
+          <w:sz w:val="28"/>
+          <w:szCs w:val="28"/>
+        </w:rPr>
+        <w:t>„</w:t>
+      </w:r>
+      <w:r>
+        <w:rPr>
+          <w:sz w:val="28"/>
+          <w:szCs w:val="28"/>
+        </w:rPr>
+        <w:t>sezon</w:t>
+      </w:r>
+      <w:r>
+        <w:rPr>
+          <w:sz w:val="28"/>
+          <w:szCs w:val="28"/>
+        </w:rPr>
+        <w:t>”</w:t>
+      </w:r>
+      <w:r>
+        <w:rPr>
+          <w:sz w:val="28"/>
+          <w:szCs w:val="28"/>
+        </w:rPr>
+        <w:t>, a za</w:t>
+      </w:r>
+      <w:r>
+        <w:rPr>
+          <w:sz w:val="28"/>
+          <w:szCs w:val="28"/>
+        </w:rPr>
+        <w:t>wodnik mają właściwość „Imię i nazwisko”, „pozycja”, „</w:t>
+      </w:r>
+      <w:r>
+        <w:rPr>
+          <w:sz w:val="28"/>
+          <w:szCs w:val="28"/>
+        </w:rPr>
+        <w:t>d</w:t>
+      </w:r>
+      <w:r>
+        <w:rPr>
+          <w:sz w:val="28"/>
+          <w:szCs w:val="28"/>
+        </w:rPr>
+        <w:t>ata urodzenia”</w:t>
+      </w:r>
+      <w:r>
+        <w:rPr>
+          <w:sz w:val="28"/>
+          <w:szCs w:val="28"/>
+        </w:rPr>
+        <w:t>.</w:t>
+      </w:r>
+      <w:r>
+        <w:rPr>
+          <w:sz w:val="28"/>
+          <w:szCs w:val="28"/>
+        </w:rPr>
+        <w:t xml:space="preserve"> Węzły stadiony mają właściwości „nazwa” i „pojemność”. Węzły trenerzy mają właściwości „imię i nazwisko” i „wiek”</w:t>
+      </w:r>
+    </w:p>
+    <w:p>
+      <w:pPr>
+        <w:rPr>
+          <w:sz w:val="28"/>
+          <w:szCs w:val="28"/>
+        </w:rPr>
+      </w:pPr>
+      <w:r>
+        <w:rPr>
+          <w:sz w:val="28"/>
+          <w:szCs w:val="28"/>
+        </w:rPr>
+        <w:t>W bazie danych istnieją również relacje pomiędzy węzłami, które opisują różne zależności. Oto opis kilku z tych relacji:</w:t>
+      </w:r>
+    </w:p>
+    <w:p>
+      <w:pPr>
+        <w:rPr>
+          <w:sz w:val="28"/>
+          <w:szCs w:val="28"/>
+        </w:rPr>
+      </w:pPr>
+      <w:r>
+        <w:rPr>
+          <w:sz w:val="28"/>
+          <w:szCs w:val="28"/>
+        </w:rPr>
+        <w:t>Relacja "wygrali": Relacja pomiędzy węzłem reprezentującym kraj (Kraj) a węzłem reprezentującym trofeum (Trofeum). Ta relacja opisuje fakt, że kraj wygrał konkretne trofeum w określonym sezonie. Posiada również atrybut "sezon", który określa konkretny sezon, w którym trofeum zostało wygrane.</w:t>
+      </w:r>
+    </w:p>
+    <w:p>
+      <w:pPr>
+        <w:rPr>
+          <w:sz w:val="28"/>
+          <w:szCs w:val="28"/>
+        </w:rPr>
+      </w:pPr>
+      <w:r>
+        <w:rPr>
+          <w:sz w:val="28"/>
+          <w:szCs w:val="28"/>
+        </w:rPr>
+        <w:t xml:space="preserve">Relacja "nalezy": Relacja pomiędzy węzłem reprezentującym klub (Klub) a węzłem reprezentującym kraj (Kraj). Ta relacja wskazuje, że klub należy do </w:t>
+      </w:r>
+      <w:r>
+        <w:rPr>
+          <w:sz w:val="28"/>
+          <w:szCs w:val="28"/>
+        </w:rPr>
+        <w:lastRenderedPageBreak/>
+        <w:t>określonego kraju. Posiada atrybut "nazwa", który opisuje przynależność klubu do konkretnej ligi</w:t>
+      </w:r>
+      <w:r>
+        <w:rPr>
+          <w:sz w:val="28"/>
+          <w:szCs w:val="28"/>
+        </w:rPr>
+        <w:t>.</w:t>
+      </w:r>
+    </w:p>
+    <w:p>
+      <w:pPr>
+        <w:rPr>
+          <w:sz w:val="28"/>
+          <w:szCs w:val="28"/>
+        </w:rPr>
+      </w:pPr>
+      <w:r>
+        <w:rPr>
+          <w:sz w:val="28"/>
+          <w:szCs w:val="28"/>
+        </w:rPr>
+        <w:t>Relacja "nalezy": Relacja pomiędzy węzłem reprezentującym stadion (Stadion) a węzłem reprezentującym klub (Klub). Ta relacja wskazuje, że stadion należy do określonego klubu.</w:t>
+      </w:r>
+    </w:p>
+    <w:p>
+      <w:pPr>
+        <w:rPr>
+          <w:sz w:val="28"/>
+          <w:szCs w:val="28"/>
+        </w:rPr>
+      </w:pPr>
+      <w:r>
+        <w:rPr>
+          <w:sz w:val="28"/>
+          <w:szCs w:val="28"/>
+        </w:rPr>
+        <w:t xml:space="preserve">Relacja "pochodzi": Relacja pomiędzy węzłem reprezentującym </w:t>
+      </w:r>
+      <w:r>
+        <w:rPr>
+          <w:sz w:val="28"/>
+          <w:szCs w:val="28"/>
+        </w:rPr>
+        <w:t>kraj</w:t>
+      </w:r>
+      <w:r>
+        <w:rPr>
+          <w:sz w:val="28"/>
+          <w:szCs w:val="28"/>
+        </w:rPr>
+        <w:t xml:space="preserve"> (</w:t>
+      </w:r>
+      <w:r>
+        <w:rPr>
+          <w:sz w:val="28"/>
+          <w:szCs w:val="28"/>
+        </w:rPr>
+        <w:t>Kraj</w:t>
+      </w:r>
+      <w:r>
+        <w:rPr>
+          <w:sz w:val="28"/>
+          <w:szCs w:val="28"/>
+        </w:rPr>
+        <w:t xml:space="preserve">) a węzłem reprezentującym </w:t>
+      </w:r>
+      <w:r>
+        <w:rPr>
+          <w:sz w:val="28"/>
+          <w:szCs w:val="28"/>
+        </w:rPr>
+        <w:t>zawodnika</w:t>
+      </w:r>
+      <w:r>
+        <w:rPr>
+          <w:sz w:val="28"/>
+          <w:szCs w:val="28"/>
+        </w:rPr>
+        <w:t xml:space="preserve"> (</w:t>
+      </w:r>
+      <w:r>
+        <w:rPr>
+          <w:sz w:val="28"/>
+          <w:szCs w:val="28"/>
+        </w:rPr>
+        <w:t>Zawodnik</w:t>
+      </w:r>
+      <w:r>
+        <w:rPr>
+          <w:sz w:val="28"/>
+          <w:szCs w:val="28"/>
+        </w:rPr>
+        <w:t>) lub trenera (Trener). Ta relacja wskazuje, że zawodnik lub trener pochodzi z określonego kraju.</w:t>
+      </w:r>
+    </w:p>
+    <w:p>
+      <w:pPr>
+        <w:rPr>
+          <w:sz w:val="28"/>
+          <w:szCs w:val="28"/>
+        </w:rPr>
+      </w:pPr>
+      <w:r>
+        <w:rPr>
+          <w:sz w:val="28"/>
+          <w:szCs w:val="28"/>
+        </w:rPr>
+        <w:t>Relacja "kontrakt": Relacja pomiędzy węzłem reprezentującym zawodnika (Zawodnik) lub trenera (Trener) a węzłem reprezentującym klub (Klub). Ta relacja opisuje fakt, że zawodnik lub trener ma kontrakt z danym klubem. Posiada atrybuty "od_kiedy" i "do_kiedy", które określają daty rozpoczęcia i zakończenia kontraktu.</w:t>
+      </w:r>
+      <w:r>
+        <w:rPr>
+          <w:sz w:val="28"/>
+          <w:szCs w:val="28"/>
+        </w:rPr>
+        <w:t xml:space="preserve"> Dodatkowo zawodnik ma wpisaną atrybut „wartość”.</w:t>
+      </w:r>
+    </w:p>
+    <w:p>
+      <w:pPr>
+        <w:rPr>
+          <w:sz w:val="28"/>
+          <w:szCs w:val="28"/>
+        </w:rPr>
+      </w:pPr>
+    </w:p>
+    <w:p>
+      <w:pPr>
+        <w:pStyle w:val="Nagwek1"/>
+        <w:numPr>
+          <w:ilvl w:val="0"/>
+          <w:numId w:val="15"/>
+        </w:numPr>
+        <w:rPr>
+          <w:rFonts w:asciiTheme="minorHAnsi" w:hAnsiTheme="minorHAnsi"/>
+          <w:sz w:val="32"/>
+          <w:szCs w:val="32"/>
+        </w:rPr>
+      </w:pPr>
+      <w:r>
+        <w:rPr>
+          <w:rFonts w:asciiTheme="minorHAnsi" w:hAnsiTheme="minorHAnsi"/>
+          <w:sz w:val="32"/>
+          <w:szCs w:val="32"/>
+        </w:rPr>
+        <w:t>Opis programu</w:t>
+      </w:r>
+    </w:p>
+    <w:p>
+      <w:pPr>
+        <w:rPr>
+          <w:sz w:val="28"/>
+          <w:szCs w:val="28"/>
+        </w:rPr>
+      </w:pPr>
+    </w:p>
+    <w:p>
+      <w:pPr>
+        <w:pStyle w:val="Nagwek1"/>
+        <w:numPr>
+          <w:ilvl w:val="0"/>
+          <w:numId w:val="15"/>
+        </w:numPr>
+        <w:rPr>
+          <w:rFonts w:asciiTheme="minorHAnsi" w:hAnsiTheme="minorHAnsi"/>
+          <w:sz w:val="32"/>
+          <w:szCs w:val="32"/>
+        </w:rPr>
+      </w:pPr>
+      <w:r>
+        <w:rPr>
+          <w:rFonts w:asciiTheme="minorHAnsi" w:hAnsiTheme="minorHAnsi"/>
+          <w:sz w:val="32"/>
+          <w:szCs w:val="32"/>
+        </w:rPr>
+        <w:t>Opis węzłów</w:t>
+      </w:r>
+    </w:p>
+    <w:p>
+      <w:pPr>
+        <w:rPr>
+          <w:sz w:val="28"/>
+          <w:szCs w:val="28"/>
+        </w:rPr>
+      </w:pPr>
+      <w:r>
+        <w:rPr>
+          <w:sz w:val="28"/>
+          <w:szCs w:val="28"/>
+        </w:rPr>
+        <w:t>Liczba wszystkich węzłów oraz relacji</w:t>
+      </w:r>
+      <w:r>
+        <w:rPr>
+          <w:sz w:val="28"/>
+          <w:szCs w:val="28"/>
+        </w:rPr>
+        <w:t>:</w:t>
+      </w:r>
+    </w:p>
+    <w:p>
+      <w:pPr>
+        <w:ind w:left="360"/>
+        <w:rPr>
+          <w:sz w:val="28"/>
+          <w:szCs w:val="28"/>
+        </w:rPr>
+      </w:pPr>
+      <w:r>
+        <w:rPr>
+          <w:noProof/>
+          <w:sz w:val="28"/>
+          <w:szCs w:val="28"/>
+        </w:rPr>
+        <w:drawing>
+          <wp:inline distT="0" distB="0" distL="0" distR="0" wp14:anchorId="0CD9ED20" wp14:editId="1F6AAF8E">
+            <wp:extent cx="2391109" cy="2467319"/>
+            <wp:effectExtent l="0" t="0" r="9525" b="0"/>
+            <wp:docPr id="2097384325" name="Obraz 1" descr="Obraz zawierający tekst, zrzut ekranu, Czcionka&#10;&#10;Opis wygenerowany automatycznie"/>
+            <wp:cNvGraphicFramePr>
+              <a:graphicFrameLocks xmlns:a="http://schemas.openxmlformats.org/drawingml/2006/main" noChangeAspect="1"/>
+            </wp:cNvGraphicFramePr>
+            <a:graphic xmlns:a="http://schemas.openxmlformats.org/drawingml/2006/main">
+              <a:graphicData uri="http://schemas.openxmlformats.org/drawingml/2006/picture">
+                <pic:pic xmlns:pic="http://schemas.openxmlformats.org/drawingml/2006/picture">
+                  <pic:nvPicPr>
+                    <pic:cNvPr id="2097384325" name="Obraz 1" descr="Obraz zawierający tekst, zrzut ekranu, Czcionka&#10;&#10;Opis wygenerowany automatycznie"/>
+                    <pic:cNvPicPr/>
+                  </pic:nvPicPr>
+                  <pic:blipFill>
+                    <a:blip r:embed="rId13"/>
+                    <a:stretch>
+                      <a:fillRect/>
+                    </a:stretch>
+                  </pic:blipFill>
+                  <pic:spPr>
+                    <a:xfrm>
+                      <a:off x="0" y="0"/>
+                      <a:ext cx="2391109" cy="2467319"/>
+                    </a:xfrm>
+                    <a:prstGeom prst="rect">
+                      <a:avLst/>
+                    </a:prstGeom>
+                  </pic:spPr>
+                </pic:pic>
+              </a:graphicData>
+            </a:graphic>
+          </wp:inline>
+        </w:drawing>
+      </w:r>
+    </w:p>
+    <w:p>
+      <w:pPr>
+        <w:ind w:left="360"/>
+        <w:rPr>
+          <w:sz w:val="28"/>
+          <w:szCs w:val="28"/>
+        </w:rPr>
+      </w:pPr>
+    </w:p>
+    <w:p>
+      <w:pPr>
+        <w:pStyle w:val="Akapitzlist"/>
+        <w:numPr>
+          <w:ilvl w:val="0"/>
+          <w:numId w:val="34"/>
+        </w:numPr>
+        <w:rPr>
+          <w:sz w:val="28"/>
+          <w:szCs w:val="28"/>
+        </w:rPr>
+      </w:pPr>
+      <w:r>
+        <w:rPr>
+          <w:sz w:val="28"/>
+          <w:szCs w:val="28"/>
+        </w:rPr>
+        <w:t>Właściwości węzła Klub:</w:t>
+      </w:r>
+    </w:p>
+    <w:p>
+      <w:pPr>
+        <w:pStyle w:val="Akapitzlist"/>
+        <w:rPr>
+          <w:sz w:val="28"/>
+          <w:szCs w:val="28"/>
+        </w:rPr>
+      </w:pPr>
+      <w:r>
+        <w:rPr>
+          <w:noProof/>
+          <w:sz w:val="28"/>
+          <w:szCs w:val="28"/>
+        </w:rPr>
+        <w:lastRenderedPageBreak/>
+        <w:drawing>
+          <wp:inline distT="0" distB="0" distL="0" distR="0" wp14:anchorId="1CF3873F" wp14:editId="45984F5B">
+            <wp:extent cx="3505689" cy="990738"/>
+            <wp:effectExtent l="0" t="0" r="0" b="0"/>
+            <wp:docPr id="762061696" name="Obraz 1" descr="Obraz zawierający tekst, zrzut ekranu, Czcionka&#10;&#10;Opis wygenerowany automatycznie"/>
+            <wp:cNvGraphicFramePr>
+              <a:graphicFrameLocks xmlns:a="http://schemas.openxmlformats.org/drawingml/2006/main" noChangeAspect="1"/>
+            </wp:cNvGraphicFramePr>
+            <a:graphic xmlns:a="http://schemas.openxmlformats.org/drawingml/2006/main">
+              <a:graphicData uri="http://schemas.openxmlformats.org/drawingml/2006/picture">
+                <pic:pic xmlns:pic="http://schemas.openxmlformats.org/drawingml/2006/picture">
+                  <pic:nvPicPr>
+                    <pic:cNvPr id="762061696" name="Obraz 1" descr="Obraz zawierający tekst, zrzut ekranu, Czcionka&#10;&#10;Opis wygenerowany automatycznie"/>
+                    <pic:cNvPicPr/>
+                  </pic:nvPicPr>
+                  <pic:blipFill>
+                    <a:blip r:embed="rId14"/>
+                    <a:stretch>
+                      <a:fillRect/>
+                    </a:stretch>
+                  </pic:blipFill>
+                  <pic:spPr>
+                    <a:xfrm>
+                      <a:off x="0" y="0"/>
+                      <a:ext cx="3505689" cy="990738"/>
+                    </a:xfrm>
+                    <a:prstGeom prst="rect">
+                      <a:avLst/>
+                    </a:prstGeom>
+                  </pic:spPr>
+                </pic:pic>
+              </a:graphicData>
+            </a:graphic>
+          </wp:inline>
+        </w:drawing>
+      </w:r>
+    </w:p>
+    <w:p>
+      <w:pPr>
+        <w:pStyle w:val="Akapitzlist"/>
+        <w:rPr>
+          <w:sz w:val="28"/>
+          <w:szCs w:val="28"/>
+        </w:rPr>
+      </w:pPr>
+    </w:p>
+    <w:p>
+      <w:pPr>
+        <w:pStyle w:val="Akapitzlist"/>
+        <w:numPr>
+          <w:ilvl w:val="0"/>
+          <w:numId w:val="34"/>
+        </w:numPr>
+        <w:rPr>
+          <w:sz w:val="28"/>
+          <w:szCs w:val="28"/>
+        </w:rPr>
+      </w:pPr>
+      <w:r>
+        <w:rPr>
+          <w:sz w:val="28"/>
+          <w:szCs w:val="28"/>
+        </w:rPr>
+        <w:t>Właściwości węzła Kraj:</w:t>
+      </w:r>
+    </w:p>
+    <w:p>
+      <w:pPr>
+        <w:pStyle w:val="Akapitzlist"/>
+        <w:rPr>
+          <w:sz w:val="28"/>
+          <w:szCs w:val="28"/>
+        </w:rPr>
+      </w:pPr>
+      <w:r>
+        <w:rPr>
+          <w:noProof/>
+          <w:sz w:val="28"/>
+          <w:szCs w:val="28"/>
+        </w:rPr>
+        <w:drawing>
+          <wp:inline distT="0" distB="0" distL="0" distR="0" wp14:anchorId="72720961" wp14:editId="1BDEB232">
+            <wp:extent cx="3439005" cy="943107"/>
+            <wp:effectExtent l="0" t="0" r="0" b="9525"/>
+            <wp:docPr id="1797320939" name="Obraz 1" descr="Obraz zawierający tekst, zrzut ekranu, Czcionka&#10;&#10;Opis wygenerowany automatycznie"/>
+            <wp:cNvGraphicFramePr>
+              <a:graphicFrameLocks xmlns:a="http://schemas.openxmlformats.org/drawingml/2006/main" noChangeAspect="1"/>
+            </wp:cNvGraphicFramePr>
+            <a:graphic xmlns:a="http://schemas.openxmlformats.org/drawingml/2006/main">
+              <a:graphicData uri="http://schemas.openxmlformats.org/drawingml/2006/picture">
+                <pic:pic xmlns:pic="http://schemas.openxmlformats.org/drawingml/2006/picture">
+                  <pic:nvPicPr>
+                    <pic:cNvPr id="1797320939" name="Obraz 1" descr="Obraz zawierający tekst, zrzut ekranu, Czcionka&#10;&#10;Opis wygenerowany automatycznie"/>
+                    <pic:cNvPicPr/>
+                  </pic:nvPicPr>
+                  <pic:blipFill>
+                    <a:blip r:embed="rId15"/>
+                    <a:stretch>
+                      <a:fillRect/>
+                    </a:stretch>
+                  </pic:blipFill>
+                  <pic:spPr>
+                    <a:xfrm>
+                      <a:off x="0" y="0"/>
+                      <a:ext cx="3439005" cy="943107"/>
+                    </a:xfrm>
+                    <a:prstGeom prst="rect">
+                      <a:avLst/>
+                    </a:prstGeom>
+                  </pic:spPr>
+                </pic:pic>
+              </a:graphicData>
+            </a:graphic>
+          </wp:inline>
+        </w:drawing>
+      </w:r>
+    </w:p>
+    <w:p>
+      <w:pPr>
+        <w:pStyle w:val="Akapitzlist"/>
+        <w:rPr>
+          <w:sz w:val="28"/>
+          <w:szCs w:val="28"/>
+        </w:rPr>
+      </w:pPr>
+    </w:p>
+    <w:p>
+      <w:pPr>
+        <w:pStyle w:val="Akapitzlist"/>
+        <w:numPr>
+          <w:ilvl w:val="0"/>
+          <w:numId w:val="34"/>
+        </w:numPr>
+        <w:rPr>
+          <w:sz w:val="28"/>
+          <w:szCs w:val="28"/>
+        </w:rPr>
+      </w:pPr>
+      <w:r>
+        <w:rPr>
+          <w:sz w:val="28"/>
+          <w:szCs w:val="28"/>
+        </w:rPr>
+        <w:t>Właściwości węzła Stadion:</w:t>
+      </w:r>
+    </w:p>
+    <w:p>
+      <w:pPr>
+        <w:pStyle w:val="Akapitzlist"/>
+        <w:rPr>
+          <w:sz w:val="28"/>
+          <w:szCs w:val="28"/>
+        </w:rPr>
+      </w:pPr>
+      <w:r>
+        <w:rPr>
+          <w:noProof/>
+          <w:sz w:val="28"/>
+          <w:szCs w:val="28"/>
+        </w:rPr>
+        <w:drawing>
+          <wp:inline distT="0" distB="0" distL="0" distR="0" wp14:anchorId="251F3F10" wp14:editId="3AC31A2F">
+            <wp:extent cx="3467584" cy="1190791"/>
+            <wp:effectExtent l="0" t="0" r="0" b="9525"/>
+            <wp:docPr id="1068612832" name="Obraz 1" descr="Obraz zawierający tekst, zrzut ekranu, Czcionka, numer&#10;&#10;Opis wygenerowany automatycznie"/>
+            <wp:cNvGraphicFramePr>
+              <a:graphicFrameLocks xmlns:a="http://schemas.openxmlformats.org/drawingml/2006/main" noChangeAspect="1"/>
+            </wp:cNvGraphicFramePr>
+            <a:graphic xmlns:a="http://schemas.openxmlformats.org/drawingml/2006/main">
+              <a:graphicData uri="http://schemas.openxmlformats.org/drawingml/2006/picture">
+                <pic:pic xmlns:pic="http://schemas.openxmlformats.org/drawingml/2006/picture">
+                  <pic:nvPicPr>
+                    <pic:cNvPr id="1068612832" name="Obraz 1" descr="Obraz zawierający tekst, zrzut ekranu, Czcionka, numer&#10;&#10;Opis wygenerowany automatycznie"/>
+                    <pic:cNvPicPr/>
+                  </pic:nvPicPr>
+                  <pic:blipFill>
+                    <a:blip r:embed="rId16"/>
+                    <a:stretch>
+                      <a:fillRect/>
+                    </a:stretch>
+                  </pic:blipFill>
+                  <pic:spPr>
+                    <a:xfrm>
+                      <a:off x="0" y="0"/>
+                      <a:ext cx="3467584" cy="1190791"/>
+                    </a:xfrm>
+                    <a:prstGeom prst="rect">
+                      <a:avLst/>
+                    </a:prstGeom>
+                  </pic:spPr>
+                </pic:pic>
+              </a:graphicData>
+            </a:graphic>
+          </wp:inline>
+        </w:drawing>
+      </w:r>
+    </w:p>
+    <w:p>
+      <w:pPr>
+        <w:pStyle w:val="Akapitzlist"/>
+        <w:rPr>
+          <w:sz w:val="28"/>
+          <w:szCs w:val="28"/>
+        </w:rPr>
+      </w:pPr>
+    </w:p>
+    <w:p>
+      <w:pPr>
+        <w:pStyle w:val="Akapitzlist"/>
+        <w:numPr>
+          <w:ilvl w:val="0"/>
+          <w:numId w:val="34"/>
+        </w:numPr>
+        <w:rPr>
+          <w:sz w:val="28"/>
+          <w:szCs w:val="28"/>
+        </w:rPr>
+      </w:pPr>
+      <w:r>
+        <w:rPr>
+          <w:sz w:val="28"/>
+          <w:szCs w:val="28"/>
+        </w:rPr>
+        <w:t>Właściwości węzła Trener:</w:t>
+      </w:r>
+    </w:p>
+    <w:p>
+      <w:pPr>
+        <w:pStyle w:val="Akapitzlist"/>
+        <w:rPr>
+          <w:sz w:val="28"/>
+          <w:szCs w:val="28"/>
+        </w:rPr>
+      </w:pPr>
+      <w:r>
+        <w:rPr>
+          <w:noProof/>
+          <w:sz w:val="28"/>
+          <w:szCs w:val="28"/>
+        </w:rPr>
+        <w:drawing>
+          <wp:inline distT="0" distB="0" distL="0" distR="0" wp14:anchorId="2D5C1413" wp14:editId="407AE1C3">
+            <wp:extent cx="3562847" cy="1343212"/>
+            <wp:effectExtent l="0" t="0" r="0" b="9525"/>
+            <wp:docPr id="1453251641" name="Obraz 1" descr="Obraz zawierający tekst, zrzut ekranu, Czcionka, numer&#10;&#10;Opis wygenerowany automatycznie"/>
+            <wp:cNvGraphicFramePr>
+              <a:graphicFrameLocks xmlns:a="http://schemas.openxmlformats.org/drawingml/2006/main" noChangeAspect="1"/>
+            </wp:cNvGraphicFramePr>
+            <a:graphic xmlns:a="http://schemas.openxmlformats.org/drawingml/2006/main">
+              <a:graphicData uri="http://schemas.openxmlformats.org/drawingml/2006/picture">
+                <pic:pic xmlns:pic="http://schemas.openxmlformats.org/drawingml/2006/picture">
+                  <pic:nvPicPr>
+                    <pic:cNvPr id="1453251641" name="Obraz 1" descr="Obraz zawierający tekst, zrzut ekranu, Czcionka, numer&#10;&#10;Opis wygenerowany automatycznie"/>
+                    <pic:cNvPicPr/>
+                  </pic:nvPicPr>
+                  <pic:blipFill>
+                    <a:blip r:embed="rId17"/>
+                    <a:stretch>
+                      <a:fillRect/>
+                    </a:stretch>
+                  </pic:blipFill>
+                  <pic:spPr>
+                    <a:xfrm>
+                      <a:off x="0" y="0"/>
+                      <a:ext cx="3562847" cy="1343212"/>
+                    </a:xfrm>
+                    <a:prstGeom prst="rect">
+                      <a:avLst/>
+                    </a:prstGeom>
+                  </pic:spPr>
+                </pic:pic>
+              </a:graphicData>
+            </a:graphic>
+          </wp:inline>
+        </w:drawing>
+      </w:r>
+    </w:p>
+    <w:p>
+      <w:pPr>
+        <w:pStyle w:val="Akapitzlist"/>
+        <w:rPr>
+          <w:sz w:val="28"/>
+          <w:szCs w:val="28"/>
+        </w:rPr>
+      </w:pPr>
+    </w:p>
+    <w:p>
+      <w:pPr>
+        <w:pStyle w:val="Akapitzlist"/>
+        <w:numPr>
+          <w:ilvl w:val="0"/>
+          <w:numId w:val="34"/>
+        </w:numPr>
+        <w:rPr>
+          <w:sz w:val="28"/>
+          <w:szCs w:val="28"/>
+        </w:rPr>
+      </w:pPr>
+      <w:r>
+        <w:rPr>
+          <w:sz w:val="28"/>
+          <w:szCs w:val="28"/>
+        </w:rPr>
+        <w:t>Właściwości węzła Trofeum:</w:t>
+      </w:r>
+    </w:p>
+    <w:p>
+      <w:pPr>
+        <w:pStyle w:val="Akapitzlist"/>
+        <w:rPr>
+          <w:sz w:val="28"/>
+          <w:szCs w:val="28"/>
+        </w:rPr>
+      </w:pPr>
+      <w:r>
+        <w:rPr>
+          <w:noProof/>
+          <w:sz w:val="28"/>
+          <w:szCs w:val="28"/>
+        </w:rPr>
+        <w:drawing>
+          <wp:inline distT="0" distB="0" distL="0" distR="0" wp14:anchorId="393A3FBE" wp14:editId="0AAC2B14">
+            <wp:extent cx="3400900" cy="981212"/>
+            <wp:effectExtent l="0" t="0" r="9525" b="9525"/>
+            <wp:docPr id="765988888" name="Obraz 1" descr="Obraz zawierający tekst, zrzut ekranu, Czcionka&#10;&#10;Opis wygenerowany automatycznie"/>
+            <wp:cNvGraphicFramePr>
+              <a:graphicFrameLocks xmlns:a="http://schemas.openxmlformats.org/drawingml/2006/main" noChangeAspect="1"/>
+            </wp:cNvGraphicFramePr>
+            <a:graphic xmlns:a="http://schemas.openxmlformats.org/drawingml/2006/main">
+              <a:graphicData uri="http://schemas.openxmlformats.org/drawingml/2006/picture">
+                <pic:pic xmlns:pic="http://schemas.openxmlformats.org/drawingml/2006/picture">
+                  <pic:nvPicPr>
+                    <pic:cNvPr id="765988888" name="Obraz 1" descr="Obraz zawierający tekst, zrzut ekranu, Czcionka&#10;&#10;Opis wygenerowany automatycznie"/>
+                    <pic:cNvPicPr/>
+                  </pic:nvPicPr>
+                  <pic:blipFill>
+                    <a:blip r:embed="rId18"/>
+                    <a:stretch>
+                      <a:fillRect/>
+                    </a:stretch>
+                  </pic:blipFill>
+                  <pic:spPr>
+                    <a:xfrm>
+                      <a:off x="0" y="0"/>
+                      <a:ext cx="3400900" cy="981212"/>
+                    </a:xfrm>
+                    <a:prstGeom prst="rect">
+                      <a:avLst/>
+                    </a:prstGeom>
+                  </pic:spPr>
+                </pic:pic>
+              </a:graphicData>
+            </a:graphic>
+          </wp:inline>
+        </w:drawing>
+      </w:r>
+    </w:p>
+    <w:p>
+      <w:pPr>
+        <w:pStyle w:val="Akapitzlist"/>
+        <w:rPr>
+          <w:sz w:val="28"/>
+          <w:szCs w:val="28"/>
+        </w:rPr>
+      </w:pPr>
+    </w:p>
+    <w:p>
+      <w:pPr>
+        <w:pStyle w:val="Akapitzlist"/>
+        <w:numPr>
+          <w:ilvl w:val="0"/>
+          <w:numId w:val="34"/>
+        </w:numPr>
+        <w:rPr>
+          <w:sz w:val="28"/>
+          <w:szCs w:val="28"/>
+        </w:rPr>
+      </w:pPr>
+      <w:r>
+        <w:rPr>
+          <w:sz w:val="28"/>
+          <w:szCs w:val="28"/>
+        </w:rPr>
+        <w:t xml:space="preserve">Właściwości węzła </w:t>
+      </w:r>
+      <w:r>
+        <w:rPr>
+          <w:sz w:val="28"/>
+          <w:szCs w:val="28"/>
+        </w:rPr>
+        <w:t>Zawodnik</w:t>
+      </w:r>
+      <w:r>
+        <w:rPr>
+          <w:sz w:val="28"/>
+          <w:szCs w:val="28"/>
+        </w:rPr>
+        <w:t>:</w:t>
+      </w:r>
+    </w:p>
+    <w:p>
+      <w:pPr>
+        <w:pStyle w:val="Akapitzlist"/>
+        <w:rPr>
+          <w:sz w:val="28"/>
+          <w:szCs w:val="28"/>
+        </w:rPr>
+      </w:pPr>
+      <w:r>
+        <w:rPr>
+          <w:noProof/>
+          <w:sz w:val="28"/>
+          <w:szCs w:val="28"/>
+        </w:rPr>
+        <w:lastRenderedPageBreak/>
+        <w:drawing>
+          <wp:inline distT="0" distB="0" distL="0" distR="0" wp14:anchorId="0BE96EC3" wp14:editId="154AD6A1">
+            <wp:extent cx="3486637" cy="1600423"/>
+            <wp:effectExtent l="0" t="0" r="0" b="0"/>
+            <wp:docPr id="992746305" name="Obraz 1" descr="Obraz zawierający tekst, zrzut ekranu, Czcionka&#10;&#10;Opis wygenerowany automatycznie"/>
+            <wp:cNvGraphicFramePr>
+              <a:graphicFrameLocks xmlns:a="http://schemas.openxmlformats.org/drawingml/2006/main" noChangeAspect="1"/>
+            </wp:cNvGraphicFramePr>
+            <a:graphic xmlns:a="http://schemas.openxmlformats.org/drawingml/2006/main">
+              <a:graphicData uri="http://schemas.openxmlformats.org/drawingml/2006/picture">
+                <pic:pic xmlns:pic="http://schemas.openxmlformats.org/drawingml/2006/picture">
+                  <pic:nvPicPr>
+                    <pic:cNvPr id="992746305" name="Obraz 1" descr="Obraz zawierający tekst, zrzut ekranu, Czcionka&#10;&#10;Opis wygenerowany automatycznie"/>
+                    <pic:cNvPicPr/>
+                  </pic:nvPicPr>
+                  <pic:blipFill>
+                    <a:blip r:embed="rId19"/>
+                    <a:stretch>
+                      <a:fillRect/>
+                    </a:stretch>
+                  </pic:blipFill>
+                  <pic:spPr>
+                    <a:xfrm>
+                      <a:off x="0" y="0"/>
+                      <a:ext cx="3486637" cy="1600423"/>
+                    </a:xfrm>
+                    <a:prstGeom prst="rect">
+                      <a:avLst/>
+                    </a:prstGeom>
+                  </pic:spPr>
+                </pic:pic>
+              </a:graphicData>
+            </a:graphic>
+          </wp:inline>
+        </w:drawing>
+      </w:r>
+    </w:p>
+    <w:p>
+      <w:pPr>
+        <w:pStyle w:val="Akapitzlist"/>
+        <w:rPr>
+          <w:sz w:val="28"/>
+          <w:szCs w:val="28"/>
+        </w:rPr>
+      </w:pPr>
+    </w:p>
+    <w:p>
+      <w:pPr>
+        <w:pStyle w:val="Nagwek1"/>
+        <w:numPr>
+          <w:ilvl w:val="0"/>
+          <w:numId w:val="15"/>
+        </w:numPr>
+        <w:rPr>
+          <w:rFonts w:asciiTheme="minorHAnsi" w:hAnsiTheme="minorHAnsi"/>
+          <w:sz w:val="32"/>
+          <w:szCs w:val="32"/>
+        </w:rPr>
+      </w:pPr>
+      <w:r>
+        <w:rPr>
+          <w:rFonts w:asciiTheme="minorHAnsi" w:hAnsiTheme="minorHAnsi"/>
+          <w:sz w:val="32"/>
+          <w:szCs w:val="32"/>
+        </w:rPr>
+        <w:t>Opis relacji</w:t>
+      </w:r>
+    </w:p>
+    <w:p>
+      <w:pPr>
+        <w:pStyle w:val="Akapitzlist"/>
+        <w:numPr>
+          <w:ilvl w:val="0"/>
+          <w:numId w:val="35"/>
+        </w:numPr>
+        <w:rPr>
+          <w:sz w:val="28"/>
+          <w:szCs w:val="28"/>
+        </w:rPr>
+      </w:pPr>
+      <w:r>
+        <w:rPr>
+          <w:sz w:val="28"/>
+          <w:szCs w:val="28"/>
+        </w:rPr>
+        <w:t>Reakcja kontrakt</w:t>
+      </w:r>
+    </w:p>
+    <w:p>
+      <w:pPr>
+        <w:pStyle w:val="Akapitzlist"/>
+        <w:numPr>
+          <w:ilvl w:val="1"/>
+          <w:numId w:val="35"/>
+        </w:numPr>
+        <w:rPr>
+          <w:sz w:val="28"/>
+          <w:szCs w:val="28"/>
+        </w:rPr>
+      </w:pPr>
+      <w:r>
+        <w:rPr>
+          <w:sz w:val="28"/>
+          <w:szCs w:val="28"/>
+        </w:rPr>
+        <w:t>Dla trenera</w:t>
+      </w:r>
+    </w:p>
+    <w:p>
+      <w:pPr>
+        <w:pStyle w:val="Akapitzlist"/>
+        <w:ind w:left="1440"/>
+        <w:rPr>
+          <w:sz w:val="28"/>
+          <w:szCs w:val="28"/>
+        </w:rPr>
+      </w:pPr>
+      <w:r>
+        <w:rPr>
+          <w:sz w:val="28"/>
+          <w:szCs w:val="28"/>
+        </w:rPr>
+        <w:drawing>
+          <wp:inline distT="0" distB="0" distL="0" distR="0" wp14:anchorId="1BE9F48D" wp14:editId="79578E46">
+            <wp:extent cx="3458058" cy="1171739"/>
+            <wp:effectExtent l="0" t="0" r="0" b="9525"/>
+            <wp:docPr id="234740087" name="Obraz 1" descr="Obraz zawierający tekst, zrzut ekranu, Czcionka, numer&#10;&#10;Opis wygenerowany automatycznie"/>
+            <wp:cNvGraphicFramePr>
+              <a:graphicFrameLocks xmlns:a="http://schemas.openxmlformats.org/drawingml/2006/main" noChangeAspect="1"/>
+            </wp:cNvGraphicFramePr>
+            <a:graphic xmlns:a="http://schemas.openxmlformats.org/drawingml/2006/main">
+              <a:graphicData uri="http://schemas.openxmlformats.org/drawingml/2006/picture">
+                <pic:pic xmlns:pic="http://schemas.openxmlformats.org/drawingml/2006/picture">
+                  <pic:nvPicPr>
+                    <pic:cNvPr id="234740087" name="Obraz 1" descr="Obraz zawierający tekst, zrzut ekranu, Czcionka, numer&#10;&#10;Opis wygenerowany automatycznie"/>
+                    <pic:cNvPicPr/>
+                  </pic:nvPicPr>
+                  <pic:blipFill>
+                    <a:blip r:embed="rId20"/>
+                    <a:stretch>
+                      <a:fillRect/>
+                    </a:stretch>
+                  </pic:blipFill>
+                  <pic:spPr>
+                    <a:xfrm>
+                      <a:off x="0" y="0"/>
+                      <a:ext cx="3458058" cy="1171739"/>
+                    </a:xfrm>
+                    <a:prstGeom prst="rect">
+                      <a:avLst/>
+                    </a:prstGeom>
+                  </pic:spPr>
+                </pic:pic>
+              </a:graphicData>
+            </a:graphic>
+          </wp:inline>
+        </w:drawing>
+      </w:r>
+    </w:p>
+    <w:p>
+      <w:pPr>
+        <w:pStyle w:val="Akapitzlist"/>
+        <w:ind w:left="1440"/>
+        <w:rPr>
+          <w:sz w:val="28"/>
+          <w:szCs w:val="28"/>
+        </w:rPr>
+      </w:pPr>
+    </w:p>
+    <w:p>
+      <w:pPr>
+        <w:pStyle w:val="Akapitzlist"/>
+        <w:numPr>
+          <w:ilvl w:val="1"/>
+          <w:numId w:val="35"/>
+        </w:numPr>
+        <w:rPr>
+          <w:sz w:val="28"/>
+          <w:szCs w:val="28"/>
+        </w:rPr>
+      </w:pPr>
+      <w:r>
+        <w:rPr>
+          <w:sz w:val="28"/>
+          <w:szCs w:val="28"/>
+        </w:rPr>
+        <w:t>Dla zawodnika</w:t>
+      </w:r>
+    </w:p>
+    <w:p>
+      <w:pPr>
+        <w:pStyle w:val="Akapitzlist"/>
+        <w:ind w:left="1440"/>
+        <w:rPr>
+          <w:sz w:val="28"/>
+          <w:szCs w:val="28"/>
+        </w:rPr>
+      </w:pPr>
+      <w:r>
+        <w:rPr>
+          <w:sz w:val="28"/>
+          <w:szCs w:val="28"/>
+        </w:rPr>
+        <w:drawing>
+          <wp:inline distT="0" distB="0" distL="0" distR="0" wp14:anchorId="6C5AF141" wp14:editId="77E63023">
+            <wp:extent cx="3505689" cy="1438476"/>
+            <wp:effectExtent l="0" t="0" r="0" b="9525"/>
+            <wp:docPr id="1711478433" name="Obraz 1" descr="Obraz zawierający tekst, zrzut ekranu, Czcionka, numer&#10;&#10;Opis wygenerowany automatycznie"/>
+            <wp:cNvGraphicFramePr>
+              <a:graphicFrameLocks xmlns:a="http://schemas.openxmlformats.org/drawingml/2006/main" noChangeAspect="1"/>
+            </wp:cNvGraphicFramePr>
+            <a:graphic xmlns:a="http://schemas.openxmlformats.org/drawingml/2006/main">
+              <a:graphicData uri="http://schemas.openxmlformats.org/drawingml/2006/picture">
+                <pic:pic xmlns:pic="http://schemas.openxmlformats.org/drawingml/2006/picture">
+                  <pic:nvPicPr>
+                    <pic:cNvPr id="1711478433" name="Obraz 1" descr="Obraz zawierający tekst, zrzut ekranu, Czcionka, numer&#10;&#10;Opis wygenerowany automatycznie"/>
+                    <pic:cNvPicPr/>
+                  </pic:nvPicPr>
+                  <pic:blipFill>
+                    <a:blip r:embed="rId21"/>
+                    <a:stretch>
+                      <a:fillRect/>
+                    </a:stretch>
+                  </pic:blipFill>
+                  <pic:spPr>
+                    <a:xfrm>
+                      <a:off x="0" y="0"/>
+                      <a:ext cx="3505689" cy="1438476"/>
+                    </a:xfrm>
+                    <a:prstGeom prst="rect">
+                      <a:avLst/>
+                    </a:prstGeom>
+                  </pic:spPr>
+                </pic:pic>
+              </a:graphicData>
+            </a:graphic>
+          </wp:inline>
+        </w:drawing>
+      </w:r>
+    </w:p>
+    <w:p>
+      <w:pPr>
+        <w:pStyle w:val="Akapitzlist"/>
+        <w:ind w:left="1440"/>
+        <w:rPr>
+          <w:sz w:val="28"/>
+          <w:szCs w:val="28"/>
+        </w:rPr>
+      </w:pPr>
+    </w:p>
+    <w:p>
+      <w:pPr>
+        <w:pStyle w:val="Akapitzlist"/>
+        <w:numPr>
+          <w:ilvl w:val="0"/>
+          <w:numId w:val="35"/>
+        </w:numPr>
+        <w:rPr>
+          <w:sz w:val="28"/>
+          <w:szCs w:val="28"/>
+        </w:rPr>
+      </w:pPr>
+      <w:r>
+        <w:rPr>
+          <w:sz w:val="28"/>
+          <w:szCs w:val="28"/>
+        </w:rPr>
+        <w:t xml:space="preserve">Reakcja </w:t>
+      </w:r>
+      <w:r>
+        <w:rPr>
+          <w:sz w:val="28"/>
+          <w:szCs w:val="28"/>
+        </w:rPr>
+        <w:t>należy</w:t>
+      </w:r>
+    </w:p>
+    <w:p>
+      <w:pPr>
+        <w:pStyle w:val="Akapitzlist"/>
+        <w:rPr>
+          <w:sz w:val="28"/>
+          <w:szCs w:val="28"/>
+        </w:rPr>
+      </w:pPr>
+      <w:r>
+        <w:rPr>
+          <w:sz w:val="28"/>
+          <w:szCs w:val="28"/>
+        </w:rPr>
+        <w:drawing>
+          <wp:inline distT="0" distB="0" distL="0" distR="0" wp14:anchorId="0C53AB1A" wp14:editId="00D7AE1C">
+            <wp:extent cx="3448531" cy="1095528"/>
+            <wp:effectExtent l="0" t="0" r="0" b="9525"/>
+            <wp:docPr id="534908335" name="Obraz 1" descr="Obraz zawierający tekst, zrzut ekranu, Czcionka&#10;&#10;Opis wygenerowany automatycznie"/>
+            <wp:cNvGraphicFramePr>
+              <a:graphicFrameLocks xmlns:a="http://schemas.openxmlformats.org/drawingml/2006/main" noChangeAspect="1"/>
+            </wp:cNvGraphicFramePr>
+            <a:graphic xmlns:a="http://schemas.openxmlformats.org/drawingml/2006/main">
+              <a:graphicData uri="http://schemas.openxmlformats.org/drawingml/2006/picture">
+                <pic:pic xmlns:pic="http://schemas.openxmlformats.org/drawingml/2006/picture">
+                  <pic:nvPicPr>
+                    <pic:cNvPr id="534908335" name="Obraz 1" descr="Obraz zawierający tekst, zrzut ekranu, Czcionka&#10;&#10;Opis wygenerowany automatycznie"/>
+                    <pic:cNvPicPr/>
+                  </pic:nvPicPr>
+                  <pic:blipFill>
+                    <a:blip r:embed="rId22"/>
+                    <a:stretch>
+                      <a:fillRect/>
+                    </a:stretch>
+                  </pic:blipFill>
+                  <pic:spPr>
+                    <a:xfrm>
+                      <a:off x="0" y="0"/>
+                      <a:ext cx="3448531" cy="1095528"/>
+                    </a:xfrm>
+                    <a:prstGeom prst="rect">
+                      <a:avLst/>
+                    </a:prstGeom>
+                  </pic:spPr>
+                </pic:pic>
+              </a:graphicData>
+            </a:graphic>
+          </wp:inline>
+        </w:drawing>
+      </w:r>
+    </w:p>
+    <w:p>
+      <w:pPr>
+        <w:pStyle w:val="Akapitzlist"/>
+        <w:rPr>
+          <w:sz w:val="28"/>
+          <w:szCs w:val="28"/>
+        </w:rPr>
+      </w:pPr>
+    </w:p>
+    <w:p>
+      <w:pPr>
+        <w:pStyle w:val="Akapitzlist"/>
+        <w:numPr>
+          <w:ilvl w:val="0"/>
+          <w:numId w:val="35"/>
+        </w:numPr>
+        <w:rPr>
+          <w:sz w:val="28"/>
+          <w:szCs w:val="28"/>
+        </w:rPr>
+      </w:pPr>
+      <w:r>
+        <w:rPr>
+          <w:sz w:val="28"/>
+          <w:szCs w:val="28"/>
+        </w:rPr>
+        <w:t xml:space="preserve">Reakcja </w:t>
+      </w:r>
+      <w:r>
+        <w:rPr>
+          <w:sz w:val="28"/>
+          <w:szCs w:val="28"/>
+        </w:rPr>
+        <w:t>pochodzi</w:t>
+      </w:r>
+    </w:p>
+    <w:p>
+      <w:pPr>
+        <w:pStyle w:val="Akapitzlist"/>
+        <w:rPr>
+          <w:sz w:val="28"/>
+          <w:szCs w:val="28"/>
+        </w:rPr>
+      </w:pPr>
+      <w:r>
+        <w:rPr>
+          <w:sz w:val="28"/>
+          <w:szCs w:val="28"/>
+        </w:rPr>
+        <w:lastRenderedPageBreak/>
+        <w:drawing>
+          <wp:inline distT="0" distB="0" distL="0" distR="0" wp14:anchorId="78FA38FC" wp14:editId="32690CC4">
+            <wp:extent cx="3429479" cy="781159"/>
+            <wp:effectExtent l="0" t="0" r="0" b="0"/>
+            <wp:docPr id="1023327870" name="Obraz 1" descr="Obraz zawierający tekst, zrzut ekranu, Czcionka, czarne&#10;&#10;Opis wygenerowany automatycznie"/>
+            <wp:cNvGraphicFramePr>
+              <a:graphicFrameLocks xmlns:a="http://schemas.openxmlformats.org/drawingml/2006/main" noChangeAspect="1"/>
+            </wp:cNvGraphicFramePr>
+            <a:graphic xmlns:a="http://schemas.openxmlformats.org/drawingml/2006/main">
+              <a:graphicData uri="http://schemas.openxmlformats.org/drawingml/2006/picture">
+                <pic:pic xmlns:pic="http://schemas.openxmlformats.org/drawingml/2006/picture">
+                  <pic:nvPicPr>
+                    <pic:cNvPr id="1023327870" name="Obraz 1" descr="Obraz zawierający tekst, zrzut ekranu, Czcionka, czarne&#10;&#10;Opis wygenerowany automatycznie"/>
+                    <pic:cNvPicPr/>
+                  </pic:nvPicPr>
+                  <pic:blipFill>
+                    <a:blip r:embed="rId23"/>
+                    <a:stretch>
+                      <a:fillRect/>
+                    </a:stretch>
+                  </pic:blipFill>
+                  <pic:spPr>
+                    <a:xfrm>
+                      <a:off x="0" y="0"/>
+                      <a:ext cx="3429479" cy="781159"/>
+                    </a:xfrm>
+                    <a:prstGeom prst="rect">
+                      <a:avLst/>
+                    </a:prstGeom>
+                  </pic:spPr>
+                </pic:pic>
+              </a:graphicData>
+            </a:graphic>
+          </wp:inline>
+        </w:drawing>
+      </w:r>
+    </w:p>
+    <w:p>
+      <w:pPr>
+        <w:pStyle w:val="Akapitzlist"/>
+        <w:rPr>
+          <w:sz w:val="28"/>
+          <w:szCs w:val="28"/>
+        </w:rPr>
+      </w:pPr>
+    </w:p>
+    <w:p>
+      <w:pPr>
+        <w:pStyle w:val="Akapitzlist"/>
+        <w:numPr>
+          <w:ilvl w:val="0"/>
+          <w:numId w:val="35"/>
+        </w:numPr>
+        <w:rPr>
+          <w:sz w:val="28"/>
+          <w:szCs w:val="28"/>
+        </w:rPr>
+      </w:pPr>
+      <w:r>
+        <w:rPr>
+          <w:sz w:val="28"/>
+          <w:szCs w:val="28"/>
+        </w:rPr>
+        <w:t>Reakcja wygrali</w:t>
+      </w:r>
+    </w:p>
+    <w:p>
+      <w:pPr>
+        <w:pStyle w:val="Akapitzlist"/>
+      </w:pPr>
+      <w:r>
+        <w:drawing>
+          <wp:inline distT="0" distB="0" distL="0" distR="0" wp14:anchorId="5A3E62D8" wp14:editId="2662DF33">
+            <wp:extent cx="3534268" cy="1047896"/>
+            <wp:effectExtent l="0" t="0" r="9525" b="0"/>
+            <wp:docPr id="1650013984" name="Obraz 1" descr="Obraz zawierający tekst, zrzut ekranu, Czcionka, numer&#10;&#10;Opis wygenerowany automatycznie"/>
+            <wp:cNvGraphicFramePr>
+              <a:graphicFrameLocks xmlns:a="http://schemas.openxmlformats.org/drawingml/2006/main" noChangeAspect="1"/>
+            </wp:cNvGraphicFramePr>
+            <a:graphic xmlns:a="http://schemas.openxmlformats.org/drawingml/2006/main">
+              <a:graphicData uri="http://schemas.openxmlformats.org/drawingml/2006/picture">
+                <pic:pic xmlns:pic="http://schemas.openxmlformats.org/drawingml/2006/picture">
+                  <pic:nvPicPr>
+                    <pic:cNvPr id="1650013984" name="Obraz 1" descr="Obraz zawierający tekst, zrzut ekranu, Czcionka, numer&#10;&#10;Opis wygenerowany automatycznie"/>
+                    <pic:cNvPicPr/>
+                  </pic:nvPicPr>
+                  <pic:blipFill>
+                    <a:blip r:embed="rId24"/>
+                    <a:stretch>
+                      <a:fillRect/>
+                    </a:stretch>
+                  </pic:blipFill>
+                  <pic:spPr>
+                    <a:xfrm>
+                      <a:off x="0" y="0"/>
+                      <a:ext cx="3534268" cy="1047896"/>
+                    </a:xfrm>
+                    <a:prstGeom prst="rect">
+                      <a:avLst/>
+                    </a:prstGeom>
+                  </pic:spPr>
+                </pic:pic>
+              </a:graphicData>
+            </a:graphic>
+          </wp:inline>
+        </w:drawing>
+      </w:r>
+    </w:p>
+    <w:p>
+      <w:pPr>
+        <w:pStyle w:val="Nagwek1"/>
+        <w:numPr>
+          <w:ilvl w:val="0"/>
+          <w:numId w:val="15"/>
+        </w:numPr>
+        <w:rPr>
+          <w:rFonts w:asciiTheme="minorHAnsi" w:hAnsiTheme="minorHAnsi"/>
+          <w:sz w:val="32"/>
+          <w:szCs w:val="32"/>
+        </w:rPr>
+      </w:pPr>
+      <w:bookmarkStart w:id="4" w:name="_Toc136435132"/>
+      <w:r>
+        <w:rPr>
+          <w:rFonts w:asciiTheme="minorHAnsi" w:hAnsiTheme="minorHAnsi"/>
+          <w:sz w:val="32"/>
+          <w:szCs w:val="32"/>
+        </w:rPr>
         <w:t>Nietrywialne zapytania</w:t>
       </w:r>
+      <w:bookmarkEnd w:id="4"/>
     </w:p>
     <w:p/>
     <w:p>
@@ -1152,7 +3051,7 @@
                     <pic:cNvPicPr/>
                   </pic:nvPicPr>
                   <pic:blipFill>
-                    <a:blip r:embed="rId12"/>
+                    <a:blip r:embed="rId25"/>
                     <a:stretch>
                       <a:fillRect/>
                     </a:stretch>
@@ -1215,7 +3114,6 @@
           <w:sz w:val="28"/>
           <w:szCs w:val="28"/>
         </w:rPr>
-        <w:lastRenderedPageBreak/>
         <w:t>Znajdź ile pucharów wygrały każdy klub z Anglii</w:t>
       </w:r>
       <w:r>
@@ -1254,7 +3152,7 @@
                     <pic:cNvPicPr/>
                   </pic:nvPicPr>
                   <pic:blipFill>
-                    <a:blip r:embed="rId13"/>
+                    <a:blip r:embed="rId26"/>
                     <a:stretch>
                       <a:fillRect/>
                     </a:stretch>
@@ -1305,7 +3203,7 @@
                     <pic:cNvPicPr/>
                   </pic:nvPicPr>
                   <pic:blipFill rotWithShape="1">
-                    <a:blip r:embed="rId14"/>
+                    <a:blip r:embed="rId27"/>
                     <a:srcRect t="6012"/>
                     <a:stretch/>
                   </pic:blipFill>
@@ -1376,6 +3274,7 @@
           <w:sz w:val="28"/>
           <w:szCs w:val="28"/>
         </w:rPr>
+        <w:lastRenderedPageBreak/>
         <w:drawing>
           <wp:inline distT="0" distB="0" distL="0" distR="0" wp14:anchorId="586E7FFA" wp14:editId="22307D07">
             <wp:extent cx="5677692" cy="428685"/>
@@ -1392,7 +3291,7 @@
                     <pic:cNvPicPr/>
                   </pic:nvPicPr>
                   <pic:blipFill>
-                    <a:blip r:embed="rId15"/>
+                    <a:blip r:embed="rId28"/>
                     <a:stretch>
                       <a:fillRect/>
                     </a:stretch>
@@ -1443,7 +3342,7 @@
                     <pic:cNvPicPr/>
                   </pic:nvPicPr>
                   <pic:blipFill>
-                    <a:blip r:embed="rId16"/>
+                    <a:blip r:embed="rId29"/>
                     <a:stretch>
                       <a:fillRect/>
                     </a:stretch>
@@ -1528,7 +3427,7 @@
                     <pic:cNvPicPr/>
                   </pic:nvPicPr>
                   <pic:blipFill>
-                    <a:blip r:embed="rId17"/>
+                    <a:blip r:embed="rId30"/>
                     <a:stretch>
                       <a:fillRect/>
                     </a:stretch>
@@ -1561,24 +3460,6 @@
     <w:p>
       <w:pPr>
         <w:pStyle w:val="Akapitzlist"/>
-        <w:rPr>
-          <w:sz w:val="28"/>
-          <w:szCs w:val="28"/>
-        </w:rPr>
-      </w:pPr>
-    </w:p>
-    <w:p>
-      <w:pPr>
-        <w:pStyle w:val="Akapitzlist"/>
-        <w:rPr>
-          <w:sz w:val="28"/>
-          <w:szCs w:val="28"/>
-        </w:rPr>
-      </w:pPr>
-    </w:p>
-    <w:p>
-      <w:pPr>
-        <w:pStyle w:val="Akapitzlist"/>
         <w:numPr>
           <w:ilvl w:val="0"/>
           <w:numId w:val="33"/>
@@ -1624,7 +3505,7 @@
                     <pic:cNvPicPr/>
                   </pic:nvPicPr>
                   <pic:blipFill>
-                    <a:blip r:embed="rId18"/>
+                    <a:blip r:embed="rId31"/>
                     <a:stretch>
                       <a:fillRect/>
                     </a:stretch>
@@ -1657,6 +3538,7 @@
         <w:rPr>
           <w:noProof/>
         </w:rPr>
+        <w:lastRenderedPageBreak/>
         <w:drawing>
           <wp:inline distT="0" distB="0" distL="0" distR="0" wp14:anchorId="724F97AA" wp14:editId="61E76E29">
             <wp:extent cx="5760720" cy="2775585"/>
@@ -1673,7 +3555,7 @@
                     <pic:cNvPicPr/>
                   </pic:nvPicPr>
                   <pic:blipFill>
-                    <a:blip r:embed="rId19"/>
+                    <a:blip r:embed="rId32"/>
                     <a:stretch>
                       <a:fillRect/>
                     </a:stretch>
@@ -1742,7 +3624,7 @@
                     <pic:cNvPicPr/>
                   </pic:nvPicPr>
                   <pic:blipFill>
-                    <a:blip r:embed="rId20"/>
+                    <a:blip r:embed="rId33"/>
                     <a:stretch>
                       <a:fillRect/>
                     </a:stretch>
@@ -1791,7 +3673,7 @@
                     <pic:cNvPicPr/>
                   </pic:nvPicPr>
                   <pic:blipFill>
-                    <a:blip r:embed="rId21"/>
+                    <a:blip r:embed="rId34"/>
                     <a:stretch>
                       <a:fillRect/>
                     </a:stretch>
@@ -1824,33 +3706,6 @@
     <w:p>
       <w:pPr>
         <w:pStyle w:val="Akapitzlist"/>
-        <w:rPr>
-          <w:sz w:val="28"/>
-          <w:szCs w:val="28"/>
-        </w:rPr>
-      </w:pPr>
-    </w:p>
-    <w:p>
-      <w:pPr>
-        <w:pStyle w:val="Akapitzlist"/>
-        <w:rPr>
-          <w:sz w:val="28"/>
-          <w:szCs w:val="28"/>
-        </w:rPr>
-      </w:pPr>
-    </w:p>
-    <w:p>
-      <w:pPr>
-        <w:pStyle w:val="Akapitzlist"/>
-        <w:rPr>
-          <w:sz w:val="28"/>
-          <w:szCs w:val="28"/>
-        </w:rPr>
-      </w:pPr>
-    </w:p>
-    <w:p>
-      <w:pPr>
-        <w:pStyle w:val="Akapitzlist"/>
         <w:numPr>
           <w:ilvl w:val="0"/>
           <w:numId w:val="33"/>
@@ -1865,7 +3720,6 @@
           <w:sz w:val="28"/>
           <w:szCs w:val="28"/>
         </w:rPr>
-        <w:lastRenderedPageBreak/>
         <w:t xml:space="preserve">Znajdź wszystkich zawodników z </w:t>
       </w:r>
       <w:r>
@@ -1953,7 +3807,7 @@
                     <pic:cNvPicPr/>
                   </pic:nvPicPr>
                   <pic:blipFill>
-                    <a:blip r:embed="rId22"/>
+                    <a:blip r:embed="rId35"/>
                     <a:stretch>
                       <a:fillRect/>
                     </a:stretch>
@@ -1986,6 +3840,7 @@
         <w:rPr>
           <w:noProof/>
         </w:rPr>
+        <w:lastRenderedPageBreak/>
         <w:drawing>
           <wp:inline distT="0" distB="0" distL="0" distR="0" wp14:anchorId="390086A2" wp14:editId="6A7E76EB">
             <wp:extent cx="5760720" cy="2984500"/>
@@ -2002,7 +3857,7 @@
                     <pic:cNvPicPr/>
                   </pic:nvPicPr>
                   <pic:blipFill>
-                    <a:blip r:embed="rId23"/>
+                    <a:blip r:embed="rId36"/>
                     <a:stretch>
                       <a:fillRect/>
                     </a:stretch>
@@ -2035,6 +3890,24 @@
     <w:p>
       <w:pPr>
         <w:pStyle w:val="Akapitzlist"/>
+        <w:rPr>
+          <w:sz w:val="28"/>
+          <w:szCs w:val="28"/>
+        </w:rPr>
+      </w:pPr>
+    </w:p>
+    <w:p>
+      <w:pPr>
+        <w:pStyle w:val="Akapitzlist"/>
+        <w:rPr>
+          <w:sz w:val="28"/>
+          <w:szCs w:val="28"/>
+        </w:rPr>
+      </w:pPr>
+    </w:p>
+    <w:p>
+      <w:pPr>
+        <w:pStyle w:val="Akapitzlist"/>
         <w:numPr>
           <w:ilvl w:val="0"/>
           <w:numId w:val="33"/>
@@ -2101,7 +3974,7 @@
                     <pic:cNvPicPr/>
                   </pic:nvPicPr>
                   <pic:blipFill>
-                    <a:blip r:embed="rId24"/>
+                    <a:blip r:embed="rId37"/>
                     <a:stretch>
                       <a:fillRect/>
                     </a:stretch>
@@ -2150,7 +4023,7 @@
                     <pic:cNvPicPr/>
                   </pic:nvPicPr>
                   <pic:blipFill>
-                    <a:blip r:embed="rId25"/>
+                    <a:blip r:embed="rId38"/>
                     <a:stretch>
                       <a:fillRect/>
                     </a:stretch>
@@ -2206,7 +4079,6 @@
           <w:sz w:val="28"/>
           <w:szCs w:val="28"/>
         </w:rPr>
-        <w:lastRenderedPageBreak/>
         <w:t xml:space="preserve">Znajdź wszystkich </w:t>
       </w:r>
       <w:r>
@@ -2252,7 +4124,7 @@
                     <pic:cNvPicPr/>
                   </pic:nvPicPr>
                   <pic:blipFill>
-                    <a:blip r:embed="rId26"/>
+                    <a:blip r:embed="rId39"/>
                     <a:stretch>
                       <a:fillRect/>
                     </a:stretch>
@@ -2285,6 +4157,7 @@
         <w:rPr>
           <w:noProof/>
         </w:rPr>
+        <w:lastRenderedPageBreak/>
         <w:drawing>
           <wp:inline distT="0" distB="0" distL="0" distR="0" wp14:anchorId="36E96CC2" wp14:editId="59875AA5">
             <wp:extent cx="5760720" cy="2975610"/>
@@ -2301,7 +4174,7 @@
                     <pic:cNvPicPr/>
                   </pic:nvPicPr>
                   <pic:blipFill>
-                    <a:blip r:embed="rId27"/>
+                    <a:blip r:embed="rId40"/>
                     <a:stretch>
                       <a:fillRect/>
                     </a:stretch>
@@ -2334,6 +4207,24 @@
     <w:p>
       <w:pPr>
         <w:pStyle w:val="Akapitzlist"/>
+        <w:rPr>
+          <w:sz w:val="28"/>
+          <w:szCs w:val="28"/>
+        </w:rPr>
+      </w:pPr>
+    </w:p>
+    <w:p>
+      <w:pPr>
+        <w:pStyle w:val="Akapitzlist"/>
+        <w:rPr>
+          <w:sz w:val="28"/>
+          <w:szCs w:val="28"/>
+        </w:rPr>
+      </w:pPr>
+    </w:p>
+    <w:p>
+      <w:pPr>
+        <w:pStyle w:val="Akapitzlist"/>
         <w:numPr>
           <w:ilvl w:val="0"/>
           <w:numId w:val="33"/>
@@ -2382,6 +4273,7 @@
       </w:pPr>
       <w:r>
         <w:rPr>
+          <w:noProof/>
           <w:sz w:val="28"/>
           <w:szCs w:val="28"/>
         </w:rPr>
@@ -2401,7 +4293,7 @@
                     <pic:cNvPicPr/>
                   </pic:nvPicPr>
                   <pic:blipFill>
-                    <a:blip r:embed="rId28"/>
+                    <a:blip r:embed="rId41"/>
                     <a:stretch>
                       <a:fillRect/>
                     </a:stretch>
@@ -2450,7 +4342,7 @@
                     <pic:cNvPicPr/>
                   </pic:nvPicPr>
                   <pic:blipFill>
-                    <a:blip r:embed="rId29"/>
+                    <a:blip r:embed="rId42"/>
                     <a:stretch>
                       <a:fillRect/>
                     </a:stretch>
@@ -2473,6 +4365,15 @@
     </w:p>
     <w:p>
       <w:pPr>
+        <w:pStyle w:val="Akapitzlist"/>
+        <w:rPr>
+          <w:sz w:val="28"/>
+          <w:szCs w:val="28"/>
+        </w:rPr>
+      </w:pPr>
+    </w:p>
+    <w:p>
+      <w:pPr>
         <w:pStyle w:val="Nagwek1"/>
         <w:numPr>
           <w:ilvl w:val="0"/>
@@ -2484,14 +4385,17 @@
           <w:szCs w:val="32"/>
         </w:rPr>
       </w:pPr>
+      <w:bookmarkStart w:id="5" w:name="_Toc136435133"/>
       <w:r>
         <w:rPr>
           <w:rFonts w:asciiTheme="minorHAnsi" w:hAnsiTheme="minorHAnsi"/>
           <w:sz w:val="32"/>
           <w:szCs w:val="32"/>
         </w:rPr>
+        <w:lastRenderedPageBreak/>
         <w:t>Możliwości użycia</w:t>
       </w:r>
+      <w:bookmarkEnd w:id="5"/>
     </w:p>
     <w:p>
       <w:pPr>
@@ -2513,15 +4417,7 @@
           <w:sz w:val="28"/>
           <w:szCs w:val="28"/>
         </w:rPr>
-        <w:t xml:space="preserve">oraz klucha </w:t>
-      </w:r>
-      <w:r>
-        <w:rPr>
-          <w:sz w:val="28"/>
-          <w:szCs w:val="28"/>
-        </w:rPr>
-        <w:lastRenderedPageBreak/>
-        <w:t>piłkarskich o danymi z nimi powiązanymi. Baza może być świetną bazą dla statystyk.</w:t>
+        <w:t>oraz klucha piłkarskich o danymi z nimi powiązanymi. Baza może być świetną bazą dla statystyk.</w:t>
       </w:r>
     </w:p>
     <w:p>
@@ -2537,6 +4433,7 @@
           <w:szCs w:val="32"/>
         </w:rPr>
       </w:pPr>
+      <w:bookmarkStart w:id="6" w:name="_Toc136435134"/>
       <w:r>
         <w:rPr>
           <w:rFonts w:asciiTheme="minorHAnsi" w:hAnsiTheme="minorHAnsi"/>
@@ -2545,6 +4442,7 @@
         </w:rPr>
         <w:t>Podsumowanie</w:t>
       </w:r>
+      <w:bookmarkEnd w:id="6"/>
     </w:p>
     <w:p>
       <w:pPr>
@@ -2575,6 +4473,7 @@
           <w:szCs w:val="32"/>
         </w:rPr>
       </w:pPr>
+      <w:bookmarkStart w:id="7" w:name="_Toc136435135"/>
       <w:r>
         <w:rPr>
           <w:rFonts w:asciiTheme="minorHAnsi" w:hAnsiTheme="minorHAnsi"/>
@@ -2583,6 +4482,7 @@
         </w:rPr>
         <w:t>Literatura</w:t>
       </w:r>
+      <w:bookmarkEnd w:id="7"/>
     </w:p>
     <w:p>
       <w:pPr>
@@ -2592,7 +4492,7 @@
           <w:szCs w:val="28"/>
         </w:rPr>
       </w:pPr>
-      <w:hyperlink r:id="rId30" w:history="1">
+      <w:hyperlink r:id="rId43" w:history="1">
         <w:r>
           <w:rPr>
             <w:rStyle w:val="Hipercze"/>
@@ -2618,7 +4518,7 @@
           <w:szCs w:val="28"/>
         </w:rPr>
       </w:pPr>
-      <w:hyperlink r:id="rId31" w:history="1">
+      <w:hyperlink r:id="rId44" w:history="1">
         <w:r>
           <w:rPr>
             <w:rStyle w:val="Hipercze"/>
@@ -2647,7 +4547,7 @@
 </file>
 
 <file path=word/numbering.xml><?xml version="1.0" encoding="utf-8"?>
-<w:numbering xmlns:wpc="http://schemas.microsoft.com/office/word/2010/wordprocessingCanvas" xmlns:cx="http://schemas.microsoft.com/office/drawing/2014/chartex" xmlns:cx1="http://schemas.microsoft.com/office/drawing/2015/9/8/chartex" xmlns:cx2="http://schemas.microsoft.com/office/drawing/2015/10/21/chartex" xmlns:cx3="http://schemas.microsoft.com/office/drawing/2016/5/9/chartex" xmlns:cx4="http://schemas.microsoft.com/office/drawing/2016/5/10/chartex" xmlns:cx5="http://schemas.microsoft.com/office/drawing/2016/5/11/chartex" xmlns:cx6="http://schemas.microsoft.com/office/drawing/2016/5/12/chartex" xmlns:cx7="http://schemas.microsoft.com/office/drawing/2016/5/13/chartex" xmlns:cx8="http://schemas.microsoft.com/office/drawing/2016/5/14/chartex" xmlns:mc="http://schemas.openxmlformats.org/markup-compatibility/2006" xmlns:aink="http://schemas.microsoft.com/office/drawing/2016/ink" xmlns:am3d="http://schemas.microsoft.com/office/drawing/2017/model3d" xmlns:o="urn:schemas-microsoft-com:office:office" xmlns:oel="http://schemas.microsoft.com/office/2019/extlst" xmlns:r="http://schemas.openxmlformats.org/officeDocument/2006/relationships" xmlns:m="http://schemas.openxmlformats.org/officeDocument/2006/math" xmlns:v="urn:schemas-microsoft-com:vml" xmlns:wp14="http://schemas.microsoft.com/office/word/2010/wordprocessingDrawing" xmlns:wp="http://schemas.openxmlformats.org/drawingml/2006/wordprocessingDrawing" xmlns:w10="urn:schemas-microsoft-com:office:word" xmlns:w="http://schemas.openxmlformats.org/wordprocessingml/2006/main" xmlns:w14="http://schemas.microsoft.com/office/word/2010/wordml" xmlns:w15="http://schemas.microsoft.com/office/word/2012/wordml" xmlns:w16cex="http://schemas.microsoft.com/office/word/2018/wordml/cex" xmlns:w16cid="http://schemas.microsoft.com/office/word/2016/wordml/cid" xmlns:w16="http://schemas.microsoft.com/office/word/2018/wordml" xmlns:w16du="http://schemas.microsoft.com/office/word/2023/wordml/word16du" xmlns:w16sdtdh="http://schemas.microsoft.com/office/word/2020/wordml/sdtdatahash" xmlns:w16se="http://schemas.microsoft.com/office/word/2015/wordml/symex" xmlns:wpg="http://schemas.microsoft.com/office/word/2010/wordprocessingGroup" xmlns:wpi="http://schemas.microsoft.com/office/word/2010/wordprocessingInk" xmlns:wne="http://schemas.microsoft.com/office/word/2006/wordml" xmlns:wps="http://schemas.microsoft.com/office/word/2010/wordprocessingShape" mc:Ignorable="w14 w15 w16se w16cid w16 w16cex w16sdtdh wp14">
+<w:numbering xmlns:wpc="http://schemas.microsoft.com/office/word/2010/wordprocessingCanvas" xmlns:cx="http://schemas.microsoft.com/office/drawing/2014/chartex" xmlns:cx1="http://schemas.microsoft.com/office/drawing/2015/9/8/chartex" xmlns:cx2="http://schemas.microsoft.com/office/drawing/2015/10/21/chartex" xmlns:cx3="http://schemas.microsoft.com/office/drawing/2016/5/9/chartex" xmlns:cx4="http://schemas.microsoft.com/office/drawing/2016/5/10/chartex" xmlns:cx5="http://schemas.microsoft.com/office/drawing/2016/5/11/chartex" xmlns:cx6="http://schemas.microsoft.com/office/drawing/2016/5/12/chartex" xmlns:cx7="http://schemas.microsoft.com/office/drawing/2016/5/13/chartex" xmlns:cx8="http://schemas.microsoft.com/office/drawing/2016/5/14/chartex" xmlns:mc="http://schemas.openxmlformats.org/markup-compatibility/2006" xmlns:aink="http://schemas.microsoft.com/office/drawing/2016/ink" xmlns:am3d="http://schemas.microsoft.com/office/drawing/2017/model3d" xmlns:o="urn:schemas-microsoft-com:office:office" xmlns:oel="http://schemas.microsoft.com/office/2019/extlst" xmlns:r="http://schemas.openxmlformats.org/officeDocument/2006/relationships" xmlns:m="http://schemas.openxmlformats.org/officeDocument/2006/math" xmlns:v="urn:schemas-microsoft-com:vml" xmlns:wp14="http://schemas.microsoft.com/office/word/2010/wordprocessingDrawing" xmlns:wp="http://schemas.openxmlformats.org/drawingml/2006/wordprocessingDrawing" xmlns:w10="urn:schemas-microsoft-com:office:word" xmlns:w="http://schemas.openxmlformats.org/wordprocessingml/2006/main" xmlns:w14="http://schemas.microsoft.com/office/word/2010/wordml" xmlns:w15="http://schemas.microsoft.com/office/word/2012/wordml" xmlns:w16cex="http://schemas.microsoft.com/office/word/2018/wordml/cex" xmlns:w16cid="http://schemas.microsoft.com/office/word/2016/wordml/cid" xmlns:w16="http://schemas.microsoft.com/office/word/2018/wordml" xmlns:w16sdtdh="http://schemas.microsoft.com/office/word/2020/wordml/sdtdatahash" xmlns:w16se="http://schemas.microsoft.com/office/word/2015/wordml/symex" xmlns:wpg="http://schemas.microsoft.com/office/word/2010/wordprocessingGroup" xmlns:wpi="http://schemas.microsoft.com/office/word/2010/wordprocessingInk" xmlns:wne="http://schemas.microsoft.com/office/word/2006/wordml" xmlns:wps="http://schemas.microsoft.com/office/word/2010/wordprocessingShape" mc:Ignorable="w14 w15 w16se w16cid w16 w16cex w16sdtdh wp14">
   <w:abstractNum w:abstractNumId="0" w15:restartNumberingAfterBreak="0">
     <w:nsid w:val="003174E9"/>
     <w:multiLevelType w:val="hybridMultilevel"/>
@@ -3597,6 +5497,95 @@
     </w:lvl>
   </w:abstractNum>
   <w:abstractNum w:abstractNumId="9" w15:restartNumberingAfterBreak="0">
+    <w:nsid w:val="15982C5F"/>
+    <w:multiLevelType w:val="hybridMultilevel"/>
+    <w:tmpl w:val="3FC8449E"/>
+    <w:lvl w:ilvl="0" w:tplc="0415000F">
+      <w:start w:val="1"/>
+      <w:numFmt w:val="decimal"/>
+      <w:lvlText w:val="%1."/>
+      <w:lvlJc w:val="left"/>
+      <w:pPr>
+        <w:ind w:left="720" w:hanging="360"/>
+      </w:pPr>
+      <w:rPr>
+        <w:rFonts w:hint="default"/>
+      </w:rPr>
+    </w:lvl>
+    <w:lvl w:ilvl="1" w:tplc="04150019" w:tentative="1">
+      <w:start w:val="1"/>
+      <w:numFmt w:val="lowerLetter"/>
+      <w:lvlText w:val="%2."/>
+      <w:lvlJc w:val="left"/>
+      <w:pPr>
+        <w:ind w:left="1440" w:hanging="360"/>
+      </w:pPr>
+    </w:lvl>
+    <w:lvl w:ilvl="2" w:tplc="0415001B" w:tentative="1">
+      <w:start w:val="1"/>
+      <w:numFmt w:val="lowerRoman"/>
+      <w:lvlText w:val="%3."/>
+      <w:lvlJc w:val="right"/>
+      <w:pPr>
+        <w:ind w:left="2160" w:hanging="180"/>
+      </w:pPr>
+    </w:lvl>
+    <w:lvl w:ilvl="3" w:tplc="0415000F" w:tentative="1">
+      <w:start w:val="1"/>
+      <w:numFmt w:val="decimal"/>
+      <w:lvlText w:val="%4."/>
+      <w:lvlJc w:val="left"/>
+      <w:pPr>
+        <w:ind w:left="2880" w:hanging="360"/>
+      </w:pPr>
+    </w:lvl>
+    <w:lvl w:ilvl="4" w:tplc="04150019" w:tentative="1">
+      <w:start w:val="1"/>
+      <w:numFmt w:val="lowerLetter"/>
+      <w:lvlText w:val="%5."/>
+      <w:lvlJc w:val="left"/>
+      <w:pPr>
+        <w:ind w:left="3600" w:hanging="360"/>
+      </w:pPr>
+    </w:lvl>
+    <w:lvl w:ilvl="5" w:tplc="0415001B" w:tentative="1">
+      <w:start w:val="1"/>
+      <w:numFmt w:val="lowerRoman"/>
+      <w:lvlText w:val="%6."/>
+      <w:lvlJc w:val="right"/>
+      <w:pPr>
+        <w:ind w:left="4320" w:hanging="180"/>
+      </w:pPr>
+    </w:lvl>
+    <w:lvl w:ilvl="6" w:tplc="0415000F" w:tentative="1">
+      <w:start w:val="1"/>
+      <w:numFmt w:val="decimal"/>
+      <w:lvlText w:val="%7."/>
+      <w:lvlJc w:val="left"/>
+      <w:pPr>
+        <w:ind w:left="5040" w:hanging="360"/>
+      </w:pPr>
+    </w:lvl>
+    <w:lvl w:ilvl="7" w:tplc="04150019" w:tentative="1">
+      <w:start w:val="1"/>
+      <w:numFmt w:val="lowerLetter"/>
+      <w:lvlText w:val="%8."/>
+      <w:lvlJc w:val="left"/>
+      <w:pPr>
+        <w:ind w:left="5760" w:hanging="360"/>
+      </w:pPr>
+    </w:lvl>
+    <w:lvl w:ilvl="8" w:tplc="0415001B" w:tentative="1">
+      <w:start w:val="1"/>
+      <w:numFmt w:val="lowerRoman"/>
+      <w:lvlText w:val="%9."/>
+      <w:lvlJc w:val="right"/>
+      <w:pPr>
+        <w:ind w:left="6480" w:hanging="180"/>
+      </w:pPr>
+    </w:lvl>
+  </w:abstractNum>
+  <w:abstractNum w:abstractNumId="10" w15:restartNumberingAfterBreak="0">
     <w:nsid w:val="1B245C11"/>
     <w:multiLevelType w:val="hybridMultilevel"/>
     <w:tmpl w:val="6EA298BE"/>
@@ -3736,7 +5725,7 @@
       </w:rPr>
     </w:lvl>
   </w:abstractNum>
-  <w:abstractNum w:abstractNumId="10" w15:restartNumberingAfterBreak="0">
+  <w:abstractNum w:abstractNumId="11" w15:restartNumberingAfterBreak="0">
     <w:nsid w:val="2340142A"/>
     <w:multiLevelType w:val="hybridMultilevel"/>
     <w:tmpl w:val="0AD84C3E"/>
@@ -3826,7 +5815,7 @@
       </w:pPr>
     </w:lvl>
   </w:abstractNum>
-  <w:abstractNum w:abstractNumId="11" w15:restartNumberingAfterBreak="0">
+  <w:abstractNum w:abstractNumId="12" w15:restartNumberingAfterBreak="0">
     <w:nsid w:val="26274D54"/>
     <w:multiLevelType w:val="multilevel"/>
     <w:tmpl w:val="0415001F"/>
@@ -3912,7 +5901,7 @@
       </w:pPr>
     </w:lvl>
   </w:abstractNum>
-  <w:abstractNum w:abstractNumId="12" w15:restartNumberingAfterBreak="0">
+  <w:abstractNum w:abstractNumId="13" w15:restartNumberingAfterBreak="0">
     <w:nsid w:val="269D7CF2"/>
     <w:multiLevelType w:val="hybridMultilevel"/>
     <w:tmpl w:val="C536399A"/>
@@ -4002,7 +5991,7 @@
       </w:pPr>
     </w:lvl>
   </w:abstractNum>
-  <w:abstractNum w:abstractNumId="13" w15:restartNumberingAfterBreak="0">
+  <w:abstractNum w:abstractNumId="14" w15:restartNumberingAfterBreak="0">
     <w:nsid w:val="3EB44D7B"/>
     <w:multiLevelType w:val="multilevel"/>
     <w:tmpl w:val="6FF6D26A"/>
@@ -4151,7 +6140,7 @@
       </w:rPr>
     </w:lvl>
   </w:abstractNum>
-  <w:abstractNum w:abstractNumId="14" w15:restartNumberingAfterBreak="0">
+  <w:abstractNum w:abstractNumId="15" w15:restartNumberingAfterBreak="0">
     <w:nsid w:val="3F805322"/>
     <w:multiLevelType w:val="multilevel"/>
     <w:tmpl w:val="EA7E668A"/>
@@ -4300,7 +6289,7 @@
       </w:rPr>
     </w:lvl>
   </w:abstractNum>
-  <w:abstractNum w:abstractNumId="15" w15:restartNumberingAfterBreak="0">
+  <w:abstractNum w:abstractNumId="16" w15:restartNumberingAfterBreak="0">
     <w:nsid w:val="474276C3"/>
     <w:multiLevelType w:val="hybridMultilevel"/>
     <w:tmpl w:val="C36ECB40"/>
@@ -4440,7 +6429,96 @@
       </w:rPr>
     </w:lvl>
   </w:abstractNum>
-  <w:abstractNum w:abstractNumId="16" w15:restartNumberingAfterBreak="0">
+  <w:abstractNum w:abstractNumId="17" w15:restartNumberingAfterBreak="0">
+    <w:nsid w:val="49C13199"/>
+    <w:multiLevelType w:val="hybridMultilevel"/>
+    <w:tmpl w:val="4FFAB250"/>
+    <w:lvl w:ilvl="0" w:tplc="0415000F">
+      <w:start w:val="1"/>
+      <w:numFmt w:val="decimal"/>
+      <w:lvlText w:val="%1."/>
+      <w:lvlJc w:val="left"/>
+      <w:pPr>
+        <w:ind w:left="720" w:hanging="360"/>
+      </w:pPr>
+      <w:rPr>
+        <w:rFonts w:hint="default"/>
+      </w:rPr>
+    </w:lvl>
+    <w:lvl w:ilvl="1" w:tplc="04150019">
+      <w:start w:val="1"/>
+      <w:numFmt w:val="lowerLetter"/>
+      <w:lvlText w:val="%2."/>
+      <w:lvlJc w:val="left"/>
+      <w:pPr>
+        <w:ind w:left="1440" w:hanging="360"/>
+      </w:pPr>
+    </w:lvl>
+    <w:lvl w:ilvl="2" w:tplc="0415001B" w:tentative="1">
+      <w:start w:val="1"/>
+      <w:numFmt w:val="lowerRoman"/>
+      <w:lvlText w:val="%3."/>
+      <w:lvlJc w:val="right"/>
+      <w:pPr>
+        <w:ind w:left="2160" w:hanging="180"/>
+      </w:pPr>
+    </w:lvl>
+    <w:lvl w:ilvl="3" w:tplc="0415000F" w:tentative="1">
+      <w:start w:val="1"/>
+      <w:numFmt w:val="decimal"/>
+      <w:lvlText w:val="%4."/>
+      <w:lvlJc w:val="left"/>
+      <w:pPr>
+        <w:ind w:left="2880" w:hanging="360"/>
+      </w:pPr>
+    </w:lvl>
+    <w:lvl w:ilvl="4" w:tplc="04150019" w:tentative="1">
+      <w:start w:val="1"/>
+      <w:numFmt w:val="lowerLetter"/>
+      <w:lvlText w:val="%5."/>
+      <w:lvlJc w:val="left"/>
+      <w:pPr>
+        <w:ind w:left="3600" w:hanging="360"/>
+      </w:pPr>
+    </w:lvl>
+    <w:lvl w:ilvl="5" w:tplc="0415001B" w:tentative="1">
+      <w:start w:val="1"/>
+      <w:numFmt w:val="lowerRoman"/>
+      <w:lvlText w:val="%6."/>
+      <w:lvlJc w:val="right"/>
+      <w:pPr>
+        <w:ind w:left="4320" w:hanging="180"/>
+      </w:pPr>
+    </w:lvl>
+    <w:lvl w:ilvl="6" w:tplc="0415000F" w:tentative="1">
+      <w:start w:val="1"/>
+      <w:numFmt w:val="decimal"/>
+      <w:lvlText w:val="%7."/>
+      <w:lvlJc w:val="left"/>
+      <w:pPr>
+        <w:ind w:left="5040" w:hanging="360"/>
+      </w:pPr>
+    </w:lvl>
+    <w:lvl w:ilvl="7" w:tplc="04150019" w:tentative="1">
+      <w:start w:val="1"/>
+      <w:numFmt w:val="lowerLetter"/>
+      <w:lvlText w:val="%8."/>
+      <w:lvlJc w:val="left"/>
+      <w:pPr>
+        <w:ind w:left="5760" w:hanging="360"/>
+      </w:pPr>
+    </w:lvl>
+    <w:lvl w:ilvl="8" w:tplc="0415001B" w:tentative="1">
+      <w:start w:val="1"/>
+      <w:numFmt w:val="lowerRoman"/>
+      <w:lvlText w:val="%9."/>
+      <w:lvlJc w:val="right"/>
+      <w:pPr>
+        <w:ind w:left="6480" w:hanging="180"/>
+      </w:pPr>
+    </w:lvl>
+  </w:abstractNum>
+  <w:abstractNum w:abstractNumId="18" w15:restartNumberingAfterBreak="0">
     <w:nsid w:val="49F75892"/>
     <w:multiLevelType w:val="multilevel"/>
     <w:tmpl w:val="5A2EF8BC"/>
@@ -4589,7 +6667,7 @@
       </w:rPr>
     </w:lvl>
   </w:abstractNum>
-  <w:abstractNum w:abstractNumId="17" w15:restartNumberingAfterBreak="0">
+  <w:abstractNum w:abstractNumId="19" w15:restartNumberingAfterBreak="0">
     <w:nsid w:val="4A1B26BB"/>
     <w:multiLevelType w:val="hybridMultilevel"/>
     <w:tmpl w:val="32766742"/>
@@ -4702,7 +6780,7 @@
       </w:rPr>
     </w:lvl>
   </w:abstractNum>
-  <w:abstractNum w:abstractNumId="18" w15:restartNumberingAfterBreak="0">
+  <w:abstractNum w:abstractNumId="20" w15:restartNumberingAfterBreak="0">
     <w:nsid w:val="4CA64297"/>
     <w:multiLevelType w:val="hybridMultilevel"/>
     <w:tmpl w:val="AB00983E"/>
@@ -4842,7 +6920,7 @@
       </w:rPr>
     </w:lvl>
   </w:abstractNum>
-  <w:abstractNum w:abstractNumId="19" w15:restartNumberingAfterBreak="0">
+  <w:abstractNum w:abstractNumId="21" w15:restartNumberingAfterBreak="0">
     <w:nsid w:val="4F293107"/>
     <w:multiLevelType w:val="hybridMultilevel"/>
     <w:tmpl w:val="1A92D67E"/>
@@ -4955,7 +7033,7 @@
       </w:rPr>
     </w:lvl>
   </w:abstractNum>
-  <w:abstractNum w:abstractNumId="20" w15:restartNumberingAfterBreak="0">
+  <w:abstractNum w:abstractNumId="22" w15:restartNumberingAfterBreak="0">
     <w:nsid w:val="573B328C"/>
     <w:multiLevelType w:val="multilevel"/>
     <w:tmpl w:val="0415001F"/>
@@ -5041,7 +7119,7 @@
       </w:pPr>
     </w:lvl>
   </w:abstractNum>
-  <w:abstractNum w:abstractNumId="21" w15:restartNumberingAfterBreak="0">
+  <w:abstractNum w:abstractNumId="23" w15:restartNumberingAfterBreak="0">
     <w:nsid w:val="59136F6C"/>
     <w:multiLevelType w:val="multilevel"/>
     <w:tmpl w:val="0415001F"/>
@@ -5127,7 +7205,7 @@
       </w:pPr>
     </w:lvl>
   </w:abstractNum>
-  <w:abstractNum w:abstractNumId="22" w15:restartNumberingAfterBreak="0">
+  <w:abstractNum w:abstractNumId="24" w15:restartNumberingAfterBreak="0">
     <w:nsid w:val="5DFA78DC"/>
     <w:multiLevelType w:val="multilevel"/>
     <w:tmpl w:val="0415001F"/>
@@ -5213,7 +7291,7 @@
       </w:pPr>
     </w:lvl>
   </w:abstractNum>
-  <w:abstractNum w:abstractNumId="23" w15:restartNumberingAfterBreak="0">
+  <w:abstractNum w:abstractNumId="25" w15:restartNumberingAfterBreak="0">
     <w:nsid w:val="5F41046E"/>
     <w:multiLevelType w:val="hybridMultilevel"/>
     <w:tmpl w:val="0AD84C3E"/>
@@ -5303,7 +7381,7 @@
       </w:pPr>
     </w:lvl>
   </w:abstractNum>
-  <w:abstractNum w:abstractNumId="24" w15:restartNumberingAfterBreak="0">
+  <w:abstractNum w:abstractNumId="26" w15:restartNumberingAfterBreak="0">
     <w:nsid w:val="68606EDB"/>
     <w:multiLevelType w:val="multilevel"/>
     <w:tmpl w:val="0415001F"/>
@@ -5389,7 +7467,7 @@
       </w:pPr>
     </w:lvl>
   </w:abstractNum>
-  <w:abstractNum w:abstractNumId="25" w15:restartNumberingAfterBreak="0">
+  <w:abstractNum w:abstractNumId="27" w15:restartNumberingAfterBreak="0">
     <w:nsid w:val="704C74B7"/>
     <w:multiLevelType w:val="multilevel"/>
     <w:tmpl w:val="BB984A66"/>
@@ -5538,7 +7616,7 @@
       </w:rPr>
     </w:lvl>
   </w:abstractNum>
-  <w:abstractNum w:abstractNumId="26" w15:restartNumberingAfterBreak="0">
+  <w:abstractNum w:abstractNumId="28" w15:restartNumberingAfterBreak="0">
     <w:nsid w:val="75841294"/>
     <w:multiLevelType w:val="hybridMultilevel"/>
     <w:tmpl w:val="AF70FDAC"/>
@@ -5651,7 +7729,7 @@
       </w:rPr>
     </w:lvl>
   </w:abstractNum>
-  <w:abstractNum w:abstractNumId="27" w15:restartNumberingAfterBreak="0">
+  <w:abstractNum w:abstractNumId="29" w15:restartNumberingAfterBreak="0">
     <w:nsid w:val="76AA22AF"/>
     <w:multiLevelType w:val="multilevel"/>
     <w:tmpl w:val="0415001F"/>
@@ -5737,7 +7815,7 @@
       </w:pPr>
     </w:lvl>
   </w:abstractNum>
-  <w:abstractNum w:abstractNumId="28" w15:restartNumberingAfterBreak="0">
+  <w:abstractNum w:abstractNumId="30" w15:restartNumberingAfterBreak="0">
     <w:nsid w:val="76B84ABE"/>
     <w:multiLevelType w:val="multilevel"/>
     <w:tmpl w:val="0415001F"/>
@@ -5823,7 +7901,7 @@
       </w:pPr>
     </w:lvl>
   </w:abstractNum>
-  <w:abstractNum w:abstractNumId="29" w15:restartNumberingAfterBreak="0">
+  <w:abstractNum w:abstractNumId="31" w15:restartNumberingAfterBreak="0">
     <w:nsid w:val="76D63308"/>
     <w:multiLevelType w:val="multilevel"/>
     <w:tmpl w:val="0415001F"/>
@@ -5909,7 +7987,7 @@
       </w:pPr>
     </w:lvl>
   </w:abstractNum>
-  <w:abstractNum w:abstractNumId="30" w15:restartNumberingAfterBreak="0">
+  <w:abstractNum w:abstractNumId="32" w15:restartNumberingAfterBreak="0">
     <w:nsid w:val="79A05284"/>
     <w:multiLevelType w:val="multilevel"/>
     <w:tmpl w:val="D1D4283A"/>
@@ -6058,7 +8136,7 @@
       </w:rPr>
     </w:lvl>
   </w:abstractNum>
-  <w:abstractNum w:abstractNumId="31" w15:restartNumberingAfterBreak="0">
+  <w:abstractNum w:abstractNumId="33" w15:restartNumberingAfterBreak="0">
     <w:nsid w:val="7C103BDF"/>
     <w:multiLevelType w:val="hybridMultilevel"/>
     <w:tmpl w:val="526423EA"/>
@@ -6171,7 +8249,7 @@
       </w:rPr>
     </w:lvl>
   </w:abstractNum>
-  <w:abstractNum w:abstractNumId="32" w15:restartNumberingAfterBreak="0">
+  <w:abstractNum w:abstractNumId="34" w15:restartNumberingAfterBreak="0">
     <w:nsid w:val="7E92728A"/>
     <w:multiLevelType w:val="hybridMultilevel"/>
     <w:tmpl w:val="ABC8CCDE"/>
@@ -6285,37 +8363,37 @@
     </w:lvl>
   </w:abstractNum>
   <w:num w:numId="1" w16cid:durableId="221797077">
-    <w:abstractNumId w:val="15"/>
+    <w:abstractNumId w:val="16"/>
   </w:num>
   <w:num w:numId="2" w16cid:durableId="39745130">
-    <w:abstractNumId w:val="13"/>
+    <w:abstractNumId w:val="14"/>
   </w:num>
   <w:num w:numId="3" w16cid:durableId="239948597">
-    <w:abstractNumId w:val="25"/>
+    <w:abstractNumId w:val="27"/>
   </w:num>
   <w:num w:numId="4" w16cid:durableId="1409303962">
-    <w:abstractNumId w:val="14"/>
+    <w:abstractNumId w:val="15"/>
   </w:num>
   <w:num w:numId="5" w16cid:durableId="1659456930">
     <w:abstractNumId w:val="8"/>
   </w:num>
   <w:num w:numId="6" w16cid:durableId="346831065">
-    <w:abstractNumId w:val="30"/>
+    <w:abstractNumId w:val="32"/>
   </w:num>
   <w:num w:numId="7" w16cid:durableId="908464698">
-    <w:abstractNumId w:val="18"/>
+    <w:abstractNumId w:val="20"/>
   </w:num>
   <w:num w:numId="8" w16cid:durableId="848835735">
-    <w:abstractNumId w:val="9"/>
+    <w:abstractNumId w:val="10"/>
   </w:num>
   <w:num w:numId="9" w16cid:durableId="1586573010">
-    <w:abstractNumId w:val="23"/>
+    <w:abstractNumId w:val="25"/>
   </w:num>
   <w:num w:numId="10" w16cid:durableId="1968973834">
-    <w:abstractNumId w:val="10"/>
+    <w:abstractNumId w:val="11"/>
   </w:num>
   <w:num w:numId="11" w16cid:durableId="1143810230">
-    <w:abstractNumId w:val="26"/>
+    <w:abstractNumId w:val="28"/>
   </w:num>
   <w:num w:numId="12" w16cid:durableId="1702973661">
     <w:abstractNumId w:val="2"/>
@@ -6324,7 +8402,7 @@
     <w:abstractNumId w:val="6"/>
   </w:num>
   <w:num w:numId="14" w16cid:durableId="1119648509">
-    <w:abstractNumId w:val="21"/>
+    <w:abstractNumId w:val="23"/>
   </w:num>
   <w:num w:numId="15" w16cid:durableId="484904809">
     <w:abstractNumId w:val="4"/>
@@ -6333,55 +8411,61 @@
     <w:abstractNumId w:val="1"/>
   </w:num>
   <w:num w:numId="17" w16cid:durableId="163590114">
-    <w:abstractNumId w:val="27"/>
+    <w:abstractNumId w:val="29"/>
   </w:num>
   <w:num w:numId="18" w16cid:durableId="1840608992">
-    <w:abstractNumId w:val="11"/>
+    <w:abstractNumId w:val="12"/>
   </w:num>
   <w:num w:numId="19" w16cid:durableId="1028720214">
-    <w:abstractNumId w:val="28"/>
+    <w:abstractNumId w:val="30"/>
   </w:num>
   <w:num w:numId="20" w16cid:durableId="606542292">
-    <w:abstractNumId w:val="17"/>
+    <w:abstractNumId w:val="19"/>
   </w:num>
   <w:num w:numId="21" w16cid:durableId="873931119">
-    <w:abstractNumId w:val="29"/>
+    <w:abstractNumId w:val="31"/>
   </w:num>
   <w:num w:numId="22" w16cid:durableId="520364211">
-    <w:abstractNumId w:val="32"/>
+    <w:abstractNumId w:val="34"/>
   </w:num>
   <w:num w:numId="23" w16cid:durableId="1128087666">
-    <w:abstractNumId w:val="31"/>
+    <w:abstractNumId w:val="33"/>
   </w:num>
   <w:num w:numId="24" w16cid:durableId="658769226">
     <w:abstractNumId w:val="3"/>
   </w:num>
   <w:num w:numId="25" w16cid:durableId="1080250572">
-    <w:abstractNumId w:val="24"/>
+    <w:abstractNumId w:val="26"/>
   </w:num>
   <w:num w:numId="26" w16cid:durableId="733284538">
     <w:abstractNumId w:val="5"/>
   </w:num>
   <w:num w:numId="27" w16cid:durableId="740719185">
-    <w:abstractNumId w:val="20"/>
+    <w:abstractNumId w:val="22"/>
   </w:num>
   <w:num w:numId="28" w16cid:durableId="1785810005">
-    <w:abstractNumId w:val="22"/>
+    <w:abstractNumId w:val="24"/>
   </w:num>
   <w:num w:numId="29" w16cid:durableId="1513494862">
-    <w:abstractNumId w:val="16"/>
+    <w:abstractNumId w:val="18"/>
   </w:num>
   <w:num w:numId="30" w16cid:durableId="1710956217">
-    <w:abstractNumId w:val="19"/>
+    <w:abstractNumId w:val="21"/>
   </w:num>
   <w:num w:numId="31" w16cid:durableId="1215265918">
     <w:abstractNumId w:val="7"/>
   </w:num>
   <w:num w:numId="32" w16cid:durableId="799568988">
-    <w:abstractNumId w:val="12"/>
+    <w:abstractNumId w:val="13"/>
   </w:num>
   <w:num w:numId="33" w16cid:durableId="859389224">
     <w:abstractNumId w:val="0"/>
+  </w:num>
+  <w:num w:numId="34" w16cid:durableId="1763917865">
+    <w:abstractNumId w:val="9"/>
+  </w:num>
+  <w:num w:numId="35" w16cid:durableId="498739860">
+    <w:abstractNumId w:val="17"/>
   </w:num>
 </w:numbering>
 </file>
@@ -7086,6 +9170,38 @@
       <w:shd w:val="clear" w:color="auto" w:fill="E1DFDD"/>
     </w:rPr>
   </w:style>
+  <w:style w:type="paragraph" w:styleId="Nagwekspisutreci">
+    <w:name w:val="TOC Heading"/>
+    <w:basedOn w:val="Nagwek1"/>
+    <w:next w:val="Normalny"/>
+    <w:uiPriority w:val="39"/>
+    <w:unhideWhenUsed/>
+    <w:qFormat/>
+    <w:rsid w:val="00754954"/>
+    <w:pPr>
+      <w:spacing w:before="240" w:line="259" w:lineRule="auto"/>
+      <w:outlineLvl w:val="9"/>
+    </w:pPr>
+    <w:rPr>
+      <w:b w:val="0"/>
+      <w:bCs w:val="0"/>
+      <w:sz w:val="32"/>
+      <w:szCs w:val="32"/>
+      <w:lang w:eastAsia="pl-PL"/>
+    </w:rPr>
+  </w:style>
+  <w:style w:type="paragraph" w:styleId="Spistreci1">
+    <w:name w:val="toc 1"/>
+    <w:basedOn w:val="Normalny"/>
+    <w:next w:val="Normalny"/>
+    <w:autoRedefine/>
+    <w:uiPriority w:val="39"/>
+    <w:unhideWhenUsed/>
+    <w:rsid w:val="00754954"/>
+    <w:pPr>
+      <w:spacing w:after="100"/>
+    </w:pPr>
+  </w:style>
 </w:styles>
 </file>
 

</xml_diff>

<commit_message>
Poprawki kodu i dokumentacji
</commit_message>
<xml_diff>
--- a/dokumentacja.docx
+++ b/dokumentacja.docx
@@ -458,7 +458,7 @@
           <w:szCs w:val="22"/>
           <w:lang w:eastAsia="en-US"/>
         </w:rPr>
-        <w:id w:val="-1174881247"/>
+        <w:id w:val="-349799984"/>
         <w:docPartObj>
           <w:docPartGallery w:val="Table of Contents"/>
           <w:docPartUnique/>
@@ -487,7 +487,11 @@
               <w:tab w:val="right" w:leader="dot" w:pos="9062"/>
             </w:tabs>
             <w:rPr>
+              <w:rFonts w:eastAsiaTheme="minorEastAsia"/>
               <w:noProof/>
+              <w:kern w:val="2"/>
+              <w:lang w:eastAsia="pl-PL"/>
+              <w14:ligatures w14:val="standardContextual"/>
             </w:rPr>
           </w:pPr>
           <w:r>
@@ -499,7 +503,7 @@
           <w:r>
             <w:fldChar w:fldCharType="separate"/>
           </w:r>
-          <w:hyperlink w:anchor="_Toc136435127" w:history="1">
+          <w:hyperlink w:anchor="_Toc138421450" w:history="1">
             <w:r>
               <w:rPr>
                 <w:rStyle w:val="Hipercze"/>
@@ -510,7 +514,11 @@
             </w:r>
             <w:r>
               <w:rPr>
+                <w:rFonts w:eastAsiaTheme="minorEastAsia"/>
                 <w:noProof/>
+                <w:kern w:val="2"/>
+                <w:lang w:eastAsia="pl-PL"/>
+                <w14:ligatures w14:val="standardContextual"/>
               </w:rPr>
               <w:tab/>
             </w:r>
@@ -541,7 +549,7 @@
                 <w:noProof/>
                 <w:webHidden/>
               </w:rPr>
-              <w:instrText xml:space="preserve"> PAGEREF _Toc136435127 \h </w:instrText>
+              <w:instrText xml:space="preserve"> PAGEREF _Toc138421450 \h </w:instrText>
             </w:r>
             <w:r>
               <w:rPr>
@@ -580,10 +588,14 @@
               <w:tab w:val="right" w:leader="dot" w:pos="9062"/>
             </w:tabs>
             <w:rPr>
+              <w:rFonts w:eastAsiaTheme="minorEastAsia"/>
               <w:noProof/>
+              <w:kern w:val="2"/>
+              <w:lang w:eastAsia="pl-PL"/>
+              <w14:ligatures w14:val="standardContextual"/>
             </w:rPr>
           </w:pPr>
-          <w:hyperlink w:anchor="_Toc136435128" w:history="1">
+          <w:hyperlink w:anchor="_Toc138421451" w:history="1">
             <w:r>
               <w:rPr>
                 <w:rStyle w:val="Hipercze"/>
@@ -594,7 +606,11 @@
             </w:r>
             <w:r>
               <w:rPr>
+                <w:rFonts w:eastAsiaTheme="minorEastAsia"/>
                 <w:noProof/>
+                <w:kern w:val="2"/>
+                <w:lang w:eastAsia="pl-PL"/>
+                <w14:ligatures w14:val="standardContextual"/>
               </w:rPr>
               <w:tab/>
             </w:r>
@@ -625,7 +641,7 @@
                 <w:noProof/>
                 <w:webHidden/>
               </w:rPr>
-              <w:instrText xml:space="preserve"> PAGEREF _Toc136435128 \h </w:instrText>
+              <w:instrText xml:space="preserve"> PAGEREF _Toc138421451 \h </w:instrText>
             </w:r>
             <w:r>
               <w:rPr>
@@ -664,10 +680,14 @@
               <w:tab w:val="right" w:leader="dot" w:pos="9062"/>
             </w:tabs>
             <w:rPr>
+              <w:rFonts w:eastAsiaTheme="minorEastAsia"/>
               <w:noProof/>
+              <w:kern w:val="2"/>
+              <w:lang w:eastAsia="pl-PL"/>
+              <w14:ligatures w14:val="standardContextual"/>
             </w:rPr>
           </w:pPr>
-          <w:hyperlink w:anchor="_Toc136435129" w:history="1">
+          <w:hyperlink w:anchor="_Toc138421452" w:history="1">
             <w:r>
               <w:rPr>
                 <w:rStyle w:val="Hipercze"/>
@@ -678,7 +698,11 @@
             </w:r>
             <w:r>
               <w:rPr>
+                <w:rFonts w:eastAsiaTheme="minorEastAsia"/>
                 <w:noProof/>
+                <w:kern w:val="2"/>
+                <w:lang w:eastAsia="pl-PL"/>
+                <w14:ligatures w14:val="standardContextual"/>
               </w:rPr>
               <w:tab/>
             </w:r>
@@ -709,7 +733,7 @@
                 <w:noProof/>
                 <w:webHidden/>
               </w:rPr>
-              <w:instrText xml:space="preserve"> PAGEREF _Toc136435129 \h </w:instrText>
+              <w:instrText xml:space="preserve"> PAGEREF _Toc138421452 \h </w:instrText>
             </w:r>
             <w:r>
               <w:rPr>
@@ -748,10 +772,14 @@
               <w:tab w:val="right" w:leader="dot" w:pos="9062"/>
             </w:tabs>
             <w:rPr>
+              <w:rFonts w:eastAsiaTheme="minorEastAsia"/>
               <w:noProof/>
+              <w:kern w:val="2"/>
+              <w:lang w:eastAsia="pl-PL"/>
+              <w14:ligatures w14:val="standardContextual"/>
             </w:rPr>
           </w:pPr>
-          <w:hyperlink w:anchor="_Toc136435130" w:history="1">
+          <w:hyperlink w:anchor="_Toc138421453" w:history="1">
             <w:r>
               <w:rPr>
                 <w:rStyle w:val="Hipercze"/>
@@ -761,7 +789,11 @@
             </w:r>
             <w:r>
               <w:rPr>
+                <w:rFonts w:eastAsiaTheme="minorEastAsia"/>
                 <w:noProof/>
+                <w:kern w:val="2"/>
+                <w:lang w:eastAsia="pl-PL"/>
+                <w14:ligatures w14:val="standardContextual"/>
               </w:rPr>
               <w:tab/>
             </w:r>
@@ -791,7 +823,7 @@
                 <w:noProof/>
                 <w:webHidden/>
               </w:rPr>
-              <w:instrText xml:space="preserve"> PAGEREF _Toc136435130 \h </w:instrText>
+              <w:instrText xml:space="preserve"> PAGEREF _Toc138421453 \h </w:instrText>
             </w:r>
             <w:r>
               <w:rPr>
@@ -830,10 +862,14 @@
               <w:tab w:val="right" w:leader="dot" w:pos="9062"/>
             </w:tabs>
             <w:rPr>
+              <w:rFonts w:eastAsiaTheme="minorEastAsia"/>
               <w:noProof/>
+              <w:kern w:val="2"/>
+              <w:lang w:eastAsia="pl-PL"/>
+              <w14:ligatures w14:val="standardContextual"/>
             </w:rPr>
           </w:pPr>
-          <w:hyperlink w:anchor="_Toc136435132" w:history="1">
+          <w:hyperlink w:anchor="_Toc138421455" w:history="1">
             <w:r>
               <w:rPr>
                 <w:rStyle w:val="Hipercze"/>
@@ -843,7 +879,11 @@
             </w:r>
             <w:r>
               <w:rPr>
+                <w:rFonts w:eastAsiaTheme="minorEastAsia"/>
                 <w:noProof/>
+                <w:kern w:val="2"/>
+                <w:lang w:eastAsia="pl-PL"/>
+                <w14:ligatures w14:val="standardContextual"/>
               </w:rPr>
               <w:tab/>
             </w:r>
@@ -852,7 +892,7 @@
                 <w:rStyle w:val="Hipercze"/>
                 <w:noProof/>
               </w:rPr>
-              <w:t>Nietrywialne zapytania</w:t>
+              <w:t>Opis programu</w:t>
             </w:r>
             <w:r>
               <w:rPr>
@@ -873,7 +913,7 @@
                 <w:noProof/>
                 <w:webHidden/>
               </w:rPr>
-              <w:instrText xml:space="preserve"> PAGEREF _Toc136435132 \h </w:instrText>
+              <w:instrText xml:space="preserve"> PAGEREF _Toc138421455 \h </w:instrText>
             </w:r>
             <w:r>
               <w:rPr>
@@ -912,10 +952,14 @@
               <w:tab w:val="right" w:leader="dot" w:pos="9062"/>
             </w:tabs>
             <w:rPr>
+              <w:rFonts w:eastAsiaTheme="minorEastAsia"/>
               <w:noProof/>
+              <w:kern w:val="2"/>
+              <w:lang w:eastAsia="pl-PL"/>
+              <w14:ligatures w14:val="standardContextual"/>
             </w:rPr>
           </w:pPr>
-          <w:hyperlink w:anchor="_Toc136435133" w:history="1">
+          <w:hyperlink w:anchor="_Toc138421456" w:history="1">
             <w:r>
               <w:rPr>
                 <w:rStyle w:val="Hipercze"/>
@@ -925,7 +969,281 @@
             </w:r>
             <w:r>
               <w:rPr>
+                <w:rFonts w:eastAsiaTheme="minorEastAsia"/>
                 <w:noProof/>
+                <w:kern w:val="2"/>
+                <w:lang w:eastAsia="pl-PL"/>
+                <w14:ligatures w14:val="standardContextual"/>
+              </w:rPr>
+              <w:tab/>
+            </w:r>
+            <w:r>
+              <w:rPr>
+                <w:rStyle w:val="Hipercze"/>
+                <w:noProof/>
+              </w:rPr>
+              <w:t>Opis węzłów</w:t>
+            </w:r>
+            <w:r>
+              <w:rPr>
+                <w:noProof/>
+                <w:webHidden/>
+              </w:rPr>
+              <w:tab/>
+            </w:r>
+            <w:r>
+              <w:rPr>
+                <w:noProof/>
+                <w:webHidden/>
+              </w:rPr>
+              <w:fldChar w:fldCharType="begin"/>
+            </w:r>
+            <w:r>
+              <w:rPr>
+                <w:noProof/>
+                <w:webHidden/>
+              </w:rPr>
+              <w:instrText xml:space="preserve"> PAGEREF _Toc138421456 \h </w:instrText>
+            </w:r>
+            <w:r>
+              <w:rPr>
+                <w:noProof/>
+                <w:webHidden/>
+              </w:rPr>
+            </w:r>
+            <w:r>
+              <w:rPr>
+                <w:noProof/>
+                <w:webHidden/>
+              </w:rPr>
+              <w:fldChar w:fldCharType="separate"/>
+            </w:r>
+            <w:r>
+              <w:rPr>
+                <w:noProof/>
+                <w:webHidden/>
+              </w:rPr>
+              <w:t>11</w:t>
+            </w:r>
+            <w:r>
+              <w:rPr>
+                <w:noProof/>
+                <w:webHidden/>
+              </w:rPr>
+              <w:fldChar w:fldCharType="end"/>
+            </w:r>
+          </w:hyperlink>
+        </w:p>
+        <w:p>
+          <w:pPr>
+            <w:pStyle w:val="Spistreci1"/>
+            <w:tabs>
+              <w:tab w:val="left" w:pos="440"/>
+              <w:tab w:val="right" w:leader="dot" w:pos="9062"/>
+            </w:tabs>
+            <w:rPr>
+              <w:rFonts w:eastAsiaTheme="minorEastAsia"/>
+              <w:noProof/>
+              <w:kern w:val="2"/>
+              <w:lang w:eastAsia="pl-PL"/>
+              <w14:ligatures w14:val="standardContextual"/>
+            </w:rPr>
+          </w:pPr>
+          <w:hyperlink w:anchor="_Toc138421457" w:history="1">
+            <w:r>
+              <w:rPr>
+                <w:rStyle w:val="Hipercze"/>
+                <w:noProof/>
+              </w:rPr>
+              <w:t>7.</w:t>
+            </w:r>
+            <w:r>
+              <w:rPr>
+                <w:rFonts w:eastAsiaTheme="minorEastAsia"/>
+                <w:noProof/>
+                <w:kern w:val="2"/>
+                <w:lang w:eastAsia="pl-PL"/>
+                <w14:ligatures w14:val="standardContextual"/>
+              </w:rPr>
+              <w:tab/>
+            </w:r>
+            <w:r>
+              <w:rPr>
+                <w:rStyle w:val="Hipercze"/>
+                <w:noProof/>
+              </w:rPr>
+              <w:t>Opis relacji</w:t>
+            </w:r>
+            <w:r>
+              <w:rPr>
+                <w:noProof/>
+                <w:webHidden/>
+              </w:rPr>
+              <w:tab/>
+            </w:r>
+            <w:r>
+              <w:rPr>
+                <w:noProof/>
+                <w:webHidden/>
+              </w:rPr>
+              <w:fldChar w:fldCharType="begin"/>
+            </w:r>
+            <w:r>
+              <w:rPr>
+                <w:noProof/>
+                <w:webHidden/>
+              </w:rPr>
+              <w:instrText xml:space="preserve"> PAGEREF _Toc138421457 \h </w:instrText>
+            </w:r>
+            <w:r>
+              <w:rPr>
+                <w:noProof/>
+                <w:webHidden/>
+              </w:rPr>
+            </w:r>
+            <w:r>
+              <w:rPr>
+                <w:noProof/>
+                <w:webHidden/>
+              </w:rPr>
+              <w:fldChar w:fldCharType="separate"/>
+            </w:r>
+            <w:r>
+              <w:rPr>
+                <w:noProof/>
+                <w:webHidden/>
+              </w:rPr>
+              <w:t>13</w:t>
+            </w:r>
+            <w:r>
+              <w:rPr>
+                <w:noProof/>
+                <w:webHidden/>
+              </w:rPr>
+              <w:fldChar w:fldCharType="end"/>
+            </w:r>
+          </w:hyperlink>
+        </w:p>
+        <w:p>
+          <w:pPr>
+            <w:pStyle w:val="Spistreci1"/>
+            <w:tabs>
+              <w:tab w:val="left" w:pos="440"/>
+              <w:tab w:val="right" w:leader="dot" w:pos="9062"/>
+            </w:tabs>
+            <w:rPr>
+              <w:rFonts w:eastAsiaTheme="minorEastAsia"/>
+              <w:noProof/>
+              <w:kern w:val="2"/>
+              <w:lang w:eastAsia="pl-PL"/>
+              <w14:ligatures w14:val="standardContextual"/>
+            </w:rPr>
+          </w:pPr>
+          <w:hyperlink w:anchor="_Toc138421458" w:history="1">
+            <w:r>
+              <w:rPr>
+                <w:rStyle w:val="Hipercze"/>
+                <w:noProof/>
+              </w:rPr>
+              <w:t>8.</w:t>
+            </w:r>
+            <w:r>
+              <w:rPr>
+                <w:rFonts w:eastAsiaTheme="minorEastAsia"/>
+                <w:noProof/>
+                <w:kern w:val="2"/>
+                <w:lang w:eastAsia="pl-PL"/>
+                <w14:ligatures w14:val="standardContextual"/>
+              </w:rPr>
+              <w:tab/>
+            </w:r>
+            <w:r>
+              <w:rPr>
+                <w:rStyle w:val="Hipercze"/>
+                <w:noProof/>
+              </w:rPr>
+              <w:t>Nietrywialne zapytania</w:t>
+            </w:r>
+            <w:r>
+              <w:rPr>
+                <w:noProof/>
+                <w:webHidden/>
+              </w:rPr>
+              <w:tab/>
+            </w:r>
+            <w:r>
+              <w:rPr>
+                <w:noProof/>
+                <w:webHidden/>
+              </w:rPr>
+              <w:fldChar w:fldCharType="begin"/>
+            </w:r>
+            <w:r>
+              <w:rPr>
+                <w:noProof/>
+                <w:webHidden/>
+              </w:rPr>
+              <w:instrText xml:space="preserve"> PAGEREF _Toc138421458 \h </w:instrText>
+            </w:r>
+            <w:r>
+              <w:rPr>
+                <w:noProof/>
+                <w:webHidden/>
+              </w:rPr>
+            </w:r>
+            <w:r>
+              <w:rPr>
+                <w:noProof/>
+                <w:webHidden/>
+              </w:rPr>
+              <w:fldChar w:fldCharType="separate"/>
+            </w:r>
+            <w:r>
+              <w:rPr>
+                <w:noProof/>
+                <w:webHidden/>
+              </w:rPr>
+              <w:t>14</w:t>
+            </w:r>
+            <w:r>
+              <w:rPr>
+                <w:noProof/>
+                <w:webHidden/>
+              </w:rPr>
+              <w:fldChar w:fldCharType="end"/>
+            </w:r>
+          </w:hyperlink>
+        </w:p>
+        <w:p>
+          <w:pPr>
+            <w:pStyle w:val="Spistreci1"/>
+            <w:tabs>
+              <w:tab w:val="left" w:pos="440"/>
+              <w:tab w:val="right" w:leader="dot" w:pos="9062"/>
+            </w:tabs>
+            <w:rPr>
+              <w:rFonts w:eastAsiaTheme="minorEastAsia"/>
+              <w:noProof/>
+              <w:kern w:val="2"/>
+              <w:lang w:eastAsia="pl-PL"/>
+              <w14:ligatures w14:val="standardContextual"/>
+            </w:rPr>
+          </w:pPr>
+          <w:hyperlink w:anchor="_Toc138421459" w:history="1">
+            <w:r>
+              <w:rPr>
+                <w:rStyle w:val="Hipercze"/>
+                <w:noProof/>
+              </w:rPr>
+              <w:t>9.</w:t>
+            </w:r>
+            <w:r>
+              <w:rPr>
+                <w:rFonts w:eastAsiaTheme="minorEastAsia"/>
+                <w:noProof/>
+                <w:kern w:val="2"/>
+                <w:lang w:eastAsia="pl-PL"/>
+                <w14:ligatures w14:val="standardContextual"/>
               </w:rPr>
               <w:tab/>
             </w:r>
@@ -955,7 +1273,7 @@
                 <w:noProof/>
                 <w:webHidden/>
               </w:rPr>
-              <w:instrText xml:space="preserve"> PAGEREF _Toc136435133 \h </w:instrText>
+              <w:instrText xml:space="preserve"> PAGEREF _Toc138421459 \h </w:instrText>
             </w:r>
             <w:r>
               <w:rPr>
@@ -975,7 +1293,7 @@
                 <w:noProof/>
                 <w:webHidden/>
               </w:rPr>
-              <w:t>9</w:t>
+              <w:t>19</w:t>
             </w:r>
             <w:r>
               <w:rPr>
@@ -990,24 +1308,32 @@
           <w:pPr>
             <w:pStyle w:val="Spistreci1"/>
             <w:tabs>
-              <w:tab w:val="left" w:pos="440"/>
+              <w:tab w:val="left" w:pos="660"/>
               <w:tab w:val="right" w:leader="dot" w:pos="9062"/>
             </w:tabs>
             <w:rPr>
+              <w:rFonts w:eastAsiaTheme="minorEastAsia"/>
               <w:noProof/>
+              <w:kern w:val="2"/>
+              <w:lang w:eastAsia="pl-PL"/>
+              <w14:ligatures w14:val="standardContextual"/>
             </w:rPr>
           </w:pPr>
-          <w:hyperlink w:anchor="_Toc136435134" w:history="1">
+          <w:hyperlink w:anchor="_Toc138421460" w:history="1">
             <w:r>
               <w:rPr>
                 <w:rStyle w:val="Hipercze"/>
                 <w:noProof/>
               </w:rPr>
-              <w:t>7.</w:t>
+              <w:t>10.</w:t>
             </w:r>
             <w:r>
               <w:rPr>
+                <w:rFonts w:eastAsiaTheme="minorEastAsia"/>
                 <w:noProof/>
+                <w:kern w:val="2"/>
+                <w:lang w:eastAsia="pl-PL"/>
+                <w14:ligatures w14:val="standardContextual"/>
               </w:rPr>
               <w:tab/>
             </w:r>
@@ -1037,7 +1363,7 @@
                 <w:noProof/>
                 <w:webHidden/>
               </w:rPr>
-              <w:instrText xml:space="preserve"> PAGEREF _Toc136435134 \h </w:instrText>
+              <w:instrText xml:space="preserve"> PAGEREF _Toc138421460 \h </w:instrText>
             </w:r>
             <w:r>
               <w:rPr>
@@ -1057,7 +1383,7 @@
                 <w:noProof/>
                 <w:webHidden/>
               </w:rPr>
-              <w:t>10</w:t>
+              <w:t>19</w:t>
             </w:r>
             <w:r>
               <w:rPr>
@@ -1072,24 +1398,32 @@
           <w:pPr>
             <w:pStyle w:val="Spistreci1"/>
             <w:tabs>
-              <w:tab w:val="left" w:pos="440"/>
+              <w:tab w:val="left" w:pos="660"/>
               <w:tab w:val="right" w:leader="dot" w:pos="9062"/>
             </w:tabs>
             <w:rPr>
+              <w:rFonts w:eastAsiaTheme="minorEastAsia"/>
               <w:noProof/>
+              <w:kern w:val="2"/>
+              <w:lang w:eastAsia="pl-PL"/>
+              <w14:ligatures w14:val="standardContextual"/>
             </w:rPr>
           </w:pPr>
-          <w:hyperlink w:anchor="_Toc136435135" w:history="1">
+          <w:hyperlink w:anchor="_Toc138421461" w:history="1">
             <w:r>
               <w:rPr>
                 <w:rStyle w:val="Hipercze"/>
                 <w:noProof/>
               </w:rPr>
-              <w:t>8.</w:t>
+              <w:t>11.</w:t>
             </w:r>
             <w:r>
               <w:rPr>
+                <w:rFonts w:eastAsiaTheme="minorEastAsia"/>
                 <w:noProof/>
+                <w:kern w:val="2"/>
+                <w:lang w:eastAsia="pl-PL"/>
+                <w14:ligatures w14:val="standardContextual"/>
               </w:rPr>
               <w:tab/>
             </w:r>
@@ -1119,7 +1453,7 @@
                 <w:noProof/>
                 <w:webHidden/>
               </w:rPr>
-              <w:instrText xml:space="preserve"> PAGEREF _Toc136435135 \h </w:instrText>
+              <w:instrText xml:space="preserve"> PAGEREF _Toc138421461 \h </w:instrText>
             </w:r>
             <w:r>
               <w:rPr>
@@ -1139,7 +1473,7 @@
                 <w:noProof/>
                 <w:webHidden/>
               </w:rPr>
-              <w:t>10</w:t>
+              <w:t>19</w:t>
             </w:r>
             <w:r>
               <w:rPr>
@@ -1174,7 +1508,7 @@
           <w:szCs w:val="32"/>
         </w:rPr>
       </w:pPr>
-      <w:bookmarkStart w:id="0" w:name="_Toc136435127"/>
+      <w:bookmarkStart w:id="0" w:name="_Toc138421450"/>
       <w:r>
         <w:rPr>
           <w:rFonts w:asciiTheme="minorHAnsi" w:hAnsiTheme="minorHAnsi" w:cstheme="minorHAnsi"/>
@@ -1290,7 +1624,7 @@
           <w:szCs w:val="32"/>
         </w:rPr>
       </w:pPr>
-      <w:bookmarkStart w:id="1" w:name="_Toc136435128"/>
+      <w:bookmarkStart w:id="1" w:name="_Toc138421451"/>
       <w:r>
         <w:rPr>
           <w:rFonts w:asciiTheme="minorHAnsi" w:hAnsiTheme="minorHAnsi" w:cstheme="minorHAnsi"/>
@@ -1347,7 +1681,7 @@
           <w:szCs w:val="32"/>
         </w:rPr>
       </w:pPr>
-      <w:bookmarkStart w:id="2" w:name="_Toc136435129"/>
+      <w:bookmarkStart w:id="2" w:name="_Toc138421452"/>
       <w:r>
         <w:rPr>
           <w:rFonts w:asciiTheme="minorHAnsi" w:hAnsiTheme="minorHAnsi" w:cstheme="minorHAnsi"/>
@@ -1450,7 +1784,7 @@
           <w:szCs w:val="32"/>
         </w:rPr>
       </w:pPr>
-      <w:bookmarkStart w:id="3" w:name="_Toc136435130"/>
+      <w:bookmarkStart w:id="3" w:name="_Toc138421453"/>
       <w:r>
         <w:rPr>
           <w:rFonts w:asciiTheme="minorHAnsi" w:hAnsiTheme="minorHAnsi"/>
@@ -1472,6 +1806,7 @@
           <w:szCs w:val="32"/>
         </w:rPr>
       </w:pPr>
+      <w:bookmarkStart w:id="4" w:name="_Toc138421454"/>
       <w:r>
         <w:rPr>
           <w:noProof/>
@@ -1525,6 +1860,7 @@
           </wp:inline>
         </w:drawing>
       </w:r>
+      <w:bookmarkEnd w:id="4"/>
     </w:p>
     <w:p/>
     <w:p>
@@ -1745,7 +2081,23 @@
           <w:sz w:val="28"/>
           <w:szCs w:val="28"/>
         </w:rPr>
-        <w:t xml:space="preserve">Relacja "nalezy": Relacja pomiędzy węzłem reprezentującym klub (Klub) a węzłem reprezentującym kraj (Kraj). Ta relacja wskazuje, że klub należy do </w:t>
+        <w:t>Relacja "</w:t>
+      </w:r>
+      <w:proofErr w:type="spellStart"/>
+      <w:r>
+        <w:rPr>
+          <w:sz w:val="28"/>
+          <w:szCs w:val="28"/>
+        </w:rPr>
+        <w:t>nalezy</w:t>
+      </w:r>
+      <w:proofErr w:type="spellEnd"/>
+      <w:r>
+        <w:rPr>
+          <w:sz w:val="28"/>
+          <w:szCs w:val="28"/>
+        </w:rPr>
+        <w:t xml:space="preserve">": Relacja pomiędzy węzłem reprezentującym klub (Klub) a węzłem reprezentującym kraj (Kraj). Ta relacja wskazuje, że klub należy do </w:t>
       </w:r>
       <w:r>
         <w:rPr>
@@ -1775,7 +2127,23 @@
           <w:sz w:val="28"/>
           <w:szCs w:val="28"/>
         </w:rPr>
-        <w:t>Relacja "nalezy": Relacja pomiędzy węzłem reprezentującym stadion (Stadion) a węzłem reprezentującym klub (Klub). Ta relacja wskazuje, że stadion należy do określonego klubu.</w:t>
+        <w:t>Relacja "</w:t>
+      </w:r>
+      <w:proofErr w:type="spellStart"/>
+      <w:r>
+        <w:rPr>
+          <w:sz w:val="28"/>
+          <w:szCs w:val="28"/>
+        </w:rPr>
+        <w:t>nalezy</w:t>
+      </w:r>
+      <w:proofErr w:type="spellEnd"/>
+      <w:r>
+        <w:rPr>
+          <w:sz w:val="28"/>
+          <w:szCs w:val="28"/>
+        </w:rPr>
+        <w:t>": Relacja pomiędzy węzłem reprezentującym stadion (Stadion) a węzłem reprezentującym klub (Klub). Ta relacja wskazuje, że stadion należy do określonego klubu.</w:t>
       </w:r>
     </w:p>
     <w:p>
@@ -1861,7 +2229,39 @@
           <w:sz w:val="28"/>
           <w:szCs w:val="28"/>
         </w:rPr>
-        <w:t>Relacja "kontrakt": Relacja pomiędzy węzłem reprezentującym zawodnika (Zawodnik) lub trenera (Trener) a węzłem reprezentującym klub (Klub). Ta relacja opisuje fakt, że zawodnik lub trener ma kontrakt z danym klubem. Posiada atrybuty "od_kiedy" i "do_kiedy", które określają daty rozpoczęcia i zakończenia kontraktu.</w:t>
+        <w:t>Relacja "kontrakt": Relacja pomiędzy węzłem reprezentującym zawodnika (Zawodnik) lub trenera (Trener) a węzłem reprezentującym klub (Klub). Ta relacja opisuje fakt, że zawodnik lub trener ma kontrakt z danym klubem. Posiada atrybuty "</w:t>
+      </w:r>
+      <w:proofErr w:type="spellStart"/>
+      <w:r>
+        <w:rPr>
+          <w:sz w:val="28"/>
+          <w:szCs w:val="28"/>
+        </w:rPr>
+        <w:t>od_kiedy</w:t>
+      </w:r>
+      <w:proofErr w:type="spellEnd"/>
+      <w:r>
+        <w:rPr>
+          <w:sz w:val="28"/>
+          <w:szCs w:val="28"/>
+        </w:rPr>
+        <w:t>" i "</w:t>
+      </w:r>
+      <w:proofErr w:type="spellStart"/>
+      <w:r>
+        <w:rPr>
+          <w:sz w:val="28"/>
+          <w:szCs w:val="28"/>
+        </w:rPr>
+        <w:t>do_kiedy</w:t>
+      </w:r>
+      <w:proofErr w:type="spellEnd"/>
+      <w:r>
+        <w:rPr>
+          <w:sz w:val="28"/>
+          <w:szCs w:val="28"/>
+        </w:rPr>
+        <w:t>", które określają daty rozpoczęcia i zakończenia kontraktu.</w:t>
       </w:r>
       <w:r>
         <w:rPr>
@@ -1870,14 +2270,6 @@
         </w:rPr>
         <w:t xml:space="preserve"> Dodatkowo zawodnik ma wpisaną atrybut „wartość”.</w:t>
       </w:r>
-    </w:p>
-    <w:p>
-      <w:pPr>
-        <w:rPr>
-          <w:sz w:val="28"/>
-          <w:szCs w:val="28"/>
-        </w:rPr>
-      </w:pPr>
     </w:p>
     <w:p>
       <w:pPr>
@@ -1892,6 +2284,7 @@
           <w:szCs w:val="32"/>
         </w:rPr>
       </w:pPr>
+      <w:bookmarkStart w:id="5" w:name="_Toc138421455"/>
       <w:r>
         <w:rPr>
           <w:rFonts w:asciiTheme="minorHAnsi" w:hAnsiTheme="minorHAnsi"/>
@@ -1900,14 +2293,1647 @@
         </w:rPr>
         <w:t>Opis programu</w:t>
       </w:r>
-    </w:p>
-    <w:p>
-      <w:pPr>
-        <w:rPr>
-          <w:sz w:val="28"/>
-          <w:szCs w:val="28"/>
-        </w:rPr>
-      </w:pPr>
+      <w:bookmarkEnd w:id="5"/>
+    </w:p>
+    <w:p/>
+    <w:p>
+      <w:pPr>
+        <w:pStyle w:val="Akapitzlist"/>
+        <w:numPr>
+          <w:ilvl w:val="0"/>
+          <w:numId w:val="37"/>
+        </w:numPr>
+        <w:rPr>
+          <w:sz w:val="28"/>
+          <w:szCs w:val="28"/>
+          <w:lang w:eastAsia="pl-PL"/>
+        </w:rPr>
+      </w:pPr>
+      <w:r>
+        <w:rPr>
+          <w:sz w:val="28"/>
+          <w:szCs w:val="28"/>
+          <w:lang w:eastAsia="pl-PL"/>
+        </w:rPr>
+        <w:t>Importowanie potrzebnych bibliotek:</w:t>
+      </w:r>
+    </w:p>
+    <w:p>
+      <w:pPr>
+        <w:pStyle w:val="Akapitzlist"/>
+        <w:rPr>
+          <w:sz w:val="28"/>
+          <w:szCs w:val="28"/>
+          <w:lang w:eastAsia="pl-PL"/>
+        </w:rPr>
+      </w:pPr>
+      <w:r>
+        <w:rPr>
+          <w:noProof/>
+          <w:sz w:val="28"/>
+          <w:szCs w:val="28"/>
+        </w:rPr>
+        <w:drawing>
+          <wp:inline distT="0" distB="0" distL="0" distR="0" wp14:anchorId="59CC468C" wp14:editId="0CBB57AF">
+            <wp:extent cx="2457793" cy="590632"/>
+            <wp:effectExtent l="0" t="0" r="0" b="0"/>
+            <wp:docPr id="1791434751" name="Obraz 1" descr="Obraz zawierający tekst, Czcionka, zrzut ekranu&#10;&#10;Opis wygenerowany automatycznie"/>
+            <wp:cNvGraphicFramePr>
+              <a:graphicFrameLocks xmlns:a="http://schemas.openxmlformats.org/drawingml/2006/main" noChangeAspect="1"/>
+            </wp:cNvGraphicFramePr>
+            <a:graphic xmlns:a="http://schemas.openxmlformats.org/drawingml/2006/main">
+              <a:graphicData uri="http://schemas.openxmlformats.org/drawingml/2006/picture">
+                <pic:pic xmlns:pic="http://schemas.openxmlformats.org/drawingml/2006/picture">
+                  <pic:nvPicPr>
+                    <pic:cNvPr id="1791434751" name="Obraz 1" descr="Obraz zawierający tekst, Czcionka, zrzut ekranu&#10;&#10;Opis wygenerowany automatycznie"/>
+                    <pic:cNvPicPr/>
+                  </pic:nvPicPr>
+                  <pic:blipFill>
+                    <a:blip r:embed="rId13"/>
+                    <a:stretch>
+                      <a:fillRect/>
+                    </a:stretch>
+                  </pic:blipFill>
+                  <pic:spPr>
+                    <a:xfrm>
+                      <a:off x="0" y="0"/>
+                      <a:ext cx="2457793" cy="590632"/>
+                    </a:xfrm>
+                    <a:prstGeom prst="rect">
+                      <a:avLst/>
+                    </a:prstGeom>
+                  </pic:spPr>
+                </pic:pic>
+              </a:graphicData>
+            </a:graphic>
+          </wp:inline>
+        </w:drawing>
+      </w:r>
+    </w:p>
+    <w:p>
+      <w:pPr>
+        <w:rPr>
+          <w:sz w:val="28"/>
+          <w:szCs w:val="28"/>
+        </w:rPr>
+      </w:pPr>
+      <w:r>
+        <w:rPr>
+          <w:sz w:val="28"/>
+          <w:szCs w:val="28"/>
+        </w:rPr>
+        <w:t xml:space="preserve">Ten fragment importuje wymagane biblioteki. </w:t>
+      </w:r>
+      <w:proofErr w:type="spellStart"/>
+      <w:r>
+        <w:rPr>
+          <w:sz w:val="28"/>
+          <w:szCs w:val="28"/>
+        </w:rPr>
+        <w:t>requests</w:t>
+      </w:r>
+      <w:proofErr w:type="spellEnd"/>
+      <w:r>
+        <w:rPr>
+          <w:sz w:val="28"/>
+          <w:szCs w:val="28"/>
+        </w:rPr>
+        <w:t xml:space="preserve"> jest używane do wysyłania zapytań HTTP, </w:t>
+      </w:r>
+      <w:proofErr w:type="spellStart"/>
+      <w:r>
+        <w:rPr>
+          <w:sz w:val="28"/>
+          <w:szCs w:val="28"/>
+        </w:rPr>
+        <w:t>BeautifulSoup</w:t>
+      </w:r>
+      <w:proofErr w:type="spellEnd"/>
+      <w:r>
+        <w:rPr>
+          <w:sz w:val="28"/>
+          <w:szCs w:val="28"/>
+        </w:rPr>
+        <w:t xml:space="preserve"> do przetwarzania HTML, a </w:t>
+      </w:r>
+      <w:proofErr w:type="spellStart"/>
+      <w:r>
+        <w:rPr>
+          <w:sz w:val="28"/>
+          <w:szCs w:val="28"/>
+        </w:rPr>
+        <w:t>GraphDatabase</w:t>
+      </w:r>
+      <w:proofErr w:type="spellEnd"/>
+      <w:r>
+        <w:rPr>
+          <w:sz w:val="28"/>
+          <w:szCs w:val="28"/>
+        </w:rPr>
+        <w:t xml:space="preserve"> z pakietu neo4j do komunikacji z bazą danych neo4j.</w:t>
+      </w:r>
+    </w:p>
+    <w:p>
+      <w:pPr>
+        <w:rPr>
+          <w:sz w:val="28"/>
+          <w:szCs w:val="28"/>
+        </w:rPr>
+      </w:pPr>
+    </w:p>
+    <w:p>
+      <w:pPr>
+        <w:pStyle w:val="Akapitzlist"/>
+        <w:numPr>
+          <w:ilvl w:val="0"/>
+          <w:numId w:val="37"/>
+        </w:numPr>
+        <w:rPr>
+          <w:sz w:val="28"/>
+          <w:szCs w:val="28"/>
+          <w:lang w:eastAsia="pl-PL"/>
+        </w:rPr>
+      </w:pPr>
+      <w:r>
+        <w:rPr>
+          <w:sz w:val="28"/>
+          <w:szCs w:val="28"/>
+          <w:lang w:eastAsia="pl-PL"/>
+        </w:rPr>
+        <w:t>Ustawienie połączenia z bazą danych:</w:t>
+      </w:r>
+    </w:p>
+    <w:p>
+      <w:pPr>
+        <w:pStyle w:val="Akapitzlist"/>
+        <w:rPr>
+          <w:sz w:val="28"/>
+          <w:szCs w:val="28"/>
+          <w:lang w:eastAsia="pl-PL"/>
+        </w:rPr>
+      </w:pPr>
+      <w:r>
+        <w:rPr>
+          <w:noProof/>
+          <w:sz w:val="28"/>
+          <w:szCs w:val="28"/>
+          <w:lang w:eastAsia="pl-PL"/>
+        </w:rPr>
+        <w:drawing>
+          <wp:inline distT="0" distB="0" distL="0" distR="0" wp14:anchorId="296F846B" wp14:editId="3637B405">
+            <wp:extent cx="4706007" cy="1267002"/>
+            <wp:effectExtent l="0" t="0" r="0" b="9525"/>
+            <wp:docPr id="461343395" name="Obraz 1" descr="Obraz zawierający tekst, zrzut ekranu, Czcionka&#10;&#10;Opis wygenerowany automatycznie"/>
+            <wp:cNvGraphicFramePr>
+              <a:graphicFrameLocks xmlns:a="http://schemas.openxmlformats.org/drawingml/2006/main" noChangeAspect="1"/>
+            </wp:cNvGraphicFramePr>
+            <a:graphic xmlns:a="http://schemas.openxmlformats.org/drawingml/2006/main">
+              <a:graphicData uri="http://schemas.openxmlformats.org/drawingml/2006/picture">
+                <pic:pic xmlns:pic="http://schemas.openxmlformats.org/drawingml/2006/picture">
+                  <pic:nvPicPr>
+                    <pic:cNvPr id="461343395" name="Obraz 1" descr="Obraz zawierający tekst, zrzut ekranu, Czcionka&#10;&#10;Opis wygenerowany automatycznie"/>
+                    <pic:cNvPicPr/>
+                  </pic:nvPicPr>
+                  <pic:blipFill>
+                    <a:blip r:embed="rId14"/>
+                    <a:stretch>
+                      <a:fillRect/>
+                    </a:stretch>
+                  </pic:blipFill>
+                  <pic:spPr>
+                    <a:xfrm>
+                      <a:off x="0" y="0"/>
+                      <a:ext cx="4706007" cy="1267002"/>
+                    </a:xfrm>
+                    <a:prstGeom prst="rect">
+                      <a:avLst/>
+                    </a:prstGeom>
+                  </pic:spPr>
+                </pic:pic>
+              </a:graphicData>
+            </a:graphic>
+          </wp:inline>
+        </w:drawing>
+      </w:r>
+    </w:p>
+    <w:p>
+      <w:pPr>
+        <w:rPr>
+          <w:sz w:val="28"/>
+          <w:szCs w:val="28"/>
+        </w:rPr>
+      </w:pPr>
+      <w:r>
+        <w:rPr>
+          <w:sz w:val="28"/>
+          <w:szCs w:val="28"/>
+        </w:rPr>
+        <w:t xml:space="preserve">Tutaj </w:t>
+      </w:r>
+      <w:r>
+        <w:rPr>
+          <w:sz w:val="28"/>
+          <w:szCs w:val="28"/>
+        </w:rPr>
+        <w:t>ustawione są</w:t>
+      </w:r>
+      <w:r>
+        <w:rPr>
+          <w:sz w:val="28"/>
+          <w:szCs w:val="28"/>
+        </w:rPr>
+        <w:t xml:space="preserve"> połączenie do bazy danych neo4j za pomocą danych uwierzytelniających. </w:t>
+      </w:r>
+      <w:r>
+        <w:rPr>
+          <w:sz w:val="28"/>
+          <w:szCs w:val="28"/>
+        </w:rPr>
+        <w:t>Stworzon</w:t>
+      </w:r>
+      <w:r>
+        <w:rPr>
+          <w:sz w:val="28"/>
+          <w:szCs w:val="28"/>
+        </w:rPr>
+        <w:t>o</w:t>
+      </w:r>
+      <w:r>
+        <w:rPr>
+          <w:sz w:val="28"/>
+          <w:szCs w:val="28"/>
+        </w:rPr>
+        <w:t xml:space="preserve"> również plik '</w:t>
+      </w:r>
+      <w:proofErr w:type="spellStart"/>
+      <w:r>
+        <w:rPr>
+          <w:sz w:val="28"/>
+          <w:szCs w:val="28"/>
+        </w:rPr>
+        <w:t>database.cypher</w:t>
+      </w:r>
+      <w:proofErr w:type="spellEnd"/>
+      <w:r>
+        <w:rPr>
+          <w:sz w:val="28"/>
+          <w:szCs w:val="28"/>
+        </w:rPr>
+        <w:t xml:space="preserve">', do którego </w:t>
+      </w:r>
+      <w:r>
+        <w:rPr>
+          <w:sz w:val="28"/>
+          <w:szCs w:val="28"/>
+        </w:rPr>
+        <w:lastRenderedPageBreak/>
+        <w:t xml:space="preserve">zapisujesz zapytania </w:t>
+      </w:r>
+      <w:proofErr w:type="spellStart"/>
+      <w:r>
+        <w:rPr>
+          <w:sz w:val="28"/>
+          <w:szCs w:val="28"/>
+        </w:rPr>
+        <w:t>cypher</w:t>
+      </w:r>
+      <w:proofErr w:type="spellEnd"/>
+      <w:r>
+        <w:rPr>
+          <w:sz w:val="28"/>
+          <w:szCs w:val="28"/>
+        </w:rPr>
+        <w:t>.</w:t>
+      </w:r>
+      <w:r>
+        <w:rPr>
+          <w:sz w:val="28"/>
+          <w:szCs w:val="28"/>
+        </w:rPr>
+        <w:t xml:space="preserve"> Oraz są utworzone </w:t>
+      </w:r>
+      <w:r>
+        <w:rPr>
+          <w:sz w:val="28"/>
+          <w:szCs w:val="28"/>
+        </w:rPr>
+        <w:t xml:space="preserve">zmienne </w:t>
+      </w:r>
+      <w:proofErr w:type="spellStart"/>
+      <w:r>
+        <w:rPr>
+          <w:sz w:val="28"/>
+          <w:szCs w:val="28"/>
+        </w:rPr>
+        <w:t>domain</w:t>
+      </w:r>
+      <w:proofErr w:type="spellEnd"/>
+      <w:r>
+        <w:rPr>
+          <w:sz w:val="28"/>
+          <w:szCs w:val="28"/>
+        </w:rPr>
+        <w:t xml:space="preserve"> do strony </w:t>
+      </w:r>
+      <w:hyperlink r:id="rId15" w:history="1">
+        <w:r>
+          <w:rPr>
+            <w:rStyle w:val="Hipercze"/>
+            <w:sz w:val="28"/>
+            <w:szCs w:val="28"/>
+          </w:rPr>
+          <w:t>https://www.transfermarkt.pl</w:t>
+        </w:r>
+      </w:hyperlink>
+      <w:r>
+        <w:rPr>
+          <w:sz w:val="28"/>
+          <w:szCs w:val="28"/>
+        </w:rPr>
+        <w:t>.</w:t>
+      </w:r>
+    </w:p>
+    <w:p>
+      <w:pPr>
+        <w:rPr>
+          <w:sz w:val="28"/>
+          <w:szCs w:val="28"/>
+        </w:rPr>
+      </w:pPr>
+    </w:p>
+    <w:p>
+      <w:pPr>
+        <w:pStyle w:val="Akapitzlist"/>
+        <w:numPr>
+          <w:ilvl w:val="0"/>
+          <w:numId w:val="37"/>
+        </w:numPr>
+        <w:rPr>
+          <w:sz w:val="28"/>
+          <w:szCs w:val="28"/>
+          <w:lang w:eastAsia="pl-PL"/>
+        </w:rPr>
+      </w:pPr>
+      <w:r>
+        <w:rPr>
+          <w:sz w:val="28"/>
+          <w:szCs w:val="28"/>
+          <w:lang w:eastAsia="pl-PL"/>
+        </w:rPr>
+        <w:t>Funkcje dodające dane do bazy danych</w:t>
+      </w:r>
+      <w:r>
+        <w:rPr>
+          <w:sz w:val="28"/>
+          <w:szCs w:val="28"/>
+          <w:lang w:eastAsia="pl-PL"/>
+        </w:rPr>
+        <w:t>:</w:t>
+      </w:r>
+    </w:p>
+    <w:p>
+      <w:pPr>
+        <w:pStyle w:val="Akapitzlist"/>
+        <w:rPr>
+          <w:sz w:val="28"/>
+          <w:szCs w:val="28"/>
+          <w:lang w:eastAsia="pl-PL"/>
+        </w:rPr>
+      </w:pPr>
+      <w:r>
+        <w:rPr>
+          <w:noProof/>
+          <w:sz w:val="28"/>
+          <w:szCs w:val="28"/>
+          <w:lang w:eastAsia="pl-PL"/>
+        </w:rPr>
+        <w:drawing>
+          <wp:inline distT="0" distB="0" distL="0" distR="0" wp14:anchorId="0DCE041B" wp14:editId="3C0FA473">
+            <wp:extent cx="5760720" cy="4161790"/>
+            <wp:effectExtent l="0" t="0" r="0" b="0"/>
+            <wp:docPr id="1784485930" name="Obraz 1" descr="Obraz zawierający tekst, zrzut ekranu, Czcionka&#10;&#10;Opis wygenerowany automatycznie"/>
+            <wp:cNvGraphicFramePr>
+              <a:graphicFrameLocks xmlns:a="http://schemas.openxmlformats.org/drawingml/2006/main" noChangeAspect="1"/>
+            </wp:cNvGraphicFramePr>
+            <a:graphic xmlns:a="http://schemas.openxmlformats.org/drawingml/2006/main">
+              <a:graphicData uri="http://schemas.openxmlformats.org/drawingml/2006/picture">
+                <pic:pic xmlns:pic="http://schemas.openxmlformats.org/drawingml/2006/picture">
+                  <pic:nvPicPr>
+                    <pic:cNvPr id="1784485930" name="Obraz 1" descr="Obraz zawierający tekst, zrzut ekranu, Czcionka&#10;&#10;Opis wygenerowany automatycznie"/>
+                    <pic:cNvPicPr/>
+                  </pic:nvPicPr>
+                  <pic:blipFill>
+                    <a:blip r:embed="rId16"/>
+                    <a:stretch>
+                      <a:fillRect/>
+                    </a:stretch>
+                  </pic:blipFill>
+                  <pic:spPr>
+                    <a:xfrm>
+                      <a:off x="0" y="0"/>
+                      <a:ext cx="5760720" cy="4161790"/>
+                    </a:xfrm>
+                    <a:prstGeom prst="rect">
+                      <a:avLst/>
+                    </a:prstGeom>
+                  </pic:spPr>
+                </pic:pic>
+              </a:graphicData>
+            </a:graphic>
+          </wp:inline>
+        </w:drawing>
+      </w:r>
+    </w:p>
+    <w:p>
+      <w:pPr>
+        <w:pStyle w:val="Akapitzlist"/>
+        <w:rPr>
+          <w:sz w:val="28"/>
+          <w:szCs w:val="28"/>
+          <w:lang w:eastAsia="pl-PL"/>
+        </w:rPr>
+      </w:pPr>
+      <w:r>
+        <w:rPr>
+          <w:noProof/>
+          <w:sz w:val="28"/>
+          <w:szCs w:val="28"/>
+          <w:lang w:eastAsia="pl-PL"/>
+        </w:rPr>
+        <w:drawing>
+          <wp:inline distT="0" distB="0" distL="0" distR="0" wp14:anchorId="738BCD58" wp14:editId="16D783C0">
+            <wp:extent cx="5760720" cy="3171825"/>
+            <wp:effectExtent l="0" t="0" r="0" b="9525"/>
+            <wp:docPr id="779244722" name="Obraz 1" descr="Obraz zawierający tekst, zrzut ekranu, Czcionka&#10;&#10;Opis wygenerowany automatycznie"/>
+            <wp:cNvGraphicFramePr>
+              <a:graphicFrameLocks xmlns:a="http://schemas.openxmlformats.org/drawingml/2006/main" noChangeAspect="1"/>
+            </wp:cNvGraphicFramePr>
+            <a:graphic xmlns:a="http://schemas.openxmlformats.org/drawingml/2006/main">
+              <a:graphicData uri="http://schemas.openxmlformats.org/drawingml/2006/picture">
+                <pic:pic xmlns:pic="http://schemas.openxmlformats.org/drawingml/2006/picture">
+                  <pic:nvPicPr>
+                    <pic:cNvPr id="779244722" name="Obraz 1" descr="Obraz zawierający tekst, zrzut ekranu, Czcionka&#10;&#10;Opis wygenerowany automatycznie"/>
+                    <pic:cNvPicPr/>
+                  </pic:nvPicPr>
+                  <pic:blipFill>
+                    <a:blip r:embed="rId17"/>
+                    <a:stretch>
+                      <a:fillRect/>
+                    </a:stretch>
+                  </pic:blipFill>
+                  <pic:spPr>
+                    <a:xfrm>
+                      <a:off x="0" y="0"/>
+                      <a:ext cx="5760720" cy="3171825"/>
+                    </a:xfrm>
+                    <a:prstGeom prst="rect">
+                      <a:avLst/>
+                    </a:prstGeom>
+                  </pic:spPr>
+                </pic:pic>
+              </a:graphicData>
+            </a:graphic>
+          </wp:inline>
+        </w:drawing>
+      </w:r>
+    </w:p>
+    <w:p>
+      <w:pPr>
+        <w:rPr>
+          <w:sz w:val="28"/>
+          <w:szCs w:val="28"/>
+        </w:rPr>
+      </w:pPr>
+      <w:r>
+        <w:rPr>
+          <w:sz w:val="28"/>
+          <w:szCs w:val="28"/>
+        </w:rPr>
+        <w:lastRenderedPageBreak/>
+        <w:t xml:space="preserve">Funkcje takie jak </w:t>
+      </w:r>
+      <w:r>
+        <w:rPr>
+          <w:sz w:val="28"/>
+          <w:szCs w:val="28"/>
+        </w:rPr>
+        <w:t>„</w:t>
+      </w:r>
+      <w:proofErr w:type="spellStart"/>
+      <w:r>
+        <w:rPr>
+          <w:sz w:val="28"/>
+          <w:szCs w:val="28"/>
+        </w:rPr>
+        <w:t>add_dataCountry</w:t>
+      </w:r>
+      <w:proofErr w:type="spellEnd"/>
+      <w:r>
+        <w:rPr>
+          <w:sz w:val="28"/>
+          <w:szCs w:val="28"/>
+        </w:rPr>
+        <w:t>”</w:t>
+      </w:r>
+      <w:r>
+        <w:rPr>
+          <w:sz w:val="28"/>
+          <w:szCs w:val="28"/>
+        </w:rPr>
+        <w:t xml:space="preserve">, </w:t>
+      </w:r>
+      <w:r>
+        <w:rPr>
+          <w:sz w:val="28"/>
+          <w:szCs w:val="28"/>
+        </w:rPr>
+        <w:t>„</w:t>
+      </w:r>
+      <w:proofErr w:type="spellStart"/>
+      <w:r>
+        <w:rPr>
+          <w:sz w:val="28"/>
+          <w:szCs w:val="28"/>
+        </w:rPr>
+        <w:t>add_dataPlayer</w:t>
+      </w:r>
+      <w:proofErr w:type="spellEnd"/>
+      <w:r>
+        <w:rPr>
+          <w:sz w:val="28"/>
+          <w:szCs w:val="28"/>
+        </w:rPr>
+        <w:t>”</w:t>
+      </w:r>
+      <w:r>
+        <w:rPr>
+          <w:sz w:val="28"/>
+          <w:szCs w:val="28"/>
+        </w:rPr>
+        <w:t xml:space="preserve">, </w:t>
+      </w:r>
+      <w:r>
+        <w:rPr>
+          <w:sz w:val="28"/>
+          <w:szCs w:val="28"/>
+        </w:rPr>
+        <w:t>„</w:t>
+      </w:r>
+      <w:proofErr w:type="spellStart"/>
+      <w:r>
+        <w:rPr>
+          <w:sz w:val="28"/>
+          <w:szCs w:val="28"/>
+        </w:rPr>
+        <w:t>add_dataCouch</w:t>
+      </w:r>
+      <w:proofErr w:type="spellEnd"/>
+      <w:r>
+        <w:rPr>
+          <w:sz w:val="28"/>
+          <w:szCs w:val="28"/>
+        </w:rPr>
+        <w:t>”</w:t>
+      </w:r>
+      <w:r>
+        <w:rPr>
+          <w:sz w:val="28"/>
+          <w:szCs w:val="28"/>
+        </w:rPr>
+        <w:t xml:space="preserve">, </w:t>
+      </w:r>
+      <w:r>
+        <w:rPr>
+          <w:sz w:val="28"/>
+          <w:szCs w:val="28"/>
+        </w:rPr>
+        <w:t>„</w:t>
+      </w:r>
+      <w:proofErr w:type="spellStart"/>
+      <w:r>
+        <w:rPr>
+          <w:sz w:val="28"/>
+          <w:szCs w:val="28"/>
+        </w:rPr>
+        <w:t>add_dataStadium</w:t>
+      </w:r>
+      <w:proofErr w:type="spellEnd"/>
+      <w:r>
+        <w:rPr>
+          <w:sz w:val="28"/>
+          <w:szCs w:val="28"/>
+        </w:rPr>
+        <w:t>”</w:t>
+      </w:r>
+      <w:r>
+        <w:rPr>
+          <w:sz w:val="28"/>
+          <w:szCs w:val="28"/>
+        </w:rPr>
+        <w:t xml:space="preserve">, </w:t>
+      </w:r>
+      <w:r>
+        <w:rPr>
+          <w:sz w:val="28"/>
+          <w:szCs w:val="28"/>
+        </w:rPr>
+        <w:t>„</w:t>
+      </w:r>
+      <w:proofErr w:type="spellStart"/>
+      <w:r>
+        <w:rPr>
+          <w:sz w:val="28"/>
+          <w:szCs w:val="28"/>
+        </w:rPr>
+        <w:t>add_dataClub</w:t>
+      </w:r>
+      <w:proofErr w:type="spellEnd"/>
+      <w:r>
+        <w:rPr>
+          <w:sz w:val="28"/>
+          <w:szCs w:val="28"/>
+        </w:rPr>
+        <w:t>”</w:t>
+      </w:r>
+      <w:r>
+        <w:rPr>
+          <w:sz w:val="28"/>
+          <w:szCs w:val="28"/>
+        </w:rPr>
+        <w:t xml:space="preserve">, </w:t>
+      </w:r>
+      <w:r>
+        <w:rPr>
+          <w:sz w:val="28"/>
+          <w:szCs w:val="28"/>
+        </w:rPr>
+        <w:t>„</w:t>
+      </w:r>
+      <w:proofErr w:type="spellStart"/>
+      <w:r>
+        <w:rPr>
+          <w:sz w:val="28"/>
+          <w:szCs w:val="28"/>
+        </w:rPr>
+        <w:t>add_dataTrophist</w:t>
+      </w:r>
+      <w:proofErr w:type="spellEnd"/>
+      <w:r>
+        <w:rPr>
+          <w:sz w:val="28"/>
+          <w:szCs w:val="28"/>
+        </w:rPr>
+        <w:t>”</w:t>
+      </w:r>
+      <w:r>
+        <w:rPr>
+          <w:sz w:val="28"/>
+          <w:szCs w:val="28"/>
+        </w:rPr>
+        <w:t xml:space="preserve"> są odpowiedzialne za tworzenie odpowiednich węzłów i relacji w bazie danych neo4j. Każda z nich przyjmuje różne parametry związane z krajem, zawodnikiem, trenerem, stadionem, klubem i trofeami, które następnie dodaje do bazy danych.</w:t>
+      </w:r>
+    </w:p>
+    <w:p>
+      <w:pPr>
+        <w:pStyle w:val="Akapitzlist"/>
+        <w:rPr>
+          <w:sz w:val="28"/>
+          <w:szCs w:val="28"/>
+          <w:lang w:eastAsia="pl-PL"/>
+        </w:rPr>
+      </w:pPr>
+    </w:p>
+    <w:p>
+      <w:pPr>
+        <w:pStyle w:val="Akapitzlist"/>
+        <w:numPr>
+          <w:ilvl w:val="0"/>
+          <w:numId w:val="37"/>
+        </w:numPr>
+        <w:rPr>
+          <w:sz w:val="28"/>
+          <w:szCs w:val="28"/>
+          <w:lang w:eastAsia="pl-PL"/>
+        </w:rPr>
+      </w:pPr>
+      <w:r>
+        <w:rPr>
+          <w:sz w:val="28"/>
+          <w:szCs w:val="28"/>
+          <w:lang w:eastAsia="pl-PL"/>
+        </w:rPr>
+        <w:t>Funkcja pobierająca stronę HTML</w:t>
+      </w:r>
+      <w:r>
+        <w:rPr>
+          <w:sz w:val="28"/>
+          <w:szCs w:val="28"/>
+          <w:lang w:eastAsia="pl-PL"/>
+        </w:rPr>
+        <w:t>:</w:t>
+      </w:r>
+    </w:p>
+    <w:p>
+      <w:pPr>
+        <w:pStyle w:val="Akapitzlist"/>
+        <w:rPr>
+          <w:sz w:val="28"/>
+          <w:szCs w:val="28"/>
+          <w:lang w:eastAsia="pl-PL"/>
+        </w:rPr>
+      </w:pPr>
+      <w:r>
+        <w:rPr>
+          <w:noProof/>
+          <w:sz w:val="28"/>
+          <w:szCs w:val="28"/>
+          <w:lang w:eastAsia="pl-PL"/>
+        </w:rPr>
+        <w:drawing>
+          <wp:inline distT="0" distB="0" distL="0" distR="0" wp14:anchorId="7FD2972F" wp14:editId="4CFEE514">
+            <wp:extent cx="5496692" cy="647790"/>
+            <wp:effectExtent l="0" t="0" r="8890" b="0"/>
+            <wp:docPr id="38555316" name="Obraz 1"/>
+            <wp:cNvGraphicFramePr>
+              <a:graphicFrameLocks xmlns:a="http://schemas.openxmlformats.org/drawingml/2006/main" noChangeAspect="1"/>
+            </wp:cNvGraphicFramePr>
+            <a:graphic xmlns:a="http://schemas.openxmlformats.org/drawingml/2006/main">
+              <a:graphicData uri="http://schemas.openxmlformats.org/drawingml/2006/picture">
+                <pic:pic xmlns:pic="http://schemas.openxmlformats.org/drawingml/2006/picture">
+                  <pic:nvPicPr>
+                    <pic:cNvPr id="38555316" name=""/>
+                    <pic:cNvPicPr/>
+                  </pic:nvPicPr>
+                  <pic:blipFill>
+                    <a:blip r:embed="rId18"/>
+                    <a:stretch>
+                      <a:fillRect/>
+                    </a:stretch>
+                  </pic:blipFill>
+                  <pic:spPr>
+                    <a:xfrm>
+                      <a:off x="0" y="0"/>
+                      <a:ext cx="5496692" cy="647790"/>
+                    </a:xfrm>
+                    <a:prstGeom prst="rect">
+                      <a:avLst/>
+                    </a:prstGeom>
+                  </pic:spPr>
+                </pic:pic>
+              </a:graphicData>
+            </a:graphic>
+          </wp:inline>
+        </w:drawing>
+      </w:r>
+    </w:p>
+    <w:p>
+      <w:pPr>
+        <w:rPr>
+          <w:sz w:val="28"/>
+          <w:szCs w:val="28"/>
+        </w:rPr>
+      </w:pPr>
+      <w:r>
+        <w:rPr>
+          <w:sz w:val="28"/>
+          <w:szCs w:val="28"/>
+        </w:rPr>
+        <w:t xml:space="preserve">Ta funkcja pobiera zawartość strony HTML dla danego adresu URL. Tworzy ona zapytanie GET do adresu URL, a następnie przekształca odpowiedź na obiekt </w:t>
+      </w:r>
+      <w:proofErr w:type="spellStart"/>
+      <w:r>
+        <w:rPr>
+          <w:sz w:val="28"/>
+          <w:szCs w:val="28"/>
+        </w:rPr>
+        <w:t>BeautifulSoup</w:t>
+      </w:r>
+      <w:proofErr w:type="spellEnd"/>
+      <w:r>
+        <w:rPr>
+          <w:sz w:val="28"/>
+          <w:szCs w:val="28"/>
+        </w:rPr>
+        <w:t>, który umożliwia łatwe przetwarzanie struktury HTML.</w:t>
+      </w:r>
+    </w:p>
+    <w:p>
+      <w:pPr>
+        <w:rPr>
+          <w:sz w:val="28"/>
+          <w:szCs w:val="28"/>
+        </w:rPr>
+      </w:pPr>
+    </w:p>
+    <w:p>
+      <w:pPr>
+        <w:pStyle w:val="Akapitzlist"/>
+        <w:numPr>
+          <w:ilvl w:val="0"/>
+          <w:numId w:val="37"/>
+        </w:numPr>
+        <w:rPr>
+          <w:sz w:val="28"/>
+          <w:szCs w:val="28"/>
+          <w:lang w:eastAsia="pl-PL"/>
+        </w:rPr>
+      </w:pPr>
+      <w:r>
+        <w:rPr>
+          <w:sz w:val="28"/>
+          <w:szCs w:val="28"/>
+          <w:lang w:eastAsia="pl-PL"/>
+        </w:rPr>
+        <w:t xml:space="preserve">Funkcje </w:t>
+      </w:r>
+      <w:proofErr w:type="spellStart"/>
+      <w:r>
+        <w:rPr>
+          <w:sz w:val="28"/>
+          <w:szCs w:val="28"/>
+          <w:lang w:eastAsia="pl-PL"/>
+        </w:rPr>
+        <w:t>scrapujące</w:t>
+      </w:r>
+      <w:proofErr w:type="spellEnd"/>
+      <w:r>
+        <w:rPr>
+          <w:sz w:val="28"/>
+          <w:szCs w:val="28"/>
+          <w:lang w:eastAsia="pl-PL"/>
+        </w:rPr>
+        <w:t xml:space="preserve"> dane</w:t>
+      </w:r>
+      <w:r>
+        <w:rPr>
+          <w:sz w:val="28"/>
+          <w:szCs w:val="28"/>
+          <w:lang w:eastAsia="pl-PL"/>
+        </w:rPr>
+        <w:t>:</w:t>
+      </w:r>
+    </w:p>
+    <w:p>
+      <w:pPr>
+        <w:pStyle w:val="Akapitzlist"/>
+        <w:rPr>
+          <w:sz w:val="28"/>
+          <w:szCs w:val="28"/>
+          <w:lang w:eastAsia="pl-PL"/>
+        </w:rPr>
+      </w:pPr>
+      <w:r>
+        <w:rPr>
+          <w:noProof/>
+          <w:sz w:val="28"/>
+          <w:szCs w:val="28"/>
+          <w:lang w:eastAsia="pl-PL"/>
+        </w:rPr>
+        <w:drawing>
+          <wp:inline distT="0" distB="0" distL="0" distR="0" wp14:anchorId="745ABF85" wp14:editId="39ED58A8">
+            <wp:extent cx="5760720" cy="3246120"/>
+            <wp:effectExtent l="0" t="0" r="0" b="0"/>
+            <wp:docPr id="993117250" name="Obraz 1" descr="Obraz zawierający tekst, zrzut ekranu, oprogramowanie, Czcionka&#10;&#10;Opis wygenerowany automatycznie"/>
+            <wp:cNvGraphicFramePr>
+              <a:graphicFrameLocks xmlns:a="http://schemas.openxmlformats.org/drawingml/2006/main" noChangeAspect="1"/>
+            </wp:cNvGraphicFramePr>
+            <a:graphic xmlns:a="http://schemas.openxmlformats.org/drawingml/2006/main">
+              <a:graphicData uri="http://schemas.openxmlformats.org/drawingml/2006/picture">
+                <pic:pic xmlns:pic="http://schemas.openxmlformats.org/drawingml/2006/picture">
+                  <pic:nvPicPr>
+                    <pic:cNvPr id="993117250" name="Obraz 1" descr="Obraz zawierający tekst, zrzut ekranu, oprogramowanie, Czcionka&#10;&#10;Opis wygenerowany automatycznie"/>
+                    <pic:cNvPicPr/>
+                  </pic:nvPicPr>
+                  <pic:blipFill>
+                    <a:blip r:embed="rId19"/>
+                    <a:stretch>
+                      <a:fillRect/>
+                    </a:stretch>
+                  </pic:blipFill>
+                  <pic:spPr>
+                    <a:xfrm>
+                      <a:off x="0" y="0"/>
+                      <a:ext cx="5760720" cy="3246120"/>
+                    </a:xfrm>
+                    <a:prstGeom prst="rect">
+                      <a:avLst/>
+                    </a:prstGeom>
+                  </pic:spPr>
+                </pic:pic>
+              </a:graphicData>
+            </a:graphic>
+          </wp:inline>
+        </w:drawing>
+      </w:r>
+    </w:p>
+    <w:p>
+      <w:pPr>
+        <w:pStyle w:val="Akapitzlist"/>
+        <w:rPr>
+          <w:sz w:val="28"/>
+          <w:szCs w:val="28"/>
+          <w:lang w:eastAsia="pl-PL"/>
+        </w:rPr>
+      </w:pPr>
+      <w:r>
+        <w:rPr>
+          <w:noProof/>
+          <w:sz w:val="28"/>
+          <w:szCs w:val="28"/>
+          <w:lang w:eastAsia="pl-PL"/>
+        </w:rPr>
+        <w:lastRenderedPageBreak/>
+        <w:drawing>
+          <wp:inline distT="0" distB="0" distL="0" distR="0" wp14:anchorId="67E3DDE5" wp14:editId="5CE321D7">
+            <wp:extent cx="5760720" cy="3272790"/>
+            <wp:effectExtent l="0" t="0" r="0" b="3810"/>
+            <wp:docPr id="542973288" name="Obraz 1" descr="Obraz zawierający tekst, zrzut ekranu, oprogramowanie&#10;&#10;Opis wygenerowany automatycznie"/>
+            <wp:cNvGraphicFramePr>
+              <a:graphicFrameLocks xmlns:a="http://schemas.openxmlformats.org/drawingml/2006/main" noChangeAspect="1"/>
+            </wp:cNvGraphicFramePr>
+            <a:graphic xmlns:a="http://schemas.openxmlformats.org/drawingml/2006/main">
+              <a:graphicData uri="http://schemas.openxmlformats.org/drawingml/2006/picture">
+                <pic:pic xmlns:pic="http://schemas.openxmlformats.org/drawingml/2006/picture">
+                  <pic:nvPicPr>
+                    <pic:cNvPr id="542973288" name="Obraz 1" descr="Obraz zawierający tekst, zrzut ekranu, oprogramowanie&#10;&#10;Opis wygenerowany automatycznie"/>
+                    <pic:cNvPicPr/>
+                  </pic:nvPicPr>
+                  <pic:blipFill>
+                    <a:blip r:embed="rId20"/>
+                    <a:stretch>
+                      <a:fillRect/>
+                    </a:stretch>
+                  </pic:blipFill>
+                  <pic:spPr>
+                    <a:xfrm>
+                      <a:off x="0" y="0"/>
+                      <a:ext cx="5760720" cy="3272790"/>
+                    </a:xfrm>
+                    <a:prstGeom prst="rect">
+                      <a:avLst/>
+                    </a:prstGeom>
+                  </pic:spPr>
+                </pic:pic>
+              </a:graphicData>
+            </a:graphic>
+          </wp:inline>
+        </w:drawing>
+      </w:r>
+    </w:p>
+    <w:p>
+      <w:pPr>
+        <w:pStyle w:val="Akapitzlist"/>
+        <w:rPr>
+          <w:sz w:val="28"/>
+          <w:szCs w:val="28"/>
+          <w:lang w:eastAsia="pl-PL"/>
+        </w:rPr>
+      </w:pPr>
+      <w:r>
+        <w:rPr>
+          <w:noProof/>
+          <w:sz w:val="28"/>
+          <w:szCs w:val="28"/>
+          <w:lang w:eastAsia="pl-PL"/>
+        </w:rPr>
+        <w:drawing>
+          <wp:inline distT="0" distB="0" distL="0" distR="0" wp14:anchorId="247EA20D" wp14:editId="0AB55986">
+            <wp:extent cx="5760720" cy="3828415"/>
+            <wp:effectExtent l="0" t="0" r="0" b="635"/>
+            <wp:docPr id="424774728" name="Obraz 1" descr="Obraz zawierający tekst, zrzut ekranu, oprogramowanie&#10;&#10;Opis wygenerowany automatycznie"/>
+            <wp:cNvGraphicFramePr>
+              <a:graphicFrameLocks xmlns:a="http://schemas.openxmlformats.org/drawingml/2006/main" noChangeAspect="1"/>
+            </wp:cNvGraphicFramePr>
+            <a:graphic xmlns:a="http://schemas.openxmlformats.org/drawingml/2006/main">
+              <a:graphicData uri="http://schemas.openxmlformats.org/drawingml/2006/picture">
+                <pic:pic xmlns:pic="http://schemas.openxmlformats.org/drawingml/2006/picture">
+                  <pic:nvPicPr>
+                    <pic:cNvPr id="424774728" name="Obraz 1" descr="Obraz zawierający tekst, zrzut ekranu, oprogramowanie&#10;&#10;Opis wygenerowany automatycznie"/>
+                    <pic:cNvPicPr/>
+                  </pic:nvPicPr>
+                  <pic:blipFill>
+                    <a:blip r:embed="rId21"/>
+                    <a:stretch>
+                      <a:fillRect/>
+                    </a:stretch>
+                  </pic:blipFill>
+                  <pic:spPr>
+                    <a:xfrm>
+                      <a:off x="0" y="0"/>
+                      <a:ext cx="5760720" cy="3828415"/>
+                    </a:xfrm>
+                    <a:prstGeom prst="rect">
+                      <a:avLst/>
+                    </a:prstGeom>
+                  </pic:spPr>
+                </pic:pic>
+              </a:graphicData>
+            </a:graphic>
+          </wp:inline>
+        </w:drawing>
+      </w:r>
+    </w:p>
+    <w:p>
+      <w:pPr>
+        <w:pStyle w:val="Akapitzlist"/>
+        <w:rPr>
+          <w:sz w:val="28"/>
+          <w:szCs w:val="28"/>
+          <w:lang w:eastAsia="pl-PL"/>
+        </w:rPr>
+      </w:pPr>
+      <w:r>
+        <w:rPr>
+          <w:noProof/>
+          <w:sz w:val="28"/>
+          <w:szCs w:val="28"/>
+          <w:lang w:eastAsia="pl-PL"/>
+        </w:rPr>
+        <w:lastRenderedPageBreak/>
+        <w:drawing>
+          <wp:inline distT="0" distB="0" distL="0" distR="0" wp14:anchorId="06B31ED7" wp14:editId="465DE9CC">
+            <wp:extent cx="5760720" cy="2809875"/>
+            <wp:effectExtent l="0" t="0" r="0" b="9525"/>
+            <wp:docPr id="1870312303" name="Obraz 1" descr="Obraz zawierający tekst, zrzut ekranu&#10;&#10;Opis wygenerowany automatycznie"/>
+            <wp:cNvGraphicFramePr>
+              <a:graphicFrameLocks xmlns:a="http://schemas.openxmlformats.org/drawingml/2006/main" noChangeAspect="1"/>
+            </wp:cNvGraphicFramePr>
+            <a:graphic xmlns:a="http://schemas.openxmlformats.org/drawingml/2006/main">
+              <a:graphicData uri="http://schemas.openxmlformats.org/drawingml/2006/picture">
+                <pic:pic xmlns:pic="http://schemas.openxmlformats.org/drawingml/2006/picture">
+                  <pic:nvPicPr>
+                    <pic:cNvPr id="1870312303" name="Obraz 1" descr="Obraz zawierający tekst, zrzut ekranu&#10;&#10;Opis wygenerowany automatycznie"/>
+                    <pic:cNvPicPr/>
+                  </pic:nvPicPr>
+                  <pic:blipFill rotWithShape="1">
+                    <a:blip r:embed="rId22"/>
+                    <a:srcRect b="51283"/>
+                    <a:stretch/>
+                  </pic:blipFill>
+                  <pic:spPr bwMode="auto">
+                    <a:xfrm>
+                      <a:off x="0" y="0"/>
+                      <a:ext cx="5760720" cy="2809875"/>
+                    </a:xfrm>
+                    <a:prstGeom prst="rect">
+                      <a:avLst/>
+                    </a:prstGeom>
+                    <a:ln>
+                      <a:noFill/>
+                    </a:ln>
+                    <a:extLst>
+                      <a:ext uri="{53640926-AAD7-44D8-BBD7-CCE9431645EC}">
+                        <a14:shadowObscured xmlns:a14="http://schemas.microsoft.com/office/drawing/2010/main"/>
+                      </a:ext>
+                    </a:extLst>
+                  </pic:spPr>
+                </pic:pic>
+              </a:graphicData>
+            </a:graphic>
+          </wp:inline>
+        </w:drawing>
+      </w:r>
+    </w:p>
+    <w:p>
+      <w:pPr>
+        <w:pStyle w:val="Akapitzlist"/>
+        <w:rPr>
+          <w:sz w:val="28"/>
+          <w:szCs w:val="28"/>
+          <w:lang w:eastAsia="pl-PL"/>
+        </w:rPr>
+      </w:pPr>
+      <w:r>
+        <w:rPr>
+          <w:noProof/>
+          <w:sz w:val="28"/>
+          <w:szCs w:val="28"/>
+          <w:lang w:eastAsia="pl-PL"/>
+        </w:rPr>
+        <w:drawing>
+          <wp:inline distT="0" distB="0" distL="0" distR="0" wp14:anchorId="6B783DC5" wp14:editId="59F890A9">
+            <wp:extent cx="5760720" cy="2834005"/>
+            <wp:effectExtent l="0" t="0" r="0" b="4445"/>
+            <wp:docPr id="2039351088" name="Obraz 2039351088" descr="Obraz zawierający tekst, zrzut ekranu&#10;&#10;Opis wygenerowany automatycznie"/>
+            <wp:cNvGraphicFramePr>
+              <a:graphicFrameLocks xmlns:a="http://schemas.openxmlformats.org/drawingml/2006/main" noChangeAspect="1"/>
+            </wp:cNvGraphicFramePr>
+            <a:graphic xmlns:a="http://schemas.openxmlformats.org/drawingml/2006/main">
+              <a:graphicData uri="http://schemas.openxmlformats.org/drawingml/2006/picture">
+                <pic:pic xmlns:pic="http://schemas.openxmlformats.org/drawingml/2006/picture">
+                  <pic:nvPicPr>
+                    <pic:cNvPr id="1870312303" name="Obraz 1" descr="Obraz zawierający tekst, zrzut ekranu&#10;&#10;Opis wygenerowany automatycznie"/>
+                    <pic:cNvPicPr/>
+                  </pic:nvPicPr>
+                  <pic:blipFill rotWithShape="1">
+                    <a:blip r:embed="rId22"/>
+                    <a:srcRect t="50864"/>
+                    <a:stretch/>
+                  </pic:blipFill>
+                  <pic:spPr bwMode="auto">
+                    <a:xfrm>
+                      <a:off x="0" y="0"/>
+                      <a:ext cx="5760720" cy="2834005"/>
+                    </a:xfrm>
+                    <a:prstGeom prst="rect">
+                      <a:avLst/>
+                    </a:prstGeom>
+                    <a:ln>
+                      <a:noFill/>
+                    </a:ln>
+                    <a:extLst>
+                      <a:ext uri="{53640926-AAD7-44D8-BBD7-CCE9431645EC}">
+                        <a14:shadowObscured xmlns:a14="http://schemas.microsoft.com/office/drawing/2010/main"/>
+                      </a:ext>
+                    </a:extLst>
+                  </pic:spPr>
+                </pic:pic>
+              </a:graphicData>
+            </a:graphic>
+          </wp:inline>
+        </w:drawing>
+      </w:r>
+    </w:p>
+    <w:p>
+      <w:pPr>
+        <w:pStyle w:val="Akapitzlist"/>
+        <w:rPr>
+          <w:sz w:val="28"/>
+          <w:szCs w:val="28"/>
+          <w:lang w:eastAsia="pl-PL"/>
+        </w:rPr>
+      </w:pPr>
+      <w:r>
+        <w:rPr>
+          <w:noProof/>
+          <w:sz w:val="28"/>
+          <w:szCs w:val="28"/>
+          <w:lang w:eastAsia="pl-PL"/>
+        </w:rPr>
+        <w:drawing>
+          <wp:inline distT="0" distB="0" distL="0" distR="0" wp14:anchorId="52D4FC5C" wp14:editId="3FC3880F">
+            <wp:extent cx="5760720" cy="3217545"/>
+            <wp:effectExtent l="0" t="0" r="0" b="1905"/>
+            <wp:docPr id="1644221000" name="Obraz 1" descr="Obraz zawierający tekst, zrzut ekranu, oprogramowanie&#10;&#10;Opis wygenerowany automatycznie"/>
+            <wp:cNvGraphicFramePr>
+              <a:graphicFrameLocks xmlns:a="http://schemas.openxmlformats.org/drawingml/2006/main" noChangeAspect="1"/>
+            </wp:cNvGraphicFramePr>
+            <a:graphic xmlns:a="http://schemas.openxmlformats.org/drawingml/2006/main">
+              <a:graphicData uri="http://schemas.openxmlformats.org/drawingml/2006/picture">
+                <pic:pic xmlns:pic="http://schemas.openxmlformats.org/drawingml/2006/picture">
+                  <pic:nvPicPr>
+                    <pic:cNvPr id="1644221000" name="Obraz 1" descr="Obraz zawierający tekst, zrzut ekranu, oprogramowanie&#10;&#10;Opis wygenerowany automatycznie"/>
+                    <pic:cNvPicPr/>
+                  </pic:nvPicPr>
+                  <pic:blipFill>
+                    <a:blip r:embed="rId23"/>
+                    <a:stretch>
+                      <a:fillRect/>
+                    </a:stretch>
+                  </pic:blipFill>
+                  <pic:spPr>
+                    <a:xfrm>
+                      <a:off x="0" y="0"/>
+                      <a:ext cx="5760720" cy="3217545"/>
+                    </a:xfrm>
+                    <a:prstGeom prst="rect">
+                      <a:avLst/>
+                    </a:prstGeom>
+                  </pic:spPr>
+                </pic:pic>
+              </a:graphicData>
+            </a:graphic>
+          </wp:inline>
+        </w:drawing>
+      </w:r>
+    </w:p>
+    <w:p>
+      <w:pPr>
+        <w:pStyle w:val="Akapitzlist"/>
+        <w:rPr>
+          <w:sz w:val="28"/>
+          <w:szCs w:val="28"/>
+          <w:lang w:eastAsia="pl-PL"/>
+        </w:rPr>
+      </w:pPr>
+      <w:r>
+        <w:rPr>
+          <w:noProof/>
+          <w:sz w:val="28"/>
+          <w:szCs w:val="28"/>
+          <w:lang w:eastAsia="pl-PL"/>
+        </w:rPr>
+        <w:lastRenderedPageBreak/>
+        <w:drawing>
+          <wp:inline distT="0" distB="0" distL="0" distR="0" wp14:anchorId="4D8EDD31" wp14:editId="3186E84A">
+            <wp:extent cx="5760720" cy="2656840"/>
+            <wp:effectExtent l="0" t="0" r="0" b="0"/>
+            <wp:docPr id="778816743" name="Obraz 1" descr="Obraz zawierający tekst, zrzut ekranu, oprogramowanie, Czcionka&#10;&#10;Opis wygenerowany automatycznie"/>
+            <wp:cNvGraphicFramePr>
+              <a:graphicFrameLocks xmlns:a="http://schemas.openxmlformats.org/drawingml/2006/main" noChangeAspect="1"/>
+            </wp:cNvGraphicFramePr>
+            <a:graphic xmlns:a="http://schemas.openxmlformats.org/drawingml/2006/main">
+              <a:graphicData uri="http://schemas.openxmlformats.org/drawingml/2006/picture">
+                <pic:pic xmlns:pic="http://schemas.openxmlformats.org/drawingml/2006/picture">
+                  <pic:nvPicPr>
+                    <pic:cNvPr id="778816743" name="Obraz 1" descr="Obraz zawierający tekst, zrzut ekranu, oprogramowanie, Czcionka&#10;&#10;Opis wygenerowany automatycznie"/>
+                    <pic:cNvPicPr/>
+                  </pic:nvPicPr>
+                  <pic:blipFill>
+                    <a:blip r:embed="rId24"/>
+                    <a:stretch>
+                      <a:fillRect/>
+                    </a:stretch>
+                  </pic:blipFill>
+                  <pic:spPr>
+                    <a:xfrm>
+                      <a:off x="0" y="0"/>
+                      <a:ext cx="5760720" cy="2656840"/>
+                    </a:xfrm>
+                    <a:prstGeom prst="rect">
+                      <a:avLst/>
+                    </a:prstGeom>
+                  </pic:spPr>
+                </pic:pic>
+              </a:graphicData>
+            </a:graphic>
+          </wp:inline>
+        </w:drawing>
+      </w:r>
+    </w:p>
+    <w:p>
+      <w:pPr>
+        <w:rPr>
+          <w:sz w:val="28"/>
+          <w:szCs w:val="28"/>
+        </w:rPr>
+      </w:pPr>
+      <w:r>
+        <w:rPr>
+          <w:sz w:val="28"/>
+          <w:szCs w:val="28"/>
+        </w:rPr>
+        <w:t>Funkcje takie jak „</w:t>
+      </w:r>
+      <w:proofErr w:type="spellStart"/>
+      <w:r>
+        <w:rPr>
+          <w:sz w:val="28"/>
+          <w:szCs w:val="28"/>
+        </w:rPr>
+        <w:t>getTrophist</w:t>
+      </w:r>
+      <w:proofErr w:type="spellEnd"/>
+      <w:r>
+        <w:rPr>
+          <w:sz w:val="28"/>
+          <w:szCs w:val="28"/>
+        </w:rPr>
+        <w:t>”, „</w:t>
+      </w:r>
+      <w:proofErr w:type="spellStart"/>
+      <w:r>
+        <w:rPr>
+          <w:sz w:val="28"/>
+          <w:szCs w:val="28"/>
+        </w:rPr>
+        <w:t>getNationality</w:t>
+      </w:r>
+      <w:proofErr w:type="spellEnd"/>
+      <w:r>
+        <w:rPr>
+          <w:sz w:val="28"/>
+          <w:szCs w:val="28"/>
+        </w:rPr>
+        <w:t>”, „</w:t>
+      </w:r>
+      <w:proofErr w:type="spellStart"/>
+      <w:r>
+        <w:rPr>
+          <w:sz w:val="28"/>
+          <w:szCs w:val="28"/>
+        </w:rPr>
+        <w:t>getCouch</w:t>
+      </w:r>
+      <w:proofErr w:type="spellEnd"/>
+      <w:r>
+        <w:rPr>
+          <w:sz w:val="28"/>
+          <w:szCs w:val="28"/>
+        </w:rPr>
+        <w:t>”, „</w:t>
+      </w:r>
+      <w:proofErr w:type="spellStart"/>
+      <w:r>
+        <w:rPr>
+          <w:sz w:val="28"/>
+          <w:szCs w:val="28"/>
+        </w:rPr>
+        <w:t>getPlayers</w:t>
+      </w:r>
+      <w:proofErr w:type="spellEnd"/>
+      <w:r>
+        <w:rPr>
+          <w:sz w:val="28"/>
+          <w:szCs w:val="28"/>
+        </w:rPr>
+        <w:t>”, „</w:t>
+      </w:r>
+      <w:proofErr w:type="spellStart"/>
+      <w:r>
+        <w:rPr>
+          <w:sz w:val="28"/>
+          <w:szCs w:val="28"/>
+        </w:rPr>
+        <w:t>getClubs</w:t>
+      </w:r>
+      <w:proofErr w:type="spellEnd"/>
+      <w:r>
+        <w:rPr>
+          <w:sz w:val="28"/>
+          <w:szCs w:val="28"/>
+        </w:rPr>
+        <w:t xml:space="preserve">” są odpowiedzialne za </w:t>
+      </w:r>
+      <w:proofErr w:type="spellStart"/>
+      <w:r>
+        <w:rPr>
+          <w:sz w:val="28"/>
+          <w:szCs w:val="28"/>
+        </w:rPr>
+        <w:t>scrapowanie</w:t>
+      </w:r>
+      <w:proofErr w:type="spellEnd"/>
+      <w:r>
+        <w:rPr>
+          <w:sz w:val="28"/>
+          <w:szCs w:val="28"/>
+        </w:rPr>
+        <w:t xml:space="preserve"> danych z witryny transfermarkt.pl. Każda z nich przyjmuje różne parametry, które są używane do generowania odpowiednich adresów URL, a następnie </w:t>
+      </w:r>
+      <w:proofErr w:type="spellStart"/>
+      <w:r>
+        <w:rPr>
+          <w:sz w:val="28"/>
+          <w:szCs w:val="28"/>
+        </w:rPr>
+        <w:t>scrapuje</w:t>
+      </w:r>
+      <w:proofErr w:type="spellEnd"/>
+      <w:r>
+        <w:rPr>
+          <w:sz w:val="28"/>
+          <w:szCs w:val="28"/>
+        </w:rPr>
+        <w:t xml:space="preserve"> potrzebne dane i zapisuje je do bazy danych.</w:t>
+      </w:r>
+    </w:p>
+    <w:p>
+      <w:pPr>
+        <w:pStyle w:val="Akapitzlist"/>
+        <w:rPr>
+          <w:sz w:val="28"/>
+          <w:szCs w:val="28"/>
+          <w:lang w:eastAsia="pl-PL"/>
+        </w:rPr>
+      </w:pPr>
+    </w:p>
+    <w:p>
+      <w:pPr>
+        <w:pStyle w:val="Akapitzlist"/>
+        <w:numPr>
+          <w:ilvl w:val="0"/>
+          <w:numId w:val="37"/>
+        </w:numPr>
+        <w:rPr>
+          <w:sz w:val="28"/>
+          <w:szCs w:val="28"/>
+          <w:lang w:eastAsia="pl-PL"/>
+        </w:rPr>
+      </w:pPr>
+      <w:r>
+        <w:rPr>
+          <w:sz w:val="28"/>
+          <w:szCs w:val="28"/>
+          <w:lang w:eastAsia="pl-PL"/>
+        </w:rPr>
+        <w:t>Pętla przetwarzająca dane dla wszystkich lig</w:t>
+      </w:r>
+      <w:r>
+        <w:rPr>
+          <w:sz w:val="28"/>
+          <w:szCs w:val="28"/>
+          <w:lang w:eastAsia="pl-PL"/>
+        </w:rPr>
+        <w:t>:</w:t>
+      </w:r>
+    </w:p>
+    <w:p>
+      <w:pPr>
+        <w:pStyle w:val="Akapitzlist"/>
+        <w:rPr>
+          <w:sz w:val="28"/>
+          <w:szCs w:val="28"/>
+          <w:lang w:eastAsia="pl-PL"/>
+        </w:rPr>
+      </w:pPr>
+      <w:r>
+        <w:rPr>
+          <w:noProof/>
+          <w:sz w:val="28"/>
+          <w:szCs w:val="28"/>
+          <w:lang w:eastAsia="pl-PL"/>
+        </w:rPr>
+        <w:drawing>
+          <wp:inline distT="0" distB="0" distL="0" distR="0" wp14:anchorId="6E86B477" wp14:editId="6694FC9F">
+            <wp:extent cx="5760720" cy="3503295"/>
+            <wp:effectExtent l="0" t="0" r="0" b="1905"/>
+            <wp:docPr id="779305330" name="Obraz 1" descr="Obraz zawierający tekst, zrzut ekranu, oprogramowanie, Czcionka&#10;&#10;Opis wygenerowany automatycznie"/>
+            <wp:cNvGraphicFramePr>
+              <a:graphicFrameLocks xmlns:a="http://schemas.openxmlformats.org/drawingml/2006/main" noChangeAspect="1"/>
+            </wp:cNvGraphicFramePr>
+            <a:graphic xmlns:a="http://schemas.openxmlformats.org/drawingml/2006/main">
+              <a:graphicData uri="http://schemas.openxmlformats.org/drawingml/2006/picture">
+                <pic:pic xmlns:pic="http://schemas.openxmlformats.org/drawingml/2006/picture">
+                  <pic:nvPicPr>
+                    <pic:cNvPr id="779305330" name="Obraz 1" descr="Obraz zawierający tekst, zrzut ekranu, oprogramowanie, Czcionka&#10;&#10;Opis wygenerowany automatycznie"/>
+                    <pic:cNvPicPr/>
+                  </pic:nvPicPr>
+                  <pic:blipFill>
+                    <a:blip r:embed="rId25"/>
+                    <a:stretch>
+                      <a:fillRect/>
+                    </a:stretch>
+                  </pic:blipFill>
+                  <pic:spPr>
+                    <a:xfrm>
+                      <a:off x="0" y="0"/>
+                      <a:ext cx="5760720" cy="3503295"/>
+                    </a:xfrm>
+                    <a:prstGeom prst="rect">
+                      <a:avLst/>
+                    </a:prstGeom>
+                  </pic:spPr>
+                </pic:pic>
+              </a:graphicData>
+            </a:graphic>
+          </wp:inline>
+        </w:drawing>
+      </w:r>
+    </w:p>
+    <w:p>
+      <w:pPr>
+        <w:rPr>
+          <w:sz w:val="28"/>
+          <w:szCs w:val="28"/>
+        </w:rPr>
+      </w:pPr>
+      <w:r>
+        <w:rPr>
+          <w:sz w:val="28"/>
+          <w:szCs w:val="28"/>
+        </w:rPr>
+        <w:t xml:space="preserve">Ta pętla przetwarza dane dla wszystkich lig, wywołując funkcję </w:t>
+      </w:r>
+      <w:proofErr w:type="spellStart"/>
+      <w:r>
+        <w:rPr>
+          <w:sz w:val="28"/>
+          <w:szCs w:val="28"/>
+        </w:rPr>
+        <w:t>getClubs</w:t>
+      </w:r>
+      <w:proofErr w:type="spellEnd"/>
+      <w:r>
+        <w:rPr>
+          <w:sz w:val="28"/>
+          <w:szCs w:val="28"/>
+        </w:rPr>
+        <w:t xml:space="preserve"> dla każdej z nich.</w:t>
+      </w:r>
+    </w:p>
+    <w:p>
+      <w:pPr>
+        <w:rPr>
+          <w:sz w:val="28"/>
+          <w:szCs w:val="28"/>
+          <w:lang w:eastAsia="pl-PL"/>
+        </w:rPr>
+      </w:pPr>
+    </w:p>
+    <w:p>
+      <w:pPr>
+        <w:pStyle w:val="Akapitzlist"/>
+        <w:numPr>
+          <w:ilvl w:val="0"/>
+          <w:numId w:val="37"/>
+        </w:numPr>
+        <w:rPr>
+          <w:sz w:val="28"/>
+          <w:szCs w:val="28"/>
+          <w:lang w:eastAsia="pl-PL"/>
+        </w:rPr>
+      </w:pPr>
+      <w:r>
+        <w:rPr>
+          <w:sz w:val="28"/>
+          <w:szCs w:val="28"/>
+          <w:lang w:eastAsia="pl-PL"/>
+        </w:rPr>
+        <w:t>Zamykanie połączenia z bazą danych</w:t>
+      </w:r>
+      <w:r>
+        <w:rPr>
+          <w:sz w:val="28"/>
+          <w:szCs w:val="28"/>
+          <w:lang w:eastAsia="pl-PL"/>
+        </w:rPr>
+        <w:t>:</w:t>
+      </w:r>
+    </w:p>
+    <w:p>
+      <w:pPr>
+        <w:pStyle w:val="Akapitzlist"/>
+        <w:rPr>
+          <w:sz w:val="28"/>
+          <w:szCs w:val="28"/>
+          <w:lang w:eastAsia="pl-PL"/>
+        </w:rPr>
+      </w:pPr>
+      <w:r>
+        <w:rPr>
+          <w:noProof/>
+          <w:sz w:val="28"/>
+          <w:szCs w:val="28"/>
+          <w:lang w:eastAsia="pl-PL"/>
+        </w:rPr>
+        <w:drawing>
+          <wp:inline distT="0" distB="0" distL="0" distR="0" wp14:anchorId="163D5F17" wp14:editId="4B75A276">
+            <wp:extent cx="1619476" cy="495369"/>
+            <wp:effectExtent l="0" t="0" r="0" b="0"/>
+            <wp:docPr id="2108099374" name="Obraz 1" descr="Obraz zawierający tekst, Czcionka, zrzut ekranu, typografia&#10;&#10;Opis wygenerowany automatycznie"/>
+            <wp:cNvGraphicFramePr>
+              <a:graphicFrameLocks xmlns:a="http://schemas.openxmlformats.org/drawingml/2006/main" noChangeAspect="1"/>
+            </wp:cNvGraphicFramePr>
+            <a:graphic xmlns:a="http://schemas.openxmlformats.org/drawingml/2006/main">
+              <a:graphicData uri="http://schemas.openxmlformats.org/drawingml/2006/picture">
+                <pic:pic xmlns:pic="http://schemas.openxmlformats.org/drawingml/2006/picture">
+                  <pic:nvPicPr>
+                    <pic:cNvPr id="2108099374" name="Obraz 1" descr="Obraz zawierający tekst, Czcionka, zrzut ekranu, typografia&#10;&#10;Opis wygenerowany automatycznie"/>
+                    <pic:cNvPicPr/>
+                  </pic:nvPicPr>
+                  <pic:blipFill>
+                    <a:blip r:embed="rId26"/>
+                    <a:stretch>
+                      <a:fillRect/>
+                    </a:stretch>
+                  </pic:blipFill>
+                  <pic:spPr>
+                    <a:xfrm>
+                      <a:off x="0" y="0"/>
+                      <a:ext cx="1619476" cy="495369"/>
+                    </a:xfrm>
+                    <a:prstGeom prst="rect">
+                      <a:avLst/>
+                    </a:prstGeom>
+                  </pic:spPr>
+                </pic:pic>
+              </a:graphicData>
+            </a:graphic>
+          </wp:inline>
+        </w:drawing>
+      </w:r>
+    </w:p>
+    <w:p>
+      <w:pPr>
+        <w:rPr>
+          <w:sz w:val="28"/>
+          <w:szCs w:val="28"/>
+        </w:rPr>
+      </w:pPr>
+      <w:r>
+        <w:rPr>
+          <w:sz w:val="28"/>
+          <w:szCs w:val="28"/>
+        </w:rPr>
+        <w:t xml:space="preserve">Na końcu skryptu zamykane jest połączenie z bazą danych i plik z zapytaniami </w:t>
+      </w:r>
+      <w:proofErr w:type="spellStart"/>
+      <w:r>
+        <w:rPr>
+          <w:sz w:val="28"/>
+          <w:szCs w:val="28"/>
+        </w:rPr>
+        <w:t>cypher</w:t>
+      </w:r>
+      <w:proofErr w:type="spellEnd"/>
+      <w:r>
+        <w:rPr>
+          <w:sz w:val="28"/>
+          <w:szCs w:val="28"/>
+        </w:rPr>
+        <w:t>.</w:t>
+      </w:r>
     </w:p>
     <w:p>
       <w:pPr>
@@ -1922,6 +3948,7 @@
           <w:szCs w:val="32"/>
         </w:rPr>
       </w:pPr>
+      <w:bookmarkStart w:id="6" w:name="_Toc138421456"/>
       <w:r>
         <w:rPr>
           <w:rFonts w:asciiTheme="minorHAnsi" w:hAnsiTheme="minorHAnsi"/>
@@ -1930,6 +3957,7 @@
         </w:rPr>
         <w:t>Opis węzłów</w:t>
       </w:r>
+      <w:bookmarkEnd w:id="6"/>
     </w:p>
     <w:p>
       <w:pPr>
@@ -1983,7 +4011,7 @@
                     <pic:cNvPicPr/>
                   </pic:nvPicPr>
                   <pic:blipFill>
-                    <a:blip r:embed="rId13"/>
+                    <a:blip r:embed="rId27"/>
                     <a:stretch>
                       <a:fillRect/>
                     </a:stretch>
@@ -2047,7 +4075,6 @@
           <w:sz w:val="28"/>
           <w:szCs w:val="28"/>
         </w:rPr>
-        <w:lastRenderedPageBreak/>
         <w:drawing>
           <wp:inline distT="0" distB="0" distL="0" distR="0" wp14:anchorId="1CF3873F" wp14:editId="45984F5B">
             <wp:extent cx="3505689" cy="990738"/>
@@ -2064,7 +4091,7 @@
                     <pic:cNvPicPr/>
                   </pic:nvPicPr>
                   <pic:blipFill>
-                    <a:blip r:embed="rId14"/>
+                    <a:blip r:embed="rId28"/>
                     <a:stretch>
                       <a:fillRect/>
                     </a:stretch>
@@ -2144,7 +4171,7 @@
                     <pic:cNvPicPr/>
                   </pic:nvPicPr>
                   <pic:blipFill>
-                    <a:blip r:embed="rId15"/>
+                    <a:blip r:embed="rId29"/>
                     <a:stretch>
                       <a:fillRect/>
                     </a:stretch>
@@ -2177,6 +4204,15 @@
     <w:p>
       <w:pPr>
         <w:pStyle w:val="Akapitzlist"/>
+        <w:rPr>
+          <w:sz w:val="28"/>
+          <w:szCs w:val="28"/>
+        </w:rPr>
+      </w:pPr>
+    </w:p>
+    <w:p>
+      <w:pPr>
+        <w:pStyle w:val="Akapitzlist"/>
         <w:numPr>
           <w:ilvl w:val="0"/>
           <w:numId w:val="34"/>
@@ -2191,6 +4227,7 @@
           <w:sz w:val="28"/>
           <w:szCs w:val="28"/>
         </w:rPr>
+        <w:lastRenderedPageBreak/>
         <w:t>Właściwości węzła Stadion:</w:t>
       </w:r>
     </w:p>
@@ -2224,7 +4261,7 @@
                     <pic:cNvPicPr/>
                   </pic:nvPicPr>
                   <pic:blipFill>
-                    <a:blip r:embed="rId16"/>
+                    <a:blip r:embed="rId30"/>
                     <a:stretch>
                       <a:fillRect/>
                     </a:stretch>
@@ -2304,7 +4341,7 @@
                     <pic:cNvPicPr/>
                   </pic:nvPicPr>
                   <pic:blipFill>
-                    <a:blip r:embed="rId17"/>
+                    <a:blip r:embed="rId31"/>
                     <a:stretch>
                       <a:fillRect/>
                     </a:stretch>
@@ -2384,7 +4421,7 @@
                     <pic:cNvPicPr/>
                   </pic:nvPicPr>
                   <pic:blipFill>
-                    <a:blip r:embed="rId18"/>
+                    <a:blip r:embed="rId32"/>
                     <a:stretch>
                       <a:fillRect/>
                     </a:stretch>
@@ -2462,7 +4499,6 @@
           <w:sz w:val="28"/>
           <w:szCs w:val="28"/>
         </w:rPr>
-        <w:lastRenderedPageBreak/>
         <w:drawing>
           <wp:inline distT="0" distB="0" distL="0" distR="0" wp14:anchorId="0BE96EC3" wp14:editId="154AD6A1">
             <wp:extent cx="3486637" cy="1600423"/>
@@ -2479,7 +4515,7 @@
                     <pic:cNvPicPr/>
                   </pic:nvPicPr>
                   <pic:blipFill>
-                    <a:blip r:embed="rId19"/>
+                    <a:blip r:embed="rId33"/>
                     <a:stretch>
                       <a:fillRect/>
                     </a:stretch>
@@ -2511,6 +4547,42 @@
     </w:p>
     <w:p>
       <w:pPr>
+        <w:pStyle w:val="Akapitzlist"/>
+        <w:rPr>
+          <w:sz w:val="28"/>
+          <w:szCs w:val="28"/>
+        </w:rPr>
+      </w:pPr>
+    </w:p>
+    <w:p>
+      <w:pPr>
+        <w:pStyle w:val="Akapitzlist"/>
+        <w:rPr>
+          <w:sz w:val="28"/>
+          <w:szCs w:val="28"/>
+        </w:rPr>
+      </w:pPr>
+    </w:p>
+    <w:p>
+      <w:pPr>
+        <w:pStyle w:val="Akapitzlist"/>
+        <w:rPr>
+          <w:sz w:val="28"/>
+          <w:szCs w:val="28"/>
+        </w:rPr>
+      </w:pPr>
+    </w:p>
+    <w:p>
+      <w:pPr>
+        <w:pStyle w:val="Akapitzlist"/>
+        <w:rPr>
+          <w:sz w:val="28"/>
+          <w:szCs w:val="28"/>
+        </w:rPr>
+      </w:pPr>
+    </w:p>
+    <w:p>
+      <w:pPr>
         <w:pStyle w:val="Nagwek1"/>
         <w:numPr>
           <w:ilvl w:val="0"/>
@@ -2522,14 +4594,17 @@
           <w:szCs w:val="32"/>
         </w:rPr>
       </w:pPr>
+      <w:bookmarkStart w:id="7" w:name="_Toc138421457"/>
       <w:r>
         <w:rPr>
           <w:rFonts w:asciiTheme="minorHAnsi" w:hAnsiTheme="minorHAnsi"/>
           <w:sz w:val="32"/>
           <w:szCs w:val="32"/>
         </w:rPr>
+        <w:lastRenderedPageBreak/>
         <w:t>Opis relacji</w:t>
       </w:r>
+      <w:bookmarkEnd w:id="7"/>
     </w:p>
     <w:p>
       <w:pPr>
@@ -2582,6 +4657,7 @@
       </w:pPr>
       <w:r>
         <w:rPr>
+          <w:noProof/>
           <w:sz w:val="28"/>
           <w:szCs w:val="28"/>
         </w:rPr>
@@ -2601,7 +4677,7 @@
                     <pic:cNvPicPr/>
                   </pic:nvPicPr>
                   <pic:blipFill>
-                    <a:blip r:embed="rId20"/>
+                    <a:blip r:embed="rId34"/>
                     <a:stretch>
                       <a:fillRect/>
                     </a:stretch>
@@ -2663,6 +4739,7 @@
       </w:pPr>
       <w:r>
         <w:rPr>
+          <w:noProof/>
           <w:sz w:val="28"/>
           <w:szCs w:val="28"/>
         </w:rPr>
@@ -2682,7 +4759,7 @@
                     <pic:cNvPicPr/>
                   </pic:nvPicPr>
                   <pic:blipFill>
-                    <a:blip r:embed="rId21"/>
+                    <a:blip r:embed="rId35"/>
                     <a:stretch>
                       <a:fillRect/>
                     </a:stretch>
@@ -2750,6 +4827,7 @@
       </w:pPr>
       <w:r>
         <w:rPr>
+          <w:noProof/>
           <w:sz w:val="28"/>
           <w:szCs w:val="28"/>
         </w:rPr>
@@ -2769,7 +4847,7 @@
                     <pic:cNvPicPr/>
                   </pic:nvPicPr>
                   <pic:blipFill>
-                    <a:blip r:embed="rId22"/>
+                    <a:blip r:embed="rId36"/>
                     <a:stretch>
                       <a:fillRect/>
                     </a:stretch>
@@ -2836,10 +4914,10 @@
       </w:pPr>
       <w:r>
         <w:rPr>
-          <w:sz w:val="28"/>
-          <w:szCs w:val="28"/>
-        </w:rPr>
-        <w:lastRenderedPageBreak/>
+          <w:noProof/>
+          <w:sz w:val="28"/>
+          <w:szCs w:val="28"/>
+        </w:rPr>
         <w:drawing>
           <wp:inline distT="0" distB="0" distL="0" distR="0" wp14:anchorId="78FA38FC" wp14:editId="32690CC4">
             <wp:extent cx="3429479" cy="781159"/>
@@ -2856,7 +4934,7 @@
                     <pic:cNvPicPr/>
                   </pic:nvPicPr>
                   <pic:blipFill>
-                    <a:blip r:embed="rId23"/>
+                    <a:blip r:embed="rId37"/>
                     <a:stretch>
                       <a:fillRect/>
                     </a:stretch>
@@ -2911,6 +4989,9 @@
         <w:pStyle w:val="Akapitzlist"/>
       </w:pPr>
       <w:r>
+        <w:rPr>
+          <w:noProof/>
+        </w:rPr>
         <w:drawing>
           <wp:inline distT="0" distB="0" distL="0" distR="0" wp14:anchorId="5A3E62D8" wp14:editId="2662DF33">
             <wp:extent cx="3534268" cy="1047896"/>
@@ -2927,7 +5008,7 @@
                     <pic:cNvPicPr/>
                   </pic:nvPicPr>
                   <pic:blipFill>
-                    <a:blip r:embed="rId24"/>
+                    <a:blip r:embed="rId38"/>
                     <a:stretch>
                       <a:fillRect/>
                     </a:stretch>
@@ -2961,16 +5042,17 @@
           <w:szCs w:val="32"/>
         </w:rPr>
       </w:pPr>
-      <w:bookmarkStart w:id="4" w:name="_Toc136435132"/>
+      <w:bookmarkStart w:id="8" w:name="_Toc138421458"/>
       <w:r>
         <w:rPr>
           <w:rFonts w:asciiTheme="minorHAnsi" w:hAnsiTheme="minorHAnsi"/>
           <w:sz w:val="32"/>
           <w:szCs w:val="32"/>
         </w:rPr>
+        <w:lastRenderedPageBreak/>
         <w:t>Nietrywialne zapytania</w:t>
       </w:r>
-      <w:bookmarkEnd w:id="4"/>
+      <w:bookmarkEnd w:id="8"/>
     </w:p>
     <w:p/>
     <w:p>
@@ -3051,7 +5133,7 @@
                     <pic:cNvPicPr/>
                   </pic:nvPicPr>
                   <pic:blipFill>
-                    <a:blip r:embed="rId25"/>
+                    <a:blip r:embed="rId39"/>
                     <a:stretch>
                       <a:fillRect/>
                     </a:stretch>
@@ -3152,7 +5234,7 @@
                     <pic:cNvPicPr/>
                   </pic:nvPicPr>
                   <pic:blipFill>
-                    <a:blip r:embed="rId26"/>
+                    <a:blip r:embed="rId40"/>
                     <a:stretch>
                       <a:fillRect/>
                     </a:stretch>
@@ -3203,7 +5285,7 @@
                     <pic:cNvPicPr/>
                   </pic:nvPicPr>
                   <pic:blipFill rotWithShape="1">
-                    <a:blip r:embed="rId27"/>
+                    <a:blip r:embed="rId41"/>
                     <a:srcRect t="6012"/>
                     <a:stretch/>
                   </pic:blipFill>
@@ -3274,7 +5356,6 @@
           <w:sz w:val="28"/>
           <w:szCs w:val="28"/>
         </w:rPr>
-        <w:lastRenderedPageBreak/>
         <w:drawing>
           <wp:inline distT="0" distB="0" distL="0" distR="0" wp14:anchorId="586E7FFA" wp14:editId="22307D07">
             <wp:extent cx="5677692" cy="428685"/>
@@ -3291,7 +5372,7 @@
                     <pic:cNvPicPr/>
                   </pic:nvPicPr>
                   <pic:blipFill>
-                    <a:blip r:embed="rId28"/>
+                    <a:blip r:embed="rId42"/>
                     <a:stretch>
                       <a:fillRect/>
                     </a:stretch>
@@ -3326,6 +5407,7 @@
           <w:sz w:val="28"/>
           <w:szCs w:val="28"/>
         </w:rPr>
+        <w:lastRenderedPageBreak/>
         <w:drawing>
           <wp:inline distT="0" distB="0" distL="0" distR="0" wp14:anchorId="28CA292D" wp14:editId="6BC3B365">
             <wp:extent cx="5760720" cy="2977515"/>
@@ -3342,7 +5424,7 @@
                     <pic:cNvPicPr/>
                   </pic:nvPicPr>
                   <pic:blipFill>
-                    <a:blip r:embed="rId29"/>
+                    <a:blip r:embed="rId43"/>
                     <a:stretch>
                       <a:fillRect/>
                     </a:stretch>
@@ -3427,7 +5509,7 @@
                     <pic:cNvPicPr/>
                   </pic:nvPicPr>
                   <pic:blipFill>
-                    <a:blip r:embed="rId30"/>
+                    <a:blip r:embed="rId44"/>
                     <a:stretch>
                       <a:fillRect/>
                     </a:stretch>
@@ -3505,7 +5587,7 @@
                     <pic:cNvPicPr/>
                   </pic:nvPicPr>
                   <pic:blipFill>
-                    <a:blip r:embed="rId31"/>
+                    <a:blip r:embed="rId45"/>
                     <a:stretch>
                       <a:fillRect/>
                     </a:stretch>
@@ -3538,7 +5620,6 @@
         <w:rPr>
           <w:noProof/>
         </w:rPr>
-        <w:lastRenderedPageBreak/>
         <w:drawing>
           <wp:inline distT="0" distB="0" distL="0" distR="0" wp14:anchorId="724F97AA" wp14:editId="61E76E29">
             <wp:extent cx="5760720" cy="2775585"/>
@@ -3555,7 +5636,7 @@
                     <pic:cNvPicPr/>
                   </pic:nvPicPr>
                   <pic:blipFill>
-                    <a:blip r:embed="rId32"/>
+                    <a:blip r:embed="rId46"/>
                     <a:stretch>
                       <a:fillRect/>
                     </a:stretch>
@@ -3602,6 +5683,7 @@
           <w:sz w:val="28"/>
           <w:szCs w:val="28"/>
         </w:rPr>
+        <w:lastRenderedPageBreak/>
         <w:t xml:space="preserve">Znajdź wszystkie kluby, które wygrały Mistrzostwa Anglii </w:t>
       </w:r>
       <w:r>
@@ -3624,7 +5706,7 @@
                     <pic:cNvPicPr/>
                   </pic:nvPicPr>
                   <pic:blipFill>
-                    <a:blip r:embed="rId33"/>
+                    <a:blip r:embed="rId47"/>
                     <a:stretch>
                       <a:fillRect/>
                     </a:stretch>
@@ -3673,7 +5755,7 @@
                     <pic:cNvPicPr/>
                   </pic:nvPicPr>
                   <pic:blipFill>
-                    <a:blip r:embed="rId34"/>
+                    <a:blip r:embed="rId48"/>
                     <a:stretch>
                       <a:fillRect/>
                     </a:stretch>
@@ -3807,7 +5889,7 @@
                     <pic:cNvPicPr/>
                   </pic:nvPicPr>
                   <pic:blipFill>
-                    <a:blip r:embed="rId35"/>
+                    <a:blip r:embed="rId49"/>
                     <a:stretch>
                       <a:fillRect/>
                     </a:stretch>
@@ -3840,7 +5922,6 @@
         <w:rPr>
           <w:noProof/>
         </w:rPr>
-        <w:lastRenderedPageBreak/>
         <w:drawing>
           <wp:inline distT="0" distB="0" distL="0" distR="0" wp14:anchorId="390086A2" wp14:editId="6A7E76EB">
             <wp:extent cx="5760720" cy="2984500"/>
@@ -3857,7 +5938,7 @@
                     <pic:cNvPicPr/>
                   </pic:nvPicPr>
                   <pic:blipFill>
-                    <a:blip r:embed="rId36"/>
+                    <a:blip r:embed="rId50"/>
                     <a:stretch>
                       <a:fillRect/>
                     </a:stretch>
@@ -3922,6 +6003,7 @@
           <w:sz w:val="28"/>
           <w:szCs w:val="28"/>
         </w:rPr>
+        <w:lastRenderedPageBreak/>
         <w:t>Z</w:t>
       </w:r>
       <w:r>
@@ -3974,7 +6056,7 @@
                     <pic:cNvPicPr/>
                   </pic:nvPicPr>
                   <pic:blipFill>
-                    <a:blip r:embed="rId37"/>
+                    <a:blip r:embed="rId51"/>
                     <a:stretch>
                       <a:fillRect/>
                     </a:stretch>
@@ -4023,7 +6105,7 @@
                     <pic:cNvPicPr/>
                   </pic:nvPicPr>
                   <pic:blipFill>
-                    <a:blip r:embed="rId38"/>
+                    <a:blip r:embed="rId52"/>
                     <a:stretch>
                       <a:fillRect/>
                     </a:stretch>
@@ -4124,7 +6206,7 @@
                     <pic:cNvPicPr/>
                   </pic:nvPicPr>
                   <pic:blipFill>
-                    <a:blip r:embed="rId39"/>
+                    <a:blip r:embed="rId53"/>
                     <a:stretch>
                       <a:fillRect/>
                     </a:stretch>
@@ -4157,7 +6239,6 @@
         <w:rPr>
           <w:noProof/>
         </w:rPr>
-        <w:lastRenderedPageBreak/>
         <w:drawing>
           <wp:inline distT="0" distB="0" distL="0" distR="0" wp14:anchorId="36E96CC2" wp14:editId="59875AA5">
             <wp:extent cx="5760720" cy="2975610"/>
@@ -4174,7 +6255,7 @@
                     <pic:cNvPicPr/>
                   </pic:nvPicPr>
                   <pic:blipFill>
-                    <a:blip r:embed="rId40"/>
+                    <a:blip r:embed="rId54"/>
                     <a:stretch>
                       <a:fillRect/>
                     </a:stretch>
@@ -4239,6 +6320,7 @@
           <w:sz w:val="28"/>
           <w:szCs w:val="28"/>
         </w:rPr>
+        <w:lastRenderedPageBreak/>
         <w:t xml:space="preserve"> </w:t>
       </w:r>
       <w:r>
@@ -4293,7 +6375,7 @@
                     <pic:cNvPicPr/>
                   </pic:nvPicPr>
                   <pic:blipFill>
-                    <a:blip r:embed="rId41"/>
+                    <a:blip r:embed="rId55"/>
                     <a:stretch>
                       <a:fillRect/>
                     </a:stretch>
@@ -4342,7 +6424,7 @@
                     <pic:cNvPicPr/>
                   </pic:nvPicPr>
                   <pic:blipFill>
-                    <a:blip r:embed="rId42"/>
+                    <a:blip r:embed="rId56"/>
                     <a:stretch>
                       <a:fillRect/>
                     </a:stretch>
@@ -4385,17 +6467,16 @@
           <w:szCs w:val="32"/>
         </w:rPr>
       </w:pPr>
-      <w:bookmarkStart w:id="5" w:name="_Toc136435133"/>
+      <w:bookmarkStart w:id="9" w:name="_Toc138421459"/>
       <w:r>
         <w:rPr>
           <w:rFonts w:asciiTheme="minorHAnsi" w:hAnsiTheme="minorHAnsi"/>
           <w:sz w:val="32"/>
           <w:szCs w:val="32"/>
         </w:rPr>
-        <w:lastRenderedPageBreak/>
         <w:t>Możliwości użycia</w:t>
       </w:r>
-      <w:bookmarkEnd w:id="5"/>
+      <w:bookmarkEnd w:id="9"/>
     </w:p>
     <w:p>
       <w:pPr>
@@ -4433,7 +6514,7 @@
           <w:szCs w:val="32"/>
         </w:rPr>
       </w:pPr>
-      <w:bookmarkStart w:id="6" w:name="_Toc136435134"/>
+      <w:bookmarkStart w:id="10" w:name="_Toc138421460"/>
       <w:r>
         <w:rPr>
           <w:rFonts w:asciiTheme="minorHAnsi" w:hAnsiTheme="minorHAnsi"/>
@@ -4442,7 +6523,7 @@
         </w:rPr>
         <w:t>Podsumowanie</w:t>
       </w:r>
-      <w:bookmarkEnd w:id="6"/>
+      <w:bookmarkEnd w:id="10"/>
     </w:p>
     <w:p>
       <w:pPr>
@@ -4473,7 +6554,7 @@
           <w:szCs w:val="32"/>
         </w:rPr>
       </w:pPr>
-      <w:bookmarkStart w:id="7" w:name="_Toc136435135"/>
+      <w:bookmarkStart w:id="11" w:name="_Toc138421461"/>
       <w:r>
         <w:rPr>
           <w:rFonts w:asciiTheme="minorHAnsi" w:hAnsiTheme="minorHAnsi"/>
@@ -4482,7 +6563,7 @@
         </w:rPr>
         <w:t>Literatura</w:t>
       </w:r>
-      <w:bookmarkEnd w:id="7"/>
+      <w:bookmarkEnd w:id="11"/>
     </w:p>
     <w:p>
       <w:pPr>
@@ -4492,7 +6573,7 @@
           <w:szCs w:val="28"/>
         </w:rPr>
       </w:pPr>
-      <w:hyperlink r:id="rId43" w:history="1">
+      <w:hyperlink r:id="rId57" w:history="1">
         <w:r>
           <w:rPr>
             <w:rStyle w:val="Hipercze"/>
@@ -4518,7 +6599,7 @@
           <w:szCs w:val="28"/>
         </w:rPr>
       </w:pPr>
-      <w:hyperlink r:id="rId44" w:history="1">
+      <w:hyperlink r:id="rId58" w:history="1">
         <w:r>
           <w:rPr>
             <w:rStyle w:val="Hipercze"/>
@@ -5586,6 +7667,95 @@
     </w:lvl>
   </w:abstractNum>
   <w:abstractNum w:abstractNumId="10" w15:restartNumberingAfterBreak="0">
+    <w:nsid w:val="19FF0ED4"/>
+    <w:multiLevelType w:val="hybridMultilevel"/>
+    <w:tmpl w:val="D9006770"/>
+    <w:lvl w:ilvl="0" w:tplc="0415000F">
+      <w:start w:val="1"/>
+      <w:numFmt w:val="decimal"/>
+      <w:lvlText w:val="%1."/>
+      <w:lvlJc w:val="left"/>
+      <w:pPr>
+        <w:ind w:left="720" w:hanging="360"/>
+      </w:pPr>
+      <w:rPr>
+        <w:rFonts w:hint="default"/>
+      </w:rPr>
+    </w:lvl>
+    <w:lvl w:ilvl="1" w:tplc="04150019" w:tentative="1">
+      <w:start w:val="1"/>
+      <w:numFmt w:val="lowerLetter"/>
+      <w:lvlText w:val="%2."/>
+      <w:lvlJc w:val="left"/>
+      <w:pPr>
+        <w:ind w:left="1440" w:hanging="360"/>
+      </w:pPr>
+    </w:lvl>
+    <w:lvl w:ilvl="2" w:tplc="0415001B" w:tentative="1">
+      <w:start w:val="1"/>
+      <w:numFmt w:val="lowerRoman"/>
+      <w:lvlText w:val="%3."/>
+      <w:lvlJc w:val="right"/>
+      <w:pPr>
+        <w:ind w:left="2160" w:hanging="180"/>
+      </w:pPr>
+    </w:lvl>
+    <w:lvl w:ilvl="3" w:tplc="0415000F" w:tentative="1">
+      <w:start w:val="1"/>
+      <w:numFmt w:val="decimal"/>
+      <w:lvlText w:val="%4."/>
+      <w:lvlJc w:val="left"/>
+      <w:pPr>
+        <w:ind w:left="2880" w:hanging="360"/>
+      </w:pPr>
+    </w:lvl>
+    <w:lvl w:ilvl="4" w:tplc="04150019" w:tentative="1">
+      <w:start w:val="1"/>
+      <w:numFmt w:val="lowerLetter"/>
+      <w:lvlText w:val="%5."/>
+      <w:lvlJc w:val="left"/>
+      <w:pPr>
+        <w:ind w:left="3600" w:hanging="360"/>
+      </w:pPr>
+    </w:lvl>
+    <w:lvl w:ilvl="5" w:tplc="0415001B" w:tentative="1">
+      <w:start w:val="1"/>
+      <w:numFmt w:val="lowerRoman"/>
+      <w:lvlText w:val="%6."/>
+      <w:lvlJc w:val="right"/>
+      <w:pPr>
+        <w:ind w:left="4320" w:hanging="180"/>
+      </w:pPr>
+    </w:lvl>
+    <w:lvl w:ilvl="6" w:tplc="0415000F" w:tentative="1">
+      <w:start w:val="1"/>
+      <w:numFmt w:val="decimal"/>
+      <w:lvlText w:val="%7."/>
+      <w:lvlJc w:val="left"/>
+      <w:pPr>
+        <w:ind w:left="5040" w:hanging="360"/>
+      </w:pPr>
+    </w:lvl>
+    <w:lvl w:ilvl="7" w:tplc="04150019" w:tentative="1">
+      <w:start w:val="1"/>
+      <w:numFmt w:val="lowerLetter"/>
+      <w:lvlText w:val="%8."/>
+      <w:lvlJc w:val="left"/>
+      <w:pPr>
+        <w:ind w:left="5760" w:hanging="360"/>
+      </w:pPr>
+    </w:lvl>
+    <w:lvl w:ilvl="8" w:tplc="0415001B" w:tentative="1">
+      <w:start w:val="1"/>
+      <w:numFmt w:val="lowerRoman"/>
+      <w:lvlText w:val="%9."/>
+      <w:lvlJc w:val="right"/>
+      <w:pPr>
+        <w:ind w:left="6480" w:hanging="180"/>
+      </w:pPr>
+    </w:lvl>
+  </w:abstractNum>
+  <w:abstractNum w:abstractNumId="11" w15:restartNumberingAfterBreak="0">
     <w:nsid w:val="1B245C11"/>
     <w:multiLevelType w:val="hybridMultilevel"/>
     <w:tmpl w:val="6EA298BE"/>
@@ -5725,7 +7895,96 @@
       </w:rPr>
     </w:lvl>
   </w:abstractNum>
-  <w:abstractNum w:abstractNumId="11" w15:restartNumberingAfterBreak="0">
+  <w:abstractNum w:abstractNumId="12" w15:restartNumberingAfterBreak="0">
+    <w:nsid w:val="1D8D626B"/>
+    <w:multiLevelType w:val="hybridMultilevel"/>
+    <w:tmpl w:val="D9006770"/>
+    <w:lvl w:ilvl="0" w:tplc="FFFFFFFF">
+      <w:start w:val="1"/>
+      <w:numFmt w:val="decimal"/>
+      <w:lvlText w:val="%1."/>
+      <w:lvlJc w:val="left"/>
+      <w:pPr>
+        <w:ind w:left="720" w:hanging="360"/>
+      </w:pPr>
+      <w:rPr>
+        <w:rFonts w:hint="default"/>
+      </w:rPr>
+    </w:lvl>
+    <w:lvl w:ilvl="1" w:tplc="FFFFFFFF" w:tentative="1">
+      <w:start w:val="1"/>
+      <w:numFmt w:val="lowerLetter"/>
+      <w:lvlText w:val="%2."/>
+      <w:lvlJc w:val="left"/>
+      <w:pPr>
+        <w:ind w:left="1440" w:hanging="360"/>
+      </w:pPr>
+    </w:lvl>
+    <w:lvl w:ilvl="2" w:tplc="FFFFFFFF" w:tentative="1">
+      <w:start w:val="1"/>
+      <w:numFmt w:val="lowerRoman"/>
+      <w:lvlText w:val="%3."/>
+      <w:lvlJc w:val="right"/>
+      <w:pPr>
+        <w:ind w:left="2160" w:hanging="180"/>
+      </w:pPr>
+    </w:lvl>
+    <w:lvl w:ilvl="3" w:tplc="FFFFFFFF" w:tentative="1">
+      <w:start w:val="1"/>
+      <w:numFmt w:val="decimal"/>
+      <w:lvlText w:val="%4."/>
+      <w:lvlJc w:val="left"/>
+      <w:pPr>
+        <w:ind w:left="2880" w:hanging="360"/>
+      </w:pPr>
+    </w:lvl>
+    <w:lvl w:ilvl="4" w:tplc="FFFFFFFF" w:tentative="1">
+      <w:start w:val="1"/>
+      <w:numFmt w:val="lowerLetter"/>
+      <w:lvlText w:val="%5."/>
+      <w:lvlJc w:val="left"/>
+      <w:pPr>
+        <w:ind w:left="3600" w:hanging="360"/>
+      </w:pPr>
+    </w:lvl>
+    <w:lvl w:ilvl="5" w:tplc="FFFFFFFF" w:tentative="1">
+      <w:start w:val="1"/>
+      <w:numFmt w:val="lowerRoman"/>
+      <w:lvlText w:val="%6."/>
+      <w:lvlJc w:val="right"/>
+      <w:pPr>
+        <w:ind w:left="4320" w:hanging="180"/>
+      </w:pPr>
+    </w:lvl>
+    <w:lvl w:ilvl="6" w:tplc="FFFFFFFF" w:tentative="1">
+      <w:start w:val="1"/>
+      <w:numFmt w:val="decimal"/>
+      <w:lvlText w:val="%7."/>
+      <w:lvlJc w:val="left"/>
+      <w:pPr>
+        <w:ind w:left="5040" w:hanging="360"/>
+      </w:pPr>
+    </w:lvl>
+    <w:lvl w:ilvl="7" w:tplc="FFFFFFFF" w:tentative="1">
+      <w:start w:val="1"/>
+      <w:numFmt w:val="lowerLetter"/>
+      <w:lvlText w:val="%8."/>
+      <w:lvlJc w:val="left"/>
+      <w:pPr>
+        <w:ind w:left="5760" w:hanging="360"/>
+      </w:pPr>
+    </w:lvl>
+    <w:lvl w:ilvl="8" w:tplc="FFFFFFFF" w:tentative="1">
+      <w:start w:val="1"/>
+      <w:numFmt w:val="lowerRoman"/>
+      <w:lvlText w:val="%9."/>
+      <w:lvlJc w:val="right"/>
+      <w:pPr>
+        <w:ind w:left="6480" w:hanging="180"/>
+      </w:pPr>
+    </w:lvl>
+  </w:abstractNum>
+  <w:abstractNum w:abstractNumId="13" w15:restartNumberingAfterBreak="0">
     <w:nsid w:val="2340142A"/>
     <w:multiLevelType w:val="hybridMultilevel"/>
     <w:tmpl w:val="0AD84C3E"/>
@@ -5815,7 +8074,7 @@
       </w:pPr>
     </w:lvl>
   </w:abstractNum>
-  <w:abstractNum w:abstractNumId="12" w15:restartNumberingAfterBreak="0">
+  <w:abstractNum w:abstractNumId="14" w15:restartNumberingAfterBreak="0">
     <w:nsid w:val="26274D54"/>
     <w:multiLevelType w:val="multilevel"/>
     <w:tmpl w:val="0415001F"/>
@@ -5901,7 +8160,7 @@
       </w:pPr>
     </w:lvl>
   </w:abstractNum>
-  <w:abstractNum w:abstractNumId="13" w15:restartNumberingAfterBreak="0">
+  <w:abstractNum w:abstractNumId="15" w15:restartNumberingAfterBreak="0">
     <w:nsid w:val="269D7CF2"/>
     <w:multiLevelType w:val="hybridMultilevel"/>
     <w:tmpl w:val="C536399A"/>
@@ -5991,7 +8250,7 @@
       </w:pPr>
     </w:lvl>
   </w:abstractNum>
-  <w:abstractNum w:abstractNumId="14" w15:restartNumberingAfterBreak="0">
+  <w:abstractNum w:abstractNumId="16" w15:restartNumberingAfterBreak="0">
     <w:nsid w:val="3EB44D7B"/>
     <w:multiLevelType w:val="multilevel"/>
     <w:tmpl w:val="6FF6D26A"/>
@@ -6140,7 +8399,7 @@
       </w:rPr>
     </w:lvl>
   </w:abstractNum>
-  <w:abstractNum w:abstractNumId="15" w15:restartNumberingAfterBreak="0">
+  <w:abstractNum w:abstractNumId="17" w15:restartNumberingAfterBreak="0">
     <w:nsid w:val="3F805322"/>
     <w:multiLevelType w:val="multilevel"/>
     <w:tmpl w:val="EA7E668A"/>
@@ -6289,7 +8548,7 @@
       </w:rPr>
     </w:lvl>
   </w:abstractNum>
-  <w:abstractNum w:abstractNumId="16" w15:restartNumberingAfterBreak="0">
+  <w:abstractNum w:abstractNumId="18" w15:restartNumberingAfterBreak="0">
     <w:nsid w:val="474276C3"/>
     <w:multiLevelType w:val="hybridMultilevel"/>
     <w:tmpl w:val="C36ECB40"/>
@@ -6429,7 +8688,7 @@
       </w:rPr>
     </w:lvl>
   </w:abstractNum>
-  <w:abstractNum w:abstractNumId="17" w15:restartNumberingAfterBreak="0">
+  <w:abstractNum w:abstractNumId="19" w15:restartNumberingAfterBreak="0">
     <w:nsid w:val="49C13199"/>
     <w:multiLevelType w:val="hybridMultilevel"/>
     <w:tmpl w:val="4FFAB250"/>
@@ -6518,7 +8777,7 @@
       </w:pPr>
     </w:lvl>
   </w:abstractNum>
-  <w:abstractNum w:abstractNumId="18" w15:restartNumberingAfterBreak="0">
+  <w:abstractNum w:abstractNumId="20" w15:restartNumberingAfterBreak="0">
     <w:nsid w:val="49F75892"/>
     <w:multiLevelType w:val="multilevel"/>
     <w:tmpl w:val="5A2EF8BC"/>
@@ -6667,7 +8926,7 @@
       </w:rPr>
     </w:lvl>
   </w:abstractNum>
-  <w:abstractNum w:abstractNumId="19" w15:restartNumberingAfterBreak="0">
+  <w:abstractNum w:abstractNumId="21" w15:restartNumberingAfterBreak="0">
     <w:nsid w:val="4A1B26BB"/>
     <w:multiLevelType w:val="hybridMultilevel"/>
     <w:tmpl w:val="32766742"/>
@@ -6780,7 +9039,7 @@
       </w:rPr>
     </w:lvl>
   </w:abstractNum>
-  <w:abstractNum w:abstractNumId="20" w15:restartNumberingAfterBreak="0">
+  <w:abstractNum w:abstractNumId="22" w15:restartNumberingAfterBreak="0">
     <w:nsid w:val="4CA64297"/>
     <w:multiLevelType w:val="hybridMultilevel"/>
     <w:tmpl w:val="AB00983E"/>
@@ -6920,7 +9179,120 @@
       </w:rPr>
     </w:lvl>
   </w:abstractNum>
-  <w:abstractNum w:abstractNumId="21" w15:restartNumberingAfterBreak="0">
+  <w:abstractNum w:abstractNumId="23" w15:restartNumberingAfterBreak="0">
+    <w:nsid w:val="4CB86BEA"/>
+    <w:multiLevelType w:val="multilevel"/>
+    <w:tmpl w:val="A2E6CAFC"/>
+    <w:lvl w:ilvl="0">
+      <w:start w:val="1"/>
+      <w:numFmt w:val="decimal"/>
+      <w:lvlText w:val="%1."/>
+      <w:lvlJc w:val="left"/>
+      <w:pPr>
+        <w:tabs>
+          <w:tab w:val="num" w:pos="720"/>
+        </w:tabs>
+        <w:ind w:left="720" w:hanging="360"/>
+      </w:pPr>
+    </w:lvl>
+    <w:lvl w:ilvl="1" w:tentative="1">
+      <w:start w:val="1"/>
+      <w:numFmt w:val="decimal"/>
+      <w:lvlText w:val="%2."/>
+      <w:lvlJc w:val="left"/>
+      <w:pPr>
+        <w:tabs>
+          <w:tab w:val="num" w:pos="1440"/>
+        </w:tabs>
+        <w:ind w:left="1440" w:hanging="360"/>
+      </w:pPr>
+    </w:lvl>
+    <w:lvl w:ilvl="2" w:tentative="1">
+      <w:start w:val="1"/>
+      <w:numFmt w:val="decimal"/>
+      <w:lvlText w:val="%3."/>
+      <w:lvlJc w:val="left"/>
+      <w:pPr>
+        <w:tabs>
+          <w:tab w:val="num" w:pos="2160"/>
+        </w:tabs>
+        <w:ind w:left="2160" w:hanging="360"/>
+      </w:pPr>
+    </w:lvl>
+    <w:lvl w:ilvl="3" w:tentative="1">
+      <w:start w:val="1"/>
+      <w:numFmt w:val="decimal"/>
+      <w:lvlText w:val="%4."/>
+      <w:lvlJc w:val="left"/>
+      <w:pPr>
+        <w:tabs>
+          <w:tab w:val="num" w:pos="2880"/>
+        </w:tabs>
+        <w:ind w:left="2880" w:hanging="360"/>
+      </w:pPr>
+    </w:lvl>
+    <w:lvl w:ilvl="4" w:tentative="1">
+      <w:start w:val="1"/>
+      <w:numFmt w:val="decimal"/>
+      <w:lvlText w:val="%5."/>
+      <w:lvlJc w:val="left"/>
+      <w:pPr>
+        <w:tabs>
+          <w:tab w:val="num" w:pos="3600"/>
+        </w:tabs>
+        <w:ind w:left="3600" w:hanging="360"/>
+      </w:pPr>
+    </w:lvl>
+    <w:lvl w:ilvl="5" w:tentative="1">
+      <w:start w:val="1"/>
+      <w:numFmt w:val="decimal"/>
+      <w:lvlText w:val="%6."/>
+      <w:lvlJc w:val="left"/>
+      <w:pPr>
+        <w:tabs>
+          <w:tab w:val="num" w:pos="4320"/>
+        </w:tabs>
+        <w:ind w:left="4320" w:hanging="360"/>
+      </w:pPr>
+    </w:lvl>
+    <w:lvl w:ilvl="6" w:tentative="1">
+      <w:start w:val="1"/>
+      <w:numFmt w:val="decimal"/>
+      <w:lvlText w:val="%7."/>
+      <w:lvlJc w:val="left"/>
+      <w:pPr>
+        <w:tabs>
+          <w:tab w:val="num" w:pos="5040"/>
+        </w:tabs>
+        <w:ind w:left="5040" w:hanging="360"/>
+      </w:pPr>
+    </w:lvl>
+    <w:lvl w:ilvl="7" w:tentative="1">
+      <w:start w:val="1"/>
+      <w:numFmt w:val="decimal"/>
+      <w:lvlText w:val="%8."/>
+      <w:lvlJc w:val="left"/>
+      <w:pPr>
+        <w:tabs>
+          <w:tab w:val="num" w:pos="5760"/>
+        </w:tabs>
+        <w:ind w:left="5760" w:hanging="360"/>
+      </w:pPr>
+    </w:lvl>
+    <w:lvl w:ilvl="8" w:tentative="1">
+      <w:start w:val="1"/>
+      <w:numFmt w:val="decimal"/>
+      <w:lvlText w:val="%9."/>
+      <w:lvlJc w:val="left"/>
+      <w:pPr>
+        <w:tabs>
+          <w:tab w:val="num" w:pos="6480"/>
+        </w:tabs>
+        <w:ind w:left="6480" w:hanging="360"/>
+      </w:pPr>
+    </w:lvl>
+  </w:abstractNum>
+  <w:abstractNum w:abstractNumId="24" w15:restartNumberingAfterBreak="0">
     <w:nsid w:val="4F293107"/>
     <w:multiLevelType w:val="hybridMultilevel"/>
     <w:tmpl w:val="1A92D67E"/>
@@ -7033,7 +9405,7 @@
       </w:rPr>
     </w:lvl>
   </w:abstractNum>
-  <w:abstractNum w:abstractNumId="22" w15:restartNumberingAfterBreak="0">
+  <w:abstractNum w:abstractNumId="25" w15:restartNumberingAfterBreak="0">
     <w:nsid w:val="573B328C"/>
     <w:multiLevelType w:val="multilevel"/>
     <w:tmpl w:val="0415001F"/>
@@ -7119,7 +9491,7 @@
       </w:pPr>
     </w:lvl>
   </w:abstractNum>
-  <w:abstractNum w:abstractNumId="23" w15:restartNumberingAfterBreak="0">
+  <w:abstractNum w:abstractNumId="26" w15:restartNumberingAfterBreak="0">
     <w:nsid w:val="59136F6C"/>
     <w:multiLevelType w:val="multilevel"/>
     <w:tmpl w:val="0415001F"/>
@@ -7205,7 +9577,7 @@
       </w:pPr>
     </w:lvl>
   </w:abstractNum>
-  <w:abstractNum w:abstractNumId="24" w15:restartNumberingAfterBreak="0">
+  <w:abstractNum w:abstractNumId="27" w15:restartNumberingAfterBreak="0">
     <w:nsid w:val="5DFA78DC"/>
     <w:multiLevelType w:val="multilevel"/>
     <w:tmpl w:val="0415001F"/>
@@ -7291,7 +9663,7 @@
       </w:pPr>
     </w:lvl>
   </w:abstractNum>
-  <w:abstractNum w:abstractNumId="25" w15:restartNumberingAfterBreak="0">
+  <w:abstractNum w:abstractNumId="28" w15:restartNumberingAfterBreak="0">
     <w:nsid w:val="5F41046E"/>
     <w:multiLevelType w:val="hybridMultilevel"/>
     <w:tmpl w:val="0AD84C3E"/>
@@ -7381,7 +9753,7 @@
       </w:pPr>
     </w:lvl>
   </w:abstractNum>
-  <w:abstractNum w:abstractNumId="26" w15:restartNumberingAfterBreak="0">
+  <w:abstractNum w:abstractNumId="29" w15:restartNumberingAfterBreak="0">
     <w:nsid w:val="68606EDB"/>
     <w:multiLevelType w:val="multilevel"/>
     <w:tmpl w:val="0415001F"/>
@@ -7467,7 +9839,7 @@
       </w:pPr>
     </w:lvl>
   </w:abstractNum>
-  <w:abstractNum w:abstractNumId="27" w15:restartNumberingAfterBreak="0">
+  <w:abstractNum w:abstractNumId="30" w15:restartNumberingAfterBreak="0">
     <w:nsid w:val="704C74B7"/>
     <w:multiLevelType w:val="multilevel"/>
     <w:tmpl w:val="BB984A66"/>
@@ -7616,7 +9988,7 @@
       </w:rPr>
     </w:lvl>
   </w:abstractNum>
-  <w:abstractNum w:abstractNumId="28" w15:restartNumberingAfterBreak="0">
+  <w:abstractNum w:abstractNumId="31" w15:restartNumberingAfterBreak="0">
     <w:nsid w:val="75841294"/>
     <w:multiLevelType w:val="hybridMultilevel"/>
     <w:tmpl w:val="AF70FDAC"/>
@@ -7729,7 +10101,7 @@
       </w:rPr>
     </w:lvl>
   </w:abstractNum>
-  <w:abstractNum w:abstractNumId="29" w15:restartNumberingAfterBreak="0">
+  <w:abstractNum w:abstractNumId="32" w15:restartNumberingAfterBreak="0">
     <w:nsid w:val="76AA22AF"/>
     <w:multiLevelType w:val="multilevel"/>
     <w:tmpl w:val="0415001F"/>
@@ -7815,7 +10187,7 @@
       </w:pPr>
     </w:lvl>
   </w:abstractNum>
-  <w:abstractNum w:abstractNumId="30" w15:restartNumberingAfterBreak="0">
+  <w:abstractNum w:abstractNumId="33" w15:restartNumberingAfterBreak="0">
     <w:nsid w:val="76B84ABE"/>
     <w:multiLevelType w:val="multilevel"/>
     <w:tmpl w:val="0415001F"/>
@@ -7901,7 +10273,7 @@
       </w:pPr>
     </w:lvl>
   </w:abstractNum>
-  <w:abstractNum w:abstractNumId="31" w15:restartNumberingAfterBreak="0">
+  <w:abstractNum w:abstractNumId="34" w15:restartNumberingAfterBreak="0">
     <w:nsid w:val="76D63308"/>
     <w:multiLevelType w:val="multilevel"/>
     <w:tmpl w:val="0415001F"/>
@@ -7987,7 +10359,7 @@
       </w:pPr>
     </w:lvl>
   </w:abstractNum>
-  <w:abstractNum w:abstractNumId="32" w15:restartNumberingAfterBreak="0">
+  <w:abstractNum w:abstractNumId="35" w15:restartNumberingAfterBreak="0">
     <w:nsid w:val="79A05284"/>
     <w:multiLevelType w:val="multilevel"/>
     <w:tmpl w:val="D1D4283A"/>
@@ -8136,7 +10508,7 @@
       </w:rPr>
     </w:lvl>
   </w:abstractNum>
-  <w:abstractNum w:abstractNumId="33" w15:restartNumberingAfterBreak="0">
+  <w:abstractNum w:abstractNumId="36" w15:restartNumberingAfterBreak="0">
     <w:nsid w:val="7C103BDF"/>
     <w:multiLevelType w:val="hybridMultilevel"/>
     <w:tmpl w:val="526423EA"/>
@@ -8249,7 +10621,7 @@
       </w:rPr>
     </w:lvl>
   </w:abstractNum>
-  <w:abstractNum w:abstractNumId="34" w15:restartNumberingAfterBreak="0">
+  <w:abstractNum w:abstractNumId="37" w15:restartNumberingAfterBreak="0">
     <w:nsid w:val="7E92728A"/>
     <w:multiLevelType w:val="hybridMultilevel"/>
     <w:tmpl w:val="ABC8CCDE"/>
@@ -8363,37 +10735,37 @@
     </w:lvl>
   </w:abstractNum>
   <w:num w:numId="1" w16cid:durableId="221797077">
+    <w:abstractNumId w:val="18"/>
+  </w:num>
+  <w:num w:numId="2" w16cid:durableId="39745130">
     <w:abstractNumId w:val="16"/>
   </w:num>
-  <w:num w:numId="2" w16cid:durableId="39745130">
-    <w:abstractNumId w:val="14"/>
-  </w:num>
   <w:num w:numId="3" w16cid:durableId="239948597">
-    <w:abstractNumId w:val="27"/>
+    <w:abstractNumId w:val="30"/>
   </w:num>
   <w:num w:numId="4" w16cid:durableId="1409303962">
-    <w:abstractNumId w:val="15"/>
+    <w:abstractNumId w:val="17"/>
   </w:num>
   <w:num w:numId="5" w16cid:durableId="1659456930">
     <w:abstractNumId w:val="8"/>
   </w:num>
   <w:num w:numId="6" w16cid:durableId="346831065">
-    <w:abstractNumId w:val="32"/>
+    <w:abstractNumId w:val="35"/>
   </w:num>
   <w:num w:numId="7" w16cid:durableId="908464698">
-    <w:abstractNumId w:val="20"/>
+    <w:abstractNumId w:val="22"/>
   </w:num>
   <w:num w:numId="8" w16cid:durableId="848835735">
-    <w:abstractNumId w:val="10"/>
+    <w:abstractNumId w:val="11"/>
   </w:num>
   <w:num w:numId="9" w16cid:durableId="1586573010">
-    <w:abstractNumId w:val="25"/>
+    <w:abstractNumId w:val="28"/>
   </w:num>
   <w:num w:numId="10" w16cid:durableId="1968973834">
-    <w:abstractNumId w:val="11"/>
+    <w:abstractNumId w:val="13"/>
   </w:num>
   <w:num w:numId="11" w16cid:durableId="1143810230">
-    <w:abstractNumId w:val="28"/>
+    <w:abstractNumId w:val="31"/>
   </w:num>
   <w:num w:numId="12" w16cid:durableId="1702973661">
     <w:abstractNumId w:val="2"/>
@@ -8402,7 +10774,7 @@
     <w:abstractNumId w:val="6"/>
   </w:num>
   <w:num w:numId="14" w16cid:durableId="1119648509">
-    <w:abstractNumId w:val="23"/>
+    <w:abstractNumId w:val="26"/>
   </w:num>
   <w:num w:numId="15" w16cid:durableId="484904809">
     <w:abstractNumId w:val="4"/>
@@ -8411,52 +10783,52 @@
     <w:abstractNumId w:val="1"/>
   </w:num>
   <w:num w:numId="17" w16cid:durableId="163590114">
-    <w:abstractNumId w:val="29"/>
+    <w:abstractNumId w:val="32"/>
   </w:num>
   <w:num w:numId="18" w16cid:durableId="1840608992">
-    <w:abstractNumId w:val="12"/>
+    <w:abstractNumId w:val="14"/>
   </w:num>
   <w:num w:numId="19" w16cid:durableId="1028720214">
-    <w:abstractNumId w:val="30"/>
+    <w:abstractNumId w:val="33"/>
   </w:num>
   <w:num w:numId="20" w16cid:durableId="606542292">
-    <w:abstractNumId w:val="19"/>
+    <w:abstractNumId w:val="21"/>
   </w:num>
   <w:num w:numId="21" w16cid:durableId="873931119">
-    <w:abstractNumId w:val="31"/>
+    <w:abstractNumId w:val="34"/>
   </w:num>
   <w:num w:numId="22" w16cid:durableId="520364211">
-    <w:abstractNumId w:val="34"/>
+    <w:abstractNumId w:val="37"/>
   </w:num>
   <w:num w:numId="23" w16cid:durableId="1128087666">
-    <w:abstractNumId w:val="33"/>
+    <w:abstractNumId w:val="36"/>
   </w:num>
   <w:num w:numId="24" w16cid:durableId="658769226">
     <w:abstractNumId w:val="3"/>
   </w:num>
   <w:num w:numId="25" w16cid:durableId="1080250572">
-    <w:abstractNumId w:val="26"/>
+    <w:abstractNumId w:val="29"/>
   </w:num>
   <w:num w:numId="26" w16cid:durableId="733284538">
     <w:abstractNumId w:val="5"/>
   </w:num>
   <w:num w:numId="27" w16cid:durableId="740719185">
-    <w:abstractNumId w:val="22"/>
+    <w:abstractNumId w:val="25"/>
   </w:num>
   <w:num w:numId="28" w16cid:durableId="1785810005">
-    <w:abstractNumId w:val="24"/>
+    <w:abstractNumId w:val="27"/>
   </w:num>
   <w:num w:numId="29" w16cid:durableId="1513494862">
-    <w:abstractNumId w:val="18"/>
+    <w:abstractNumId w:val="20"/>
   </w:num>
   <w:num w:numId="30" w16cid:durableId="1710956217">
-    <w:abstractNumId w:val="21"/>
+    <w:abstractNumId w:val="24"/>
   </w:num>
   <w:num w:numId="31" w16cid:durableId="1215265918">
     <w:abstractNumId w:val="7"/>
   </w:num>
   <w:num w:numId="32" w16cid:durableId="799568988">
-    <w:abstractNumId w:val="13"/>
+    <w:abstractNumId w:val="15"/>
   </w:num>
   <w:num w:numId="33" w16cid:durableId="859389224">
     <w:abstractNumId w:val="0"/>
@@ -8465,7 +10837,16 @@
     <w:abstractNumId w:val="9"/>
   </w:num>
   <w:num w:numId="35" w16cid:durableId="498739860">
-    <w:abstractNumId w:val="17"/>
+    <w:abstractNumId w:val="19"/>
+  </w:num>
+  <w:num w:numId="36" w16cid:durableId="552739808">
+    <w:abstractNumId w:val="23"/>
+  </w:num>
+  <w:num w:numId="37" w16cid:durableId="1350333086">
+    <w:abstractNumId w:val="10"/>
+  </w:num>
+  <w:num w:numId="38" w16cid:durableId="2084057870">
+    <w:abstractNumId w:val="12"/>
   </w:num>
 </w:numbering>
 </file>
@@ -9202,6 +11583,19 @@
       <w:spacing w:after="100"/>
     </w:pPr>
   </w:style>
+  <w:style w:type="character" w:styleId="HTML-kod">
+    <w:name w:val="HTML Code"/>
+    <w:basedOn w:val="Domylnaczcionkaakapitu"/>
+    <w:uiPriority w:val="99"/>
+    <w:semiHidden/>
+    <w:unhideWhenUsed/>
+    <w:rsid w:val="009B1885"/>
+    <w:rPr>
+      <w:rFonts w:ascii="Courier New" w:eastAsia="Times New Roman" w:hAnsi="Courier New" w:cs="Courier New"/>
+      <w:sz w:val="20"/>
+      <w:szCs w:val="20"/>
+    </w:rPr>
+  </w:style>
 </w:styles>
 </file>
 
@@ -9493,6 +11887,21 @@
 </file>
 
 <file path=customXml/item2.xml><?xml version="1.0" encoding="utf-8"?>
+<?mso-contentType ?>
+<FormTemplates xmlns="http://schemas.microsoft.com/sharepoint/v3/contenttype/forms">
+  <Display>DocumentLibraryForm</Display>
+  <Edit>DocumentLibraryForm</Edit>
+  <New>DocumentLibraryForm</New>
+</FormTemplates>
+</file>
+
+<file path=customXml/item3.xml><?xml version="1.0" encoding="utf-8"?>
+<p:properties xmlns:p="http://schemas.microsoft.com/office/2006/metadata/properties" xmlns:xsi="http://www.w3.org/2001/XMLSchema-instance" xmlns:pc="http://schemas.microsoft.com/office/infopath/2007/PartnerControls">
+  <documentManagement/>
+</p:properties>
+</file>
+
+<file path=customXml/item4.xml><?xml version="1.0" encoding="utf-8"?>
 <ct:contentTypeSchema xmlns:ct="http://schemas.microsoft.com/office/2006/metadata/contentType" xmlns:ma="http://schemas.microsoft.com/office/2006/metadata/properties/metaAttributes" ct:_="" ma:_="" ma:contentTypeName="Dokument" ma:contentTypeID="0x010100711E8EE876327243B9E9A5ECED6064FB" ma:contentTypeVersion="0" ma:contentTypeDescription="Utwórz nowy dokument." ma:contentTypeScope="" ma:versionID="c0c062d9f6628bf2fa2793e8968a0124">
   <xsd:schema xmlns:xsd="http://www.w3.org/2001/XMLSchema" xmlns:xs="http://www.w3.org/2001/XMLSchema" xmlns:p="http://schemas.microsoft.com/office/2006/metadata/properties" targetNamespace="http://schemas.microsoft.com/office/2006/metadata/properties" ma:root="true" ma:fieldsID="dd0a096fdcd835eace904039899b369d">
     <xsd:element name="properties">
@@ -9606,21 +12015,6 @@
 </ct:contentTypeSchema>
 </file>
 
-<file path=customXml/item3.xml><?xml version="1.0" encoding="utf-8"?>
-<?mso-contentType ?>
-<FormTemplates xmlns="http://schemas.microsoft.com/sharepoint/v3/contenttype/forms">
-  <Display>DocumentLibraryForm</Display>
-  <Edit>DocumentLibraryForm</Edit>
-  <New>DocumentLibraryForm</New>
-</FormTemplates>
-</file>
-
-<file path=customXml/item4.xml><?xml version="1.0" encoding="utf-8"?>
-<p:properties xmlns:p="http://schemas.microsoft.com/office/2006/metadata/properties" xmlns:xsi="http://www.w3.org/2001/XMLSchema-instance" xmlns:pc="http://schemas.microsoft.com/office/infopath/2007/PartnerControls">
-  <documentManagement/>
-</p:properties>
-</file>
-
 <file path=customXml/itemProps1.xml><?xml version="1.0" encoding="utf-8"?>
 <ds:datastoreItem xmlns:ds="http://schemas.openxmlformats.org/officeDocument/2006/customXml" ds:itemID="{3E74FDE2-23E7-4348-99B7-527A4DD4601A}">
   <ds:schemaRefs>
@@ -9630,6 +12024,23 @@
 </file>
 
 <file path=customXml/itemProps2.xml><?xml version="1.0" encoding="utf-8"?>
+<ds:datastoreItem xmlns:ds="http://schemas.openxmlformats.org/officeDocument/2006/customXml" ds:itemID="{7E639F8A-5DE4-4751-9237-58B360F71266}">
+  <ds:schemaRefs>
+    <ds:schemaRef ds:uri="http://schemas.microsoft.com/sharepoint/v3/contenttype/forms"/>
+  </ds:schemaRefs>
+</ds:datastoreItem>
+</file>
+
+<file path=customXml/itemProps3.xml><?xml version="1.0" encoding="utf-8"?>
+<ds:datastoreItem xmlns:ds="http://schemas.openxmlformats.org/officeDocument/2006/customXml" ds:itemID="{92E8212A-6DE2-4CED-944A-541891049FBF}">
+  <ds:schemaRefs>
+    <ds:schemaRef ds:uri="http://schemas.microsoft.com/office/2006/metadata/properties"/>
+    <ds:schemaRef ds:uri="http://schemas.microsoft.com/office/infopath/2007/PartnerControls"/>
+  </ds:schemaRefs>
+</ds:datastoreItem>
+</file>
+
+<file path=customXml/itemProps4.xml><?xml version="1.0" encoding="utf-8"?>
 <ds:datastoreItem xmlns:ds="http://schemas.openxmlformats.org/officeDocument/2006/customXml" ds:itemID="{10B99D48-20A5-4844-BEFE-1CB9E8657821}">
   <ds:schemaRefs>
     <ds:schemaRef ds:uri="http://schemas.microsoft.com/office/2006/metadata/contentType"/>
@@ -9643,21 +12054,4 @@
     <ds:schemaRef ds:uri="http://schemas.microsoft.com/office/infopath/2007/PartnerControls"/>
   </ds:schemaRefs>
 </ds:datastoreItem>
-</file>
-
-<file path=customXml/itemProps3.xml><?xml version="1.0" encoding="utf-8"?>
-<ds:datastoreItem xmlns:ds="http://schemas.openxmlformats.org/officeDocument/2006/customXml" ds:itemID="{7E639F8A-5DE4-4751-9237-58B360F71266}">
-  <ds:schemaRefs>
-    <ds:schemaRef ds:uri="http://schemas.microsoft.com/sharepoint/v3/contenttype/forms"/>
-  </ds:schemaRefs>
-</ds:datastoreItem>
-</file>
-
-<file path=customXml/itemProps4.xml><?xml version="1.0" encoding="utf-8"?>
-<ds:datastoreItem xmlns:ds="http://schemas.openxmlformats.org/officeDocument/2006/customXml" ds:itemID="{92E8212A-6DE2-4CED-944A-541891049FBF}">
-  <ds:schemaRefs>
-    <ds:schemaRef ds:uri="http://schemas.microsoft.com/office/2006/metadata/properties"/>
-    <ds:schemaRef ds:uri="http://schemas.microsoft.com/office/infopath/2007/PartnerControls"/>
-  </ds:schemaRefs>
-</ds:datastoreItem>
 </file>
</xml_diff>